<commit_message>
- Removed WG.exe and WebGrease.dll from \bin\utilities\ folder - Added new steps to Upgrade Wizard - Rebuilt other wizards - Updated Sage300SDK_2022_0UpgradeGuide.docx
</commit_message>
<xml_diff>
--- a/docs/upgrades/Sage300SDK_2022_0UpgradeGuide.docx
+++ b/docs/upgrades/Sage300SDK_2022_0UpgradeGuide.docx
@@ -215,7 +215,7 @@
       <w:r>
         <w:fldChar w:fldCharType="separate"/>
       </w:r>
-      <w:hyperlink w:anchor="_Toc78377647" w:history="1">
+      <w:hyperlink w:anchor="_Toc79397908" w:history="1">
         <w:r>
           <w:rPr>
             <w:rStyle w:val="Hyperlink"/>
@@ -258,7 +258,7 @@
             <w:noProof/>
             <w:webHidden/>
           </w:rPr>
-          <w:instrText xml:space="preserve"> PAGEREF _Toc78377647 \h </w:instrText>
+          <w:instrText xml:space="preserve"> PAGEREF _Toc79397908 \h </w:instrText>
         </w:r>
         <w:r>
           <w:rPr>
@@ -296,7 +296,7 @@
           <w:rFonts w:asciiTheme="minorHAnsi" w:eastAsiaTheme="minorEastAsia" w:hAnsiTheme="minorHAnsi"/>
         </w:rPr>
       </w:pPr>
-      <w:hyperlink w:anchor="_Toc78377648" w:history="1">
+      <w:hyperlink w:anchor="_Toc79397909" w:history="1">
         <w:r>
           <w:rPr>
             <w:rStyle w:val="Hyperlink"/>
@@ -331,7 +331,7 @@
           <w:rPr>
             <w:webHidden/>
           </w:rPr>
-          <w:instrText xml:space="preserve"> PAGEREF _Toc78377648 \h </w:instrText>
+          <w:instrText xml:space="preserve"> PAGEREF _Toc79397909 \h </w:instrText>
         </w:r>
         <w:r>
           <w:rPr>
@@ -368,7 +368,7 @@
           <w:sz w:val="22"/>
         </w:rPr>
       </w:pPr>
-      <w:hyperlink w:anchor="_Toc78377649" w:history="1">
+      <w:hyperlink w:anchor="_Toc79397910" w:history="1">
         <w:r>
           <w:rPr>
             <w:rStyle w:val="Hyperlink"/>
@@ -411,7 +411,7 @@
             <w:noProof/>
             <w:webHidden/>
           </w:rPr>
-          <w:instrText xml:space="preserve"> PAGEREF _Toc78377649 \h </w:instrText>
+          <w:instrText xml:space="preserve"> PAGEREF _Toc79397910 \h </w:instrText>
         </w:r>
         <w:r>
           <w:rPr>
@@ -452,7 +452,7 @@
           <w:sz w:val="22"/>
         </w:rPr>
       </w:pPr>
-      <w:hyperlink w:anchor="_Toc78377650" w:history="1">
+      <w:hyperlink w:anchor="_Toc79397911" w:history="1">
         <w:r>
           <w:rPr>
             <w:rStyle w:val="Hyperlink"/>
@@ -495,7 +495,7 @@
             <w:noProof/>
             <w:webHidden/>
           </w:rPr>
-          <w:instrText xml:space="preserve"> PAGEREF _Toc78377650 \h </w:instrText>
+          <w:instrText xml:space="preserve"> PAGEREF _Toc79397911 \h </w:instrText>
         </w:r>
         <w:r>
           <w:rPr>
@@ -536,7 +536,7 @@
           <w:sz w:val="22"/>
         </w:rPr>
       </w:pPr>
-      <w:hyperlink w:anchor="_Toc78377651" w:history="1">
+      <w:hyperlink w:anchor="_Toc79397912" w:history="1">
         <w:r>
           <w:rPr>
             <w:rStyle w:val="Hyperlink"/>
@@ -579,7 +579,7 @@
             <w:noProof/>
             <w:webHidden/>
           </w:rPr>
-          <w:instrText xml:space="preserve"> PAGEREF _Toc78377651 \h </w:instrText>
+          <w:instrText xml:space="preserve"> PAGEREF _Toc79397912 \h </w:instrText>
         </w:r>
         <w:r>
           <w:rPr>
@@ -617,7 +617,7 @@
           <w:rFonts w:asciiTheme="minorHAnsi" w:eastAsiaTheme="minorEastAsia" w:hAnsiTheme="minorHAnsi"/>
         </w:rPr>
       </w:pPr>
-      <w:hyperlink w:anchor="_Toc78377652" w:history="1">
+      <w:hyperlink w:anchor="_Toc79397913" w:history="1">
         <w:r>
           <w:rPr>
             <w:rStyle w:val="Hyperlink"/>
@@ -652,7 +652,7 @@
           <w:rPr>
             <w:webHidden/>
           </w:rPr>
-          <w:instrText xml:space="preserve"> PAGEREF _Toc78377652 \h </w:instrText>
+          <w:instrText xml:space="preserve"> PAGEREF _Toc79397913 \h </w:instrText>
         </w:r>
         <w:r>
           <w:rPr>
@@ -686,7 +686,7 @@
           <w:rFonts w:asciiTheme="minorHAnsi" w:eastAsiaTheme="minorEastAsia" w:hAnsiTheme="minorHAnsi"/>
         </w:rPr>
       </w:pPr>
-      <w:hyperlink w:anchor="_Toc78377653" w:history="1">
+      <w:hyperlink w:anchor="_Toc79397914" w:history="1">
         <w:r>
           <w:rPr>
             <w:rStyle w:val="Hyperlink"/>
@@ -721,7 +721,7 @@
           <w:rPr>
             <w:webHidden/>
           </w:rPr>
-          <w:instrText xml:space="preserve"> PAGEREF _Toc78377653 \h </w:instrText>
+          <w:instrText xml:space="preserve"> PAGEREF _Toc79397914 \h </w:instrText>
         </w:r>
         <w:r>
           <w:rPr>
@@ -755,7 +755,7 @@
           <w:rFonts w:asciiTheme="minorHAnsi" w:eastAsiaTheme="minorEastAsia" w:hAnsiTheme="minorHAnsi"/>
         </w:rPr>
       </w:pPr>
-      <w:hyperlink w:anchor="_Toc78377654" w:history="1">
+      <w:hyperlink w:anchor="_Toc79397915" w:history="1">
         <w:r>
           <w:rPr>
             <w:rStyle w:val="Hyperlink"/>
@@ -790,7 +790,7 @@
           <w:rPr>
             <w:webHidden/>
           </w:rPr>
-          <w:instrText xml:space="preserve"> PAGEREF _Toc78377654 \h </w:instrText>
+          <w:instrText xml:space="preserve"> PAGEREF _Toc79397915 \h </w:instrText>
         </w:r>
         <w:r>
           <w:rPr>
@@ -824,7 +824,7 @@
           <w:rFonts w:asciiTheme="minorHAnsi" w:eastAsiaTheme="minorEastAsia" w:hAnsiTheme="minorHAnsi"/>
         </w:rPr>
       </w:pPr>
-      <w:hyperlink w:anchor="_Toc78377655" w:history="1">
+      <w:hyperlink w:anchor="_Toc79397916" w:history="1">
         <w:r>
           <w:rPr>
             <w:rStyle w:val="Hyperlink"/>
@@ -859,7 +859,7 @@
           <w:rPr>
             <w:webHidden/>
           </w:rPr>
-          <w:instrText xml:space="preserve"> PAGEREF _Toc78377655 \h </w:instrText>
+          <w:instrText xml:space="preserve"> PAGEREF _Toc79397916 \h </w:instrText>
         </w:r>
         <w:r>
           <w:rPr>
@@ -893,7 +893,7 @@
           <w:rFonts w:asciiTheme="minorHAnsi" w:eastAsiaTheme="minorEastAsia" w:hAnsiTheme="minorHAnsi"/>
         </w:rPr>
       </w:pPr>
-      <w:hyperlink w:anchor="_Toc78377656" w:history="1">
+      <w:hyperlink w:anchor="_Toc79397917" w:history="1">
         <w:r>
           <w:rPr>
             <w:rStyle w:val="Hyperlink"/>
@@ -910,7 +910,7 @@
           <w:rPr>
             <w:rStyle w:val="Hyperlink"/>
           </w:rPr>
-          <w:t>Step 5 – Finder Alterations [TODO – Alter Title and screenshot]</w:t>
+          <w:t>Step 5 – Namespace and Web Project Updates</w:t>
         </w:r>
         <w:r>
           <w:rPr>
@@ -928,7 +928,7 @@
           <w:rPr>
             <w:webHidden/>
           </w:rPr>
-          <w:instrText xml:space="preserve"> PAGEREF _Toc78377656 \h </w:instrText>
+          <w:instrText xml:space="preserve"> PAGEREF _Toc79397917 \h </w:instrText>
         </w:r>
         <w:r>
           <w:rPr>
@@ -962,10 +962,11 @@
           <w:rFonts w:asciiTheme="minorHAnsi" w:eastAsiaTheme="minorEastAsia" w:hAnsiTheme="minorHAnsi"/>
         </w:rPr>
       </w:pPr>
-      <w:hyperlink w:anchor="_Toc78377657" w:history="1">
+      <w:hyperlink w:anchor="_Toc79397918" w:history="1">
         <w:r>
           <w:rPr>
             <w:rStyle w:val="Hyperlink"/>
+            <w:highlight w:val="yellow"/>
           </w:rPr>
           <w:t>4.6</w:t>
         </w:r>
@@ -978,8 +979,9 @@
         <w:r>
           <w:rPr>
             <w:rStyle w:val="Hyperlink"/>
+            <w:highlight w:val="yellow"/>
           </w:rPr>
-          <w:t>Step 6 – Confirmation</w:t>
+          <w:t>Step 6 – Finder Alterations [TODO – Alter Title and screenshot]</w:t>
         </w:r>
         <w:r>
           <w:rPr>
@@ -997,7 +999,7 @@
           <w:rPr>
             <w:webHidden/>
           </w:rPr>
-          <w:instrText xml:space="preserve"> PAGEREF _Toc78377657 \h </w:instrText>
+          <w:instrText xml:space="preserve"> PAGEREF _Toc79397918 \h </w:instrText>
         </w:r>
         <w:r>
           <w:rPr>
@@ -1031,7 +1033,7 @@
           <w:rFonts w:asciiTheme="minorHAnsi" w:eastAsiaTheme="minorEastAsia" w:hAnsiTheme="minorHAnsi"/>
         </w:rPr>
       </w:pPr>
-      <w:hyperlink w:anchor="_Toc78377658" w:history="1">
+      <w:hyperlink w:anchor="_Toc79397919" w:history="1">
         <w:r>
           <w:rPr>
             <w:rStyle w:val="Hyperlink"/>
@@ -1048,7 +1050,7 @@
           <w:rPr>
             <w:rStyle w:val="Hyperlink"/>
           </w:rPr>
-          <w:t>Step 7 – Recompile</w:t>
+          <w:t>Step 7 – Javascript Minification Updates</w:t>
         </w:r>
         <w:r>
           <w:rPr>
@@ -1066,7 +1068,7 @@
           <w:rPr>
             <w:webHidden/>
           </w:rPr>
-          <w:instrText xml:space="preserve"> PAGEREF _Toc78377658 \h </w:instrText>
+          <w:instrText xml:space="preserve"> PAGEREF _Toc79397919 \h </w:instrText>
         </w:r>
         <w:r>
           <w:rPr>
@@ -1095,6 +1097,144 @@
     </w:p>
     <w:p>
       <w:pPr>
+        <w:pStyle w:val="TOC2"/>
+        <w:rPr>
+          <w:rFonts w:asciiTheme="minorHAnsi" w:eastAsiaTheme="minorEastAsia" w:hAnsiTheme="minorHAnsi"/>
+        </w:rPr>
+      </w:pPr>
+      <w:hyperlink w:anchor="_Toc79397920" w:history="1">
+        <w:r>
+          <w:rPr>
+            <w:rStyle w:val="Hyperlink"/>
+          </w:rPr>
+          <w:t>4.8</w:t>
+        </w:r>
+        <w:r>
+          <w:rPr>
+            <w:rFonts w:asciiTheme="minorHAnsi" w:eastAsiaTheme="minorEastAsia" w:hAnsiTheme="minorHAnsi"/>
+          </w:rPr>
+          <w:tab/>
+        </w:r>
+        <w:r>
+          <w:rPr>
+            <w:rStyle w:val="Hyperlink"/>
+          </w:rPr>
+          <w:t>Step 8 – Confirmation</w:t>
+        </w:r>
+        <w:r>
+          <w:rPr>
+            <w:webHidden/>
+          </w:rPr>
+          <w:tab/>
+        </w:r>
+        <w:r>
+          <w:rPr>
+            <w:webHidden/>
+          </w:rPr>
+          <w:fldChar w:fldCharType="begin"/>
+        </w:r>
+        <w:r>
+          <w:rPr>
+            <w:webHidden/>
+          </w:rPr>
+          <w:instrText xml:space="preserve"> PAGEREF _Toc79397920 \h </w:instrText>
+        </w:r>
+        <w:r>
+          <w:rPr>
+            <w:webHidden/>
+          </w:rPr>
+        </w:r>
+        <w:r>
+          <w:rPr>
+            <w:webHidden/>
+          </w:rPr>
+          <w:fldChar w:fldCharType="separate"/>
+        </w:r>
+        <w:r>
+          <w:rPr>
+            <w:webHidden/>
+          </w:rPr>
+          <w:t>16</w:t>
+        </w:r>
+        <w:r>
+          <w:rPr>
+            <w:webHidden/>
+          </w:rPr>
+          <w:fldChar w:fldCharType="end"/>
+        </w:r>
+      </w:hyperlink>
+    </w:p>
+    <w:p>
+      <w:pPr>
+        <w:pStyle w:val="TOC2"/>
+        <w:rPr>
+          <w:rFonts w:asciiTheme="minorHAnsi" w:eastAsiaTheme="minorEastAsia" w:hAnsiTheme="minorHAnsi"/>
+        </w:rPr>
+      </w:pPr>
+      <w:hyperlink w:anchor="_Toc79397921" w:history="1">
+        <w:r>
+          <w:rPr>
+            <w:rStyle w:val="Hyperlink"/>
+          </w:rPr>
+          <w:t>4.9</w:t>
+        </w:r>
+        <w:r>
+          <w:rPr>
+            <w:rFonts w:asciiTheme="minorHAnsi" w:eastAsiaTheme="minorEastAsia" w:hAnsiTheme="minorHAnsi"/>
+          </w:rPr>
+          <w:tab/>
+        </w:r>
+        <w:r>
+          <w:rPr>
+            <w:rStyle w:val="Hyperlink"/>
+          </w:rPr>
+          <w:t>Step 9 – Recompile</w:t>
+        </w:r>
+        <w:r>
+          <w:rPr>
+            <w:webHidden/>
+          </w:rPr>
+          <w:tab/>
+        </w:r>
+        <w:r>
+          <w:rPr>
+            <w:webHidden/>
+          </w:rPr>
+          <w:fldChar w:fldCharType="begin"/>
+        </w:r>
+        <w:r>
+          <w:rPr>
+            <w:webHidden/>
+          </w:rPr>
+          <w:instrText xml:space="preserve"> PAGEREF _Toc79397921 \h </w:instrText>
+        </w:r>
+        <w:r>
+          <w:rPr>
+            <w:webHidden/>
+          </w:rPr>
+        </w:r>
+        <w:r>
+          <w:rPr>
+            <w:webHidden/>
+          </w:rPr>
+          <w:fldChar w:fldCharType="separate"/>
+        </w:r>
+        <w:r>
+          <w:rPr>
+            <w:webHidden/>
+          </w:rPr>
+          <w:t>17</w:t>
+        </w:r>
+        <w:r>
+          <w:rPr>
+            <w:webHidden/>
+          </w:rPr>
+          <w:fldChar w:fldCharType="end"/>
+        </w:r>
+      </w:hyperlink>
+    </w:p>
+    <w:p>
+      <w:pPr>
         <w:pStyle w:val="TOC1"/>
         <w:rPr>
           <w:rFonts w:asciiTheme="minorHAnsi" w:eastAsiaTheme="minorEastAsia" w:hAnsiTheme="minorHAnsi"/>
@@ -1103,7 +1243,7 @@
           <w:sz w:val="22"/>
         </w:rPr>
       </w:pPr>
-      <w:hyperlink w:anchor="_Toc78377659" w:history="1">
+      <w:hyperlink w:anchor="_Toc79397922" w:history="1">
         <w:r>
           <w:rPr>
             <w:rStyle w:val="Hyperlink"/>
@@ -1146,7 +1286,7 @@
             <w:noProof/>
             <w:webHidden/>
           </w:rPr>
-          <w:instrText xml:space="preserve"> PAGEREF _Toc78377659 \h </w:instrText>
+          <w:instrText xml:space="preserve"> PAGEREF _Toc79397922 \h </w:instrText>
         </w:r>
         <w:r>
           <w:rPr>
@@ -1166,7 +1306,7 @@
             <w:noProof/>
             <w:webHidden/>
           </w:rPr>
-          <w:t>16</w:t>
+          <w:t>18</w:t>
         </w:r>
         <w:r>
           <w:rPr>
@@ -1187,7 +1327,7 @@
           <w:sz w:val="22"/>
         </w:rPr>
       </w:pPr>
-      <w:hyperlink w:anchor="_Toc78377660" w:history="1">
+      <w:hyperlink w:anchor="_Toc79397923" w:history="1">
         <w:r>
           <w:rPr>
             <w:rStyle w:val="Hyperlink"/>
@@ -1232,7 +1372,7 @@
             <w:noProof/>
             <w:webHidden/>
           </w:rPr>
-          <w:instrText xml:space="preserve"> PAGEREF _Toc78377660 \h </w:instrText>
+          <w:instrText xml:space="preserve"> PAGEREF _Toc79397923 \h </w:instrText>
         </w:r>
         <w:r>
           <w:rPr>
@@ -1252,7 +1392,7 @@
             <w:noProof/>
             <w:webHidden/>
           </w:rPr>
-          <w:t>17</w:t>
+          <w:t>19</w:t>
         </w:r>
         <w:r>
           <w:rPr>
@@ -1273,13 +1413,97 @@
           <w:sz w:val="22"/>
         </w:rPr>
       </w:pPr>
-      <w:hyperlink w:anchor="_Toc78377661" w:history="1">
+      <w:hyperlink w:anchor="_Toc79397924" w:history="1">
         <w:r>
           <w:rPr>
             <w:rStyle w:val="Hyperlink"/>
             <w:noProof/>
           </w:rPr>
           <w:t>7.</w:t>
+        </w:r>
+        <w:r>
+          <w:rPr>
+            <w:rFonts w:asciiTheme="minorHAnsi" w:eastAsiaTheme="minorEastAsia" w:hAnsiTheme="minorHAnsi"/>
+            <w:b w:val="0"/>
+            <w:noProof/>
+            <w:sz w:val="22"/>
+          </w:rPr>
+          <w:tab/>
+        </w:r>
+        <w:r>
+          <w:rPr>
+            <w:rStyle w:val="Hyperlink"/>
+            <w:noProof/>
+          </w:rPr>
+          <w:t>Javascript Minification Updates</w:t>
+        </w:r>
+        <w:r>
+          <w:rPr>
+            <w:noProof/>
+            <w:webHidden/>
+          </w:rPr>
+          <w:tab/>
+        </w:r>
+        <w:r>
+          <w:rPr>
+            <w:noProof/>
+            <w:webHidden/>
+          </w:rPr>
+          <w:fldChar w:fldCharType="begin"/>
+        </w:r>
+        <w:r>
+          <w:rPr>
+            <w:noProof/>
+            <w:webHidden/>
+          </w:rPr>
+          <w:instrText xml:space="preserve"> PAGEREF _Toc79397924 \h </w:instrText>
+        </w:r>
+        <w:r>
+          <w:rPr>
+            <w:noProof/>
+            <w:webHidden/>
+          </w:rPr>
+        </w:r>
+        <w:r>
+          <w:rPr>
+            <w:noProof/>
+            <w:webHidden/>
+          </w:rPr>
+          <w:fldChar w:fldCharType="separate"/>
+        </w:r>
+        <w:r>
+          <w:rPr>
+            <w:noProof/>
+            <w:webHidden/>
+          </w:rPr>
+          <w:t>20</w:t>
+        </w:r>
+        <w:r>
+          <w:rPr>
+            <w:noProof/>
+            <w:webHidden/>
+          </w:rPr>
+          <w:fldChar w:fldCharType="end"/>
+        </w:r>
+      </w:hyperlink>
+    </w:p>
+    <w:p>
+      <w:pPr>
+        <w:pStyle w:val="TOC1"/>
+        <w:rPr>
+          <w:rFonts w:asciiTheme="minorHAnsi" w:eastAsiaTheme="minorEastAsia" w:hAnsiTheme="minorHAnsi"/>
+          <w:b w:val="0"/>
+          <w:noProof/>
+          <w:sz w:val="22"/>
+        </w:rPr>
+      </w:pPr>
+      <w:hyperlink w:anchor="_Toc79397925" w:history="1">
+        <w:r>
+          <w:rPr>
+            <w:rStyle w:val="Hyperlink"/>
+            <w:noProof/>
+          </w:rPr>
+          <w:t>8.</w:t>
         </w:r>
         <w:r>
           <w:rPr>
@@ -1316,7 +1540,7 @@
             <w:noProof/>
             <w:webHidden/>
           </w:rPr>
-          <w:instrText xml:space="preserve"> PAGEREF _Toc78377661 \h </w:instrText>
+          <w:instrText xml:space="preserve"> PAGEREF _Toc79397925 \h </w:instrText>
         </w:r>
         <w:r>
           <w:rPr>
@@ -1336,7 +1560,7 @@
             <w:noProof/>
             <w:webHidden/>
           </w:rPr>
-          <w:t>18</w:t>
+          <w:t>21</w:t>
         </w:r>
         <w:r>
           <w:rPr>
@@ -1351,13 +1575,14 @@
       <w:pPr>
         <w:pStyle w:val="SAGEHeading1"/>
         <w:framePr w:wrap="around"/>
+        <w:ind w:left="720" w:hanging="720"/>
       </w:pPr>
       <w:r>
         <w:lastRenderedPageBreak/>
         <w:fldChar w:fldCharType="end"/>
       </w:r>
       <w:bookmarkStart w:id="0" w:name="_Toc440376140"/>
-      <w:bookmarkStart w:id="1" w:name="_Toc78377647"/>
+      <w:bookmarkStart w:id="1" w:name="_Toc79397908"/>
       <w:r>
         <w:t>O</w:t>
       </w:r>
@@ -1589,6 +1814,24 @@
           <w:rStyle w:val="SAGETextBoldListItem"/>
         </w:rPr>
         <w:t>Remove previous version of jQuery libraries</w:t>
+      </w:r>
+    </w:p>
+    <w:p>
+      <w:pPr>
+        <w:pStyle w:val="SAGEBullet1"/>
+        <w:numPr>
+          <w:ilvl w:val="0"/>
+          <w:numId w:val="36"/>
+        </w:numPr>
+        <w:rPr>
+          <w:rStyle w:val="SAGETextBoldListItem"/>
+        </w:rPr>
+      </w:pPr>
+      <w:r>
+        <w:rPr>
+          <w:rStyle w:val="SAGETextBoldListItem"/>
+        </w:rPr>
+        <w:t>Namespace and Web Project Updates</w:t>
       </w:r>
     </w:p>
     <w:p>
@@ -1613,6 +1856,38 @@
     </w:p>
     <w:p>
       <w:pPr>
+        <w:pStyle w:val="SAGEBullet1"/>
+        <w:numPr>
+          <w:ilvl w:val="0"/>
+          <w:numId w:val="36"/>
+        </w:numPr>
+        <w:rPr>
+          <w:rStyle w:val="SAGETextBoldListItem"/>
+        </w:rPr>
+      </w:pPr>
+      <w:r>
+        <w:rPr>
+          <w:rStyle w:val="SAGETextBoldListItem"/>
+        </w:rPr>
+        <w:t xml:space="preserve">Javascript Minification </w:t>
+      </w:r>
+      <w:r>
+        <w:rPr>
+          <w:rStyle w:val="SAGETextBoldListItem"/>
+        </w:rPr>
+        <w:t>Updates</w:t>
+      </w:r>
+    </w:p>
+    <w:p>
+      <w:pPr>
+        <w:pStyle w:val="SAGEBullet1"/>
+        <w:rPr>
+          <w:rStyle w:val="SAGETextBoldListItem"/>
+        </w:rPr>
+      </w:pPr>
+    </w:p>
+    <w:p>
+      <w:pPr>
         <w:spacing w:after="200" w:line="0" w:lineRule="auto"/>
         <w:rPr>
           <w:b/>
@@ -1629,7 +1904,7 @@
       <w:pPr>
         <w:pStyle w:val="SAGEHeading2"/>
       </w:pPr>
-      <w:bookmarkStart w:id="2" w:name="_Toc78377648"/>
+      <w:bookmarkStart w:id="2" w:name="_Toc79397909"/>
       <w:r>
         <w:lastRenderedPageBreak/>
         <w:t>Required Version of Sage 300</w:t>
@@ -1705,8 +1980,9 @@
       <w:pPr>
         <w:pStyle w:val="SAGEHeading1"/>
         <w:framePr w:wrap="around"/>
-      </w:pPr>
-      <w:bookmarkStart w:id="3" w:name="_Toc78377649"/>
+        <w:ind w:left="720" w:hanging="720"/>
+      </w:pPr>
+      <w:bookmarkStart w:id="3" w:name="_Toc79397910"/>
       <w:r>
         <w:lastRenderedPageBreak/>
         <w:t>Install</w:t>
@@ -1767,7 +2043,15 @@
         <w:t>Note:</w:t>
       </w:r>
       <w:r>
-        <w:t xml:space="preserve"> If the previous Upgrade Wizard is installed, it must be uninstalled first (In Visual Studio - Tools, Components and Extensions, Uninstall option once the Upgrade Wizard is selected).</w:t>
+        <w:t xml:space="preserve"> If the previous Upgrade Wizard is installed, it must be uninstalled first (In Visual Studio - Tools, Components and Extensions, </w:t>
+      </w:r>
+      <w:proofErr w:type="gramStart"/>
+      <w:r>
+        <w:t>Uninstall</w:t>
+      </w:r>
+      <w:proofErr w:type="gramEnd"/>
+      <w:r>
+        <w:t xml:space="preserve"> option once the Upgrade Wizard is selected).</w:t>
       </w:r>
     </w:p>
     <w:p>
@@ -1880,9 +2164,10 @@
           <w:ilvl w:val="0"/>
           <w:numId w:val="35"/>
         </w:numPr>
+        <w:ind w:left="720" w:hanging="720"/>
       </w:pPr>
       <w:bookmarkStart w:id="4" w:name="_Toc453606102"/>
-      <w:bookmarkStart w:id="5" w:name="_Toc78377650"/>
+      <w:bookmarkStart w:id="5" w:name="_Toc79397911"/>
       <w:r>
         <w:lastRenderedPageBreak/>
         <w:t>Accessing</w:t>
@@ -2099,9 +2384,10 @@
           <w:ilvl w:val="0"/>
           <w:numId w:val="35"/>
         </w:numPr>
+        <w:ind w:left="720" w:hanging="720"/>
       </w:pPr>
       <w:bookmarkStart w:id="6" w:name="_Toc440882986"/>
-      <w:bookmarkStart w:id="7" w:name="_Toc78377651"/>
+      <w:bookmarkStart w:id="7" w:name="_Toc79397912"/>
       <w:r>
         <w:lastRenderedPageBreak/>
         <w:t xml:space="preserve">Using </w:t>
@@ -2124,8 +2410,8 @@
           <w:noProof/>
         </w:rPr>
         <w:drawing>
-          <wp:inline distT="0" distB="0" distL="0" distR="0" wp14:anchorId="79A9CBE4" wp14:editId="11AEFC20">
-            <wp:extent cx="5853376" cy="5128256"/>
+          <wp:inline distT="0" distB="0" distL="0" distR="0" wp14:anchorId="79A9CBE4" wp14:editId="39A7A547">
+            <wp:extent cx="5853375" cy="5128255"/>
             <wp:effectExtent l="0" t="0" r="0" b="0"/>
             <wp:docPr id="1" name="Picture 1"/>
             <wp:cNvGraphicFramePr>
@@ -2153,7 +2439,7 @@
                   <pic:spPr>
                     <a:xfrm>
                       <a:off x="0" y="0"/>
-                      <a:ext cx="5853376" cy="5128256"/>
+                      <a:ext cx="5853375" cy="5128255"/>
                     </a:xfrm>
                     <a:prstGeom prst="rect">
                       <a:avLst/>
@@ -2290,9 +2576,9 @@
           <w:ilvl w:val="1"/>
           <w:numId w:val="35"/>
         </w:numPr>
-        <w:ind w:left="734" w:hanging="734"/>
-      </w:pPr>
-      <w:bookmarkStart w:id="8" w:name="_Toc78377652"/>
+        <w:ind w:left="720" w:hanging="720"/>
+      </w:pPr>
+      <w:bookmarkStart w:id="8" w:name="_Toc79397913"/>
       <w:r>
         <w:lastRenderedPageBreak/>
         <w:t>Step 1 – Synchronize Kendo Files</w:t>
@@ -2384,12 +2670,14 @@
       <w:r>
         <w:t xml:space="preserve"> to proceed or </w:t>
       </w:r>
+      <w:proofErr w:type="gramStart"/>
       <w:r>
         <w:rPr>
           <w:rStyle w:val="SAGETextUI"/>
         </w:rPr>
         <w:t>Back</w:t>
       </w:r>
+      <w:proofErr w:type="gramEnd"/>
       <w:r>
         <w:t xml:space="preserve"> to go back to the previous step.</w:t>
       </w:r>
@@ -2437,7 +2725,7 @@
         </w:numPr>
         <w:ind w:left="734" w:hanging="734"/>
       </w:pPr>
-      <w:bookmarkStart w:id="9" w:name="_Toc78377653"/>
+      <w:bookmarkStart w:id="9" w:name="_Toc79397914"/>
       <w:r>
         <w:lastRenderedPageBreak/>
         <w:t xml:space="preserve">Step </w:t>
@@ -2551,9 +2839,11 @@
       <w:r>
         <w:t xml:space="preserve"> and </w:t>
       </w:r>
+      <w:proofErr w:type="gramStart"/>
       <w:r>
         <w:t>Assets</w:t>
       </w:r>
+      <w:proofErr w:type="gramEnd"/>
       <w:r>
         <w:t xml:space="preserve"> folders </w:t>
       </w:r>
@@ -2577,12 +2867,14 @@
       <w:r>
         <w:t xml:space="preserve"> to proceed or </w:t>
       </w:r>
+      <w:proofErr w:type="gramStart"/>
       <w:r>
         <w:rPr>
           <w:rStyle w:val="SAGETextUI"/>
         </w:rPr>
         <w:t>Back</w:t>
       </w:r>
+      <w:proofErr w:type="gramEnd"/>
       <w:r>
         <w:t xml:space="preserve"> to go back to the previous step.</w:t>
       </w:r>
@@ -2600,7 +2892,7 @@
         <w:br w:type="page"/>
       </w:r>
       <w:bookmarkStart w:id="10" w:name="_Toc17880097"/>
-      <w:bookmarkStart w:id="11" w:name="_Toc78377654"/>
+      <w:bookmarkStart w:id="11" w:name="_Toc79397915"/>
       <w:bookmarkStart w:id="12" w:name="_Hlk27142894"/>
       <w:r>
         <w:lastRenderedPageBreak/>
@@ -2626,8 +2918,8 @@
           <w:noProof/>
         </w:rPr>
         <w:drawing>
-          <wp:inline distT="0" distB="0" distL="0" distR="0" wp14:anchorId="7F70CDD9" wp14:editId="324B5522">
-            <wp:extent cx="5853377" cy="5128258"/>
+          <wp:inline distT="0" distB="0" distL="0" distR="0" wp14:anchorId="7F70CDD9" wp14:editId="43C7BCF3">
+            <wp:extent cx="5683250" cy="4979207"/>
             <wp:effectExtent l="0" t="0" r="0" b="0"/>
             <wp:docPr id="2" name="Picture 2"/>
             <wp:cNvGraphicFramePr>
@@ -2655,7 +2947,7 @@
                   <pic:spPr>
                     <a:xfrm>
                       <a:off x="0" y="0"/>
-                      <a:ext cx="5853377" cy="5128258"/>
+                      <a:ext cx="5689518" cy="4984698"/>
                     </a:xfrm>
                     <a:prstGeom prst="rect">
                       <a:avLst/>
@@ -2735,7 +3027,15 @@
         <w:t>AccpacDotNetVersion.props</w:t>
       </w:r>
       <w:r>
-        <w:t xml:space="preserve"> file is not found in the root of the solution folder but is found in one or more project folders, the wizard will update the project file (.csproj) in each of these folders with the correct path to the </w:t>
+        <w:t xml:space="preserve"> file is not found in the root of the solution folder but is found in one or more project folders, the wizard will update the project file (.</w:t>
+      </w:r>
+      <w:proofErr w:type="spellStart"/>
+      <w:r>
+        <w:t>csproj</w:t>
+      </w:r>
+      <w:proofErr w:type="spellEnd"/>
+      <w:r>
+        <w:t xml:space="preserve">) in each of these folders with the correct path to the </w:t>
       </w:r>
       <w:r>
         <w:rPr>
@@ -2794,12 +3094,14 @@
       <w:r>
         <w:t xml:space="preserve"> to proceed or </w:t>
       </w:r>
+      <w:proofErr w:type="gramStart"/>
       <w:r>
         <w:rPr>
           <w:rStyle w:val="SAGETextUI"/>
         </w:rPr>
         <w:t>Back</w:t>
       </w:r>
+      <w:proofErr w:type="gramEnd"/>
       <w:r>
         <w:t xml:space="preserve"> to go back to the previous step.</w:t>
       </w:r>
@@ -2828,7 +3130,7 @@
         </w:numPr>
         <w:ind w:left="734" w:hanging="734"/>
       </w:pPr>
-      <w:bookmarkStart w:id="13" w:name="_Toc78377655"/>
+      <w:bookmarkStart w:id="13" w:name="_Toc79397916"/>
       <w:r>
         <w:lastRenderedPageBreak/>
         <w:t>Step 4 – Remove previous version of jQuery libraries</w:t>
@@ -2849,8 +3151,8 @@
           <w:noProof/>
         </w:rPr>
         <w:drawing>
-          <wp:inline distT="0" distB="0" distL="0" distR="0" wp14:anchorId="5E7F1EA9" wp14:editId="0B9DB5E0">
-            <wp:extent cx="5853380" cy="5128260"/>
+          <wp:inline distT="0" distB="0" distL="0" distR="0" wp14:anchorId="5E7F1EA9" wp14:editId="79DC5DB9">
+            <wp:extent cx="5853380" cy="5128259"/>
             <wp:effectExtent l="0" t="0" r="0" b="0"/>
             <wp:docPr id="3" name="Picture 3"/>
             <wp:cNvGraphicFramePr>
@@ -2878,7 +3180,7 @@
                   <pic:spPr>
                     <a:xfrm>
                       <a:off x="0" y="0"/>
-                      <a:ext cx="5853380" cy="5128260"/>
+                      <a:ext cx="5853380" cy="5128259"/>
                     </a:xfrm>
                     <a:prstGeom prst="rect">
                       <a:avLst/>
@@ -2933,6 +3235,26 @@
         <w:pStyle w:val="SAGEBodyText"/>
       </w:pPr>
       <w:r>
+        <w:t xml:space="preserve">The upgrade wizard will also update some of your solution files to reference the correct version of jQuery. </w:t>
+      </w:r>
+      <w:r>
+        <w:t>T</w:t>
+      </w:r>
+      <w:r>
+        <w:t>he 2022.0 release</w:t>
+      </w:r>
+      <w:r>
+        <w:t xml:space="preserve"> uses jQuery V3.6.0</w:t>
+      </w:r>
+      <w:r>
+        <w:t>.</w:t>
+      </w:r>
+    </w:p>
+    <w:p>
+      <w:pPr>
+        <w:pStyle w:val="SAGEBodyText"/>
+      </w:pPr>
+      <w:r>
         <w:t xml:space="preserve">Click </w:t>
       </w:r>
       <w:r>
@@ -2944,12 +3266,14 @@
       <w:r>
         <w:t xml:space="preserve"> to proceed or </w:t>
       </w:r>
+      <w:proofErr w:type="gramStart"/>
       <w:r>
         <w:rPr>
           <w:rStyle w:val="SAGETextUI"/>
         </w:rPr>
         <w:t>Back</w:t>
       </w:r>
+      <w:proofErr w:type="gramEnd"/>
       <w:r>
         <w:t xml:space="preserve"> to go back to the previous step.</w:t>
       </w:r>
@@ -2969,10 +3293,13 @@
       <w:pPr>
         <w:pStyle w:val="SAGEHeading2"/>
       </w:pPr>
-      <w:bookmarkStart w:id="14" w:name="_Toc78377656"/>
+      <w:bookmarkStart w:id="14" w:name="_Toc79397917"/>
       <w:r>
         <w:lastRenderedPageBreak/>
-        <w:t>Step 5 – Finder Alterations [TODO – Alter Title and screenshot]</w:t>
+        <w:t xml:space="preserve">Step 5 – </w:t>
+      </w:r>
+      <w:r>
+        <w:t>Namespace and Web Project Updates</w:t>
       </w:r>
       <w:bookmarkEnd w:id="14"/>
     </w:p>
@@ -2991,8 +3318,8 @@
           <w:highlight w:val="yellow"/>
         </w:rPr>
         <w:drawing>
-          <wp:inline distT="0" distB="0" distL="0" distR="0" wp14:anchorId="6AC33208" wp14:editId="2AFBEF28">
-            <wp:extent cx="5853377" cy="5128257"/>
+          <wp:inline distT="0" distB="0" distL="0" distR="0" wp14:anchorId="6AC33208" wp14:editId="30AF526C">
+            <wp:extent cx="5853376" cy="5128256"/>
             <wp:effectExtent l="0" t="0" r="0" b="0"/>
             <wp:docPr id="4" name="Picture 4"/>
             <wp:cNvGraphicFramePr>
@@ -3020,7 +3347,7 @@
                   <pic:spPr>
                     <a:xfrm>
                       <a:off x="0" y="0"/>
-                      <a:ext cx="5853377" cy="5128257"/>
+                      <a:ext cx="5853376" cy="5128256"/>
                     </a:xfrm>
                     <a:prstGeom prst="rect">
                       <a:avLst/>
@@ -3037,49 +3364,16 @@
       <w:pPr>
         <w:pStyle w:val="SAGEBodyText"/>
       </w:pPr>
+      <w:r>
+        <w:t>The upgrade wizard will determine the root Web namespace</w:t>
+      </w:r>
+      <w:r>
+        <w:t xml:space="preserve"> and update a select list of files with this namespace. Once that has been done, the upgrade wizard will add the file Login.aspx and associated related files to the Web project.</w:t>
+      </w:r>
     </w:p>
     <w:p>
       <w:pPr>
         <w:pStyle w:val="SAGEBodyText"/>
-        <w:rPr>
-          <w:color w:val="FD34A9" w:themeColor="accent1" w:themeTint="99"/>
-        </w:rPr>
-      </w:pPr>
-      <w:r>
-        <w:t xml:space="preserve">This is simply an informational step. </w:t>
-      </w:r>
-      <w:r>
-        <w:rPr>
-          <w:color w:val="FD34A9" w:themeColor="accent1" w:themeTint="99"/>
-        </w:rPr>
-        <w:t xml:space="preserve">See </w:t>
-      </w:r>
-      <w:r>
-        <w:rPr>
-          <w:color w:val="FD34A9" w:themeColor="accent1" w:themeTint="99"/>
-          <w:highlight w:val="yellow"/>
-        </w:rPr>
-        <w:t>Section 6 – Finder Alterations</w:t>
-      </w:r>
-      <w:r>
-        <w:rPr>
-          <w:color w:val="FD34A9" w:themeColor="accent1" w:themeTint="99"/>
-        </w:rPr>
-        <w:t xml:space="preserve"> </w:t>
-      </w:r>
-      <w:r>
-        <w:rPr>
-          <w:color w:val="FD34A9" w:themeColor="accent1" w:themeTint="99"/>
-        </w:rPr>
-        <w:t>for full details on the manual modifications required.</w:t>
-      </w:r>
-    </w:p>
-    <w:p>
-      <w:pPr>
-        <w:pStyle w:val="SAGEBodyText"/>
-        <w:rPr>
-          <w:color w:val="FD34A9" w:themeColor="accent1" w:themeTint="99"/>
-        </w:rPr>
       </w:pPr>
     </w:p>
     <w:p>
@@ -3098,12 +3392,14 @@
       <w:r>
         <w:t xml:space="preserve"> to proceed or </w:t>
       </w:r>
+      <w:proofErr w:type="gramStart"/>
       <w:r>
         <w:rPr>
           <w:rStyle w:val="SAGETextUI"/>
         </w:rPr>
         <w:t>Back</w:t>
       </w:r>
+      <w:proofErr w:type="gramEnd"/>
       <w:r>
         <w:t xml:space="preserve"> to go back to the previous step.</w:t>
       </w:r>
@@ -3126,13 +3422,27 @@
           <w:highlight w:val="yellow"/>
         </w:rPr>
       </w:pPr>
+      <w:bookmarkStart w:id="15" w:name="_Toc79397918"/>
       <w:r>
         <w:rPr>
           <w:highlight w:val="yellow"/>
         </w:rPr>
         <w:lastRenderedPageBreak/>
-        <w:t>Step 6 – Final Alterations [TODO – Alter Title and screenshot]</w:t>
-      </w:r>
+        <w:t xml:space="preserve">Step 6 – </w:t>
+      </w:r>
+      <w:r>
+        <w:rPr>
+          <w:highlight w:val="yellow"/>
+        </w:rPr>
+        <w:t>Finder</w:t>
+      </w:r>
+      <w:r>
+        <w:rPr>
+          <w:highlight w:val="yellow"/>
+        </w:rPr>
+        <w:t xml:space="preserve"> Alterations [TODO – Alter Title and screenshot]</w:t>
+      </w:r>
+      <w:bookmarkEnd w:id="15"/>
     </w:p>
     <w:p>
       <w:pPr>
@@ -3154,10 +3464,10 @@
           <w:noProof/>
         </w:rPr>
         <w:drawing>
-          <wp:inline distT="0" distB="0" distL="0" distR="0" wp14:anchorId="7D840A98" wp14:editId="5E663F74">
-            <wp:extent cx="5853430" cy="5128260"/>
+          <wp:inline distT="0" distB="0" distL="0" distR="0" wp14:anchorId="7D840A98" wp14:editId="58CDFFFA">
+            <wp:extent cx="5853380" cy="5128260"/>
             <wp:effectExtent l="0" t="0" r="0" b="0"/>
-            <wp:docPr id="5" name="Picture 5" descr="Graphical user interface, text, application&#10;&#10;Description automatically generated"/>
+            <wp:docPr id="5" name="Picture 5"/>
             <wp:cNvGraphicFramePr>
               <a:graphicFrameLocks xmlns:a="http://schemas.openxmlformats.org/drawingml/2006/main" noChangeAspect="1"/>
             </wp:cNvGraphicFramePr>
@@ -3165,11 +3475,17 @@
               <a:graphicData uri="http://schemas.openxmlformats.org/drawingml/2006/picture">
                 <pic:pic xmlns:pic="http://schemas.openxmlformats.org/drawingml/2006/picture">
                   <pic:nvPicPr>
-                    <pic:cNvPr id="5" name="Picture 5" descr="Graphical user interface, text, application&#10;&#10;Description automatically generated"/>
+                    <pic:cNvPr id="5" name="Picture 5"/>
                     <pic:cNvPicPr/>
                   </pic:nvPicPr>
                   <pic:blipFill>
-                    <a:blip r:embed="rId17"/>
+                    <a:blip r:embed="rId17">
+                      <a:extLst>
+                        <a:ext uri="{28A0092B-C50C-407E-A947-70E740481C1C}">
+                          <a14:useLocalDpi xmlns:a14="http://schemas.microsoft.com/office/drawing/2010/main" val="0"/>
+                        </a:ext>
+                      </a:extLst>
+                    </a:blip>
                     <a:stretch>
                       <a:fillRect/>
                     </a:stretch>
@@ -3177,7 +3493,7 @@
                   <pic:spPr>
                     <a:xfrm>
                       <a:off x="0" y="0"/>
-                      <a:ext cx="5853430" cy="5128260"/>
+                      <a:ext cx="5853380" cy="5128260"/>
                     </a:xfrm>
                     <a:prstGeom prst="rect">
                       <a:avLst/>
@@ -3193,11 +3509,6 @@
     <w:p>
       <w:pPr>
         <w:pStyle w:val="SAGEBodyText"/>
-      </w:pPr>
-    </w:p>
-    <w:p>
-      <w:pPr>
-        <w:pStyle w:val="SAGEBodyText"/>
         <w:rPr>
           <w:color w:val="FD34A9" w:themeColor="accent1" w:themeTint="99"/>
         </w:rPr>
@@ -3223,7 +3534,7 @@
           <w:color w:val="FD34A9" w:themeColor="accent1" w:themeTint="99"/>
           <w:highlight w:val="yellow"/>
         </w:rPr>
-        <w:t>7</w:t>
+        <w:t>6</w:t>
       </w:r>
       <w:r>
         <w:rPr>
@@ -3237,7 +3548,7 @@
           <w:color w:val="FD34A9" w:themeColor="accent1" w:themeTint="99"/>
           <w:highlight w:val="yellow"/>
         </w:rPr>
-        <w:t>Final</w:t>
+        <w:t>Finder</w:t>
       </w:r>
       <w:r>
         <w:rPr>
@@ -3283,81 +3594,69 @@
       <w:r>
         <w:t xml:space="preserve"> to proceed or </w:t>
       </w:r>
+      <w:proofErr w:type="gramStart"/>
       <w:r>
         <w:rPr>
           <w:rStyle w:val="SAGETextUI"/>
         </w:rPr>
         <w:t>Back</w:t>
       </w:r>
+      <w:proofErr w:type="gramEnd"/>
       <w:r>
         <w:t xml:space="preserve"> to go back to the previous step.</w:t>
       </w:r>
     </w:p>
     <w:p>
       <w:pPr>
-        <w:pStyle w:val="SAGEBodyText"/>
+        <w:spacing w:after="200" w:line="0" w:lineRule="auto"/>
+        <w:rPr>
+          <w:highlight w:val="yellow"/>
+          <w:lang w:val="en-US"/>
+        </w:rPr>
+      </w:pPr>
+      <w:r>
         <w:rPr>
           <w:highlight w:val="yellow"/>
         </w:rPr>
-      </w:pPr>
+        <w:br w:type="page"/>
+      </w:r>
     </w:p>
     <w:p>
       <w:pPr>
-        <w:spacing w:after="200" w:line="0" w:lineRule="auto"/>
-        <w:rPr>
-          <w:b/>
-          <w:color w:val="2E3456"/>
-          <w:sz w:val="30"/>
-          <w:lang w:val="en-US"/>
-        </w:rPr>
-      </w:pPr>
-      <w:r>
-        <w:br w:type="page"/>
-      </w:r>
+        <w:pStyle w:val="SAGEHeading2"/>
+      </w:pPr>
+      <w:bookmarkStart w:id="16" w:name="_Toc79397919"/>
+      <w:r>
+        <w:lastRenderedPageBreak/>
+        <w:t xml:space="preserve">Step 7 – </w:t>
+      </w:r>
+      <w:r>
+        <w:t xml:space="preserve">Javascript Minification </w:t>
+      </w:r>
+      <w:r>
+        <w:t>Updates</w:t>
+      </w:r>
+      <w:bookmarkEnd w:id="16"/>
     </w:p>
     <w:p>
       <w:pPr>
-        <w:pStyle w:val="SAGEHeading2"/>
-        <w:numPr>
-          <w:ilvl w:val="1"/>
-          <w:numId w:val="35"/>
-        </w:numPr>
-        <w:ind w:left="734" w:hanging="734"/>
-      </w:pPr>
-      <w:bookmarkStart w:id="15" w:name="_Toc78377657"/>
-      <w:r>
-        <w:lastRenderedPageBreak/>
-        <w:t xml:space="preserve">Step </w:t>
-      </w:r>
-      <w:r>
-        <w:t>7</w:t>
-      </w:r>
-      <w:r>
-        <w:t xml:space="preserve"> – </w:t>
-      </w:r>
-      <w:r>
-        <w:t>Confirmation</w:t>
-      </w:r>
-      <w:bookmarkEnd w:id="15"/>
+        <w:pStyle w:val="SAGEBodyText"/>
+      </w:pPr>
     </w:p>
     <w:p>
       <w:pPr>
         <w:pStyle w:val="SAGEBodyText"/>
       </w:pPr>
-    </w:p>
-    <w:p>
-      <w:pPr>
-        <w:pStyle w:val="SAGEBodyText"/>
-      </w:pPr>
       <w:r>
         <w:rPr>
           <w:noProof/>
+          <w:highlight w:val="yellow"/>
         </w:rPr>
         <w:drawing>
-          <wp:inline distT="0" distB="0" distL="0" distR="0" wp14:anchorId="592809C3" wp14:editId="568EF69A">
-            <wp:extent cx="5853376" cy="5128257"/>
+          <wp:inline distT="0" distB="0" distL="0" distR="0" wp14:anchorId="759FC083" wp14:editId="04DF1338">
+            <wp:extent cx="5853375" cy="5128255"/>
             <wp:effectExtent l="0" t="0" r="0" b="0"/>
-            <wp:docPr id="15" name="Picture 15"/>
+            <wp:docPr id="7" name="Picture 7"/>
             <wp:cNvGraphicFramePr>
               <a:graphicFrameLocks xmlns:a="http://schemas.openxmlformats.org/drawingml/2006/main" noChangeAspect="1"/>
             </wp:cNvGraphicFramePr>
@@ -3365,7 +3664,7 @@
               <a:graphicData uri="http://schemas.openxmlformats.org/drawingml/2006/picture">
                 <pic:pic xmlns:pic="http://schemas.openxmlformats.org/drawingml/2006/picture">
                   <pic:nvPicPr>
-                    <pic:cNvPr id="15" name="Picture 15"/>
+                    <pic:cNvPr id="7" name="Picture 7"/>
                     <pic:cNvPicPr/>
                   </pic:nvPicPr>
                   <pic:blipFill>
@@ -3383,7 +3682,7 @@
                   <pic:spPr>
                     <a:xfrm>
                       <a:off x="0" y="0"/>
-                      <a:ext cx="5853376" cy="5128257"/>
+                      <a:ext cx="5853375" cy="5128255"/>
                     </a:xfrm>
                     <a:prstGeom prst="rect">
                       <a:avLst/>
@@ -3399,15 +3698,51 @@
     <w:p>
       <w:pPr>
         <w:pStyle w:val="SAGEBodyText"/>
-      </w:pPr>
+        <w:rPr>
+          <w:color w:val="FD34A9" w:themeColor="accent1" w:themeTint="99"/>
+        </w:rPr>
+      </w:pPr>
+      <w:r>
+        <w:t xml:space="preserve">This is simply an informational step. </w:t>
+      </w:r>
+      <w:r>
+        <w:rPr>
+          <w:color w:val="FD34A9" w:themeColor="accent1" w:themeTint="99"/>
+        </w:rPr>
+        <w:t xml:space="preserve">See </w:t>
+      </w:r>
+      <w:r>
+        <w:rPr>
+          <w:color w:val="FD34A9" w:themeColor="accent1" w:themeTint="99"/>
+        </w:rPr>
+        <w:t xml:space="preserve">Section 7 – Javascript Minification </w:t>
+      </w:r>
+      <w:r>
+        <w:rPr>
+          <w:color w:val="FD34A9" w:themeColor="accent1" w:themeTint="99"/>
+        </w:rPr>
+        <w:t>Updates</w:t>
+      </w:r>
+      <w:r>
+        <w:rPr>
+          <w:color w:val="FD34A9" w:themeColor="accent1" w:themeTint="99"/>
+        </w:rPr>
+        <w:t xml:space="preserve"> </w:t>
+      </w:r>
+      <w:r>
+        <w:rPr>
+          <w:color w:val="FD34A9" w:themeColor="accent1" w:themeTint="99"/>
+        </w:rPr>
+        <w:t>for full details on the manual modifications required.</w:t>
+      </w:r>
     </w:p>
     <w:p>
       <w:pPr>
         <w:pStyle w:val="SAGEBodyText"/>
-      </w:pPr>
-      <w:r>
-        <w:t>The solution and projects are ready to be upgraded.</w:t>
-      </w:r>
+        <w:rPr>
+          <w:color w:val="FD34A9" w:themeColor="accent1" w:themeTint="99"/>
+        </w:rPr>
+      </w:pPr>
     </w:p>
     <w:p>
       <w:pPr>
@@ -3420,22 +3755,21 @@
         <w:rPr>
           <w:rStyle w:val="SAGETextUI"/>
         </w:rPr>
-        <w:t>Upgrade</w:t>
-      </w:r>
-      <w:r>
-        <w:t xml:space="preserve"> to upgrade the solution and projects or </w:t>
-      </w:r>
+        <w:t>Next</w:t>
+      </w:r>
+      <w:r>
+        <w:t xml:space="preserve"> to proceed or </w:t>
+      </w:r>
+      <w:proofErr w:type="gramStart"/>
       <w:r>
         <w:rPr>
           <w:rStyle w:val="SAGETextUI"/>
         </w:rPr>
         <w:t>Back</w:t>
       </w:r>
+      <w:proofErr w:type="gramEnd"/>
       <w:r>
         <w:t xml:space="preserve"> to go back to the previous step.</w:t>
-      </w:r>
-      <w:r>
-        <w:t xml:space="preserve"> </w:t>
       </w:r>
     </w:p>
     <w:p>
@@ -3448,6 +3782,22 @@
           <w:lang w:val="en-US"/>
         </w:rPr>
       </w:pPr>
+    </w:p>
+    <w:p>
+      <w:pPr>
+        <w:spacing w:after="200" w:line="0" w:lineRule="auto"/>
+        <w:rPr>
+          <w:b/>
+          <w:color w:val="2E3456"/>
+          <w:sz w:val="30"/>
+          <w:lang w:val="en-US"/>
+        </w:rPr>
+      </w:pPr>
+      <w:proofErr w:type="spellStart"/>
+      <w:r>
+        <w:t>ddddd</w:t>
+      </w:r>
+      <w:proofErr w:type="spellEnd"/>
       <w:r>
         <w:br w:type="page"/>
       </w:r>
@@ -3461,7 +3811,7 @@
         </w:numPr>
         <w:ind w:left="734" w:hanging="734"/>
       </w:pPr>
-      <w:bookmarkStart w:id="16" w:name="_Toc78377658"/>
+      <w:bookmarkStart w:id="17" w:name="_Toc79397920"/>
       <w:r>
         <w:lastRenderedPageBreak/>
         <w:t xml:space="preserve">Step </w:t>
@@ -3470,9 +3820,148 @@
         <w:t>8</w:t>
       </w:r>
       <w:r>
+        <w:t xml:space="preserve"> – </w:t>
+      </w:r>
+      <w:r>
+        <w:t>Confirmation</w:t>
+      </w:r>
+      <w:bookmarkEnd w:id="17"/>
+    </w:p>
+    <w:p>
+      <w:pPr>
+        <w:pStyle w:val="SAGEBodyText"/>
+      </w:pPr>
+    </w:p>
+    <w:p>
+      <w:pPr>
+        <w:pStyle w:val="SAGEBodyText"/>
+      </w:pPr>
+      <w:r>
+        <w:rPr>
+          <w:noProof/>
+        </w:rPr>
+        <w:drawing>
+          <wp:inline distT="0" distB="0" distL="0" distR="0" wp14:anchorId="592809C3" wp14:editId="6DC88DC2">
+            <wp:extent cx="5853376" cy="5128256"/>
+            <wp:effectExtent l="0" t="0" r="0" b="0"/>
+            <wp:docPr id="15" name="Picture 15"/>
+            <wp:cNvGraphicFramePr>
+              <a:graphicFrameLocks xmlns:a="http://schemas.openxmlformats.org/drawingml/2006/main" noChangeAspect="1"/>
+            </wp:cNvGraphicFramePr>
+            <a:graphic xmlns:a="http://schemas.openxmlformats.org/drawingml/2006/main">
+              <a:graphicData uri="http://schemas.openxmlformats.org/drawingml/2006/picture">
+                <pic:pic xmlns:pic="http://schemas.openxmlformats.org/drawingml/2006/picture">
+                  <pic:nvPicPr>
+                    <pic:cNvPr id="15" name="Picture 15"/>
+                    <pic:cNvPicPr/>
+                  </pic:nvPicPr>
+                  <pic:blipFill>
+                    <a:blip r:embed="rId19">
+                      <a:extLst>
+                        <a:ext uri="{28A0092B-C50C-407E-A947-70E740481C1C}">
+                          <a14:useLocalDpi xmlns:a14="http://schemas.microsoft.com/office/drawing/2010/main" val="0"/>
+                        </a:ext>
+                      </a:extLst>
+                    </a:blip>
+                    <a:stretch>
+                      <a:fillRect/>
+                    </a:stretch>
+                  </pic:blipFill>
+                  <pic:spPr>
+                    <a:xfrm>
+                      <a:off x="0" y="0"/>
+                      <a:ext cx="5853376" cy="5128256"/>
+                    </a:xfrm>
+                    <a:prstGeom prst="rect">
+                      <a:avLst/>
+                    </a:prstGeom>
+                  </pic:spPr>
+                </pic:pic>
+              </a:graphicData>
+            </a:graphic>
+          </wp:inline>
+        </w:drawing>
+      </w:r>
+    </w:p>
+    <w:p>
+      <w:pPr>
+        <w:pStyle w:val="SAGEBodyText"/>
+      </w:pPr>
+    </w:p>
+    <w:p>
+      <w:pPr>
+        <w:pStyle w:val="SAGEBodyText"/>
+      </w:pPr>
+      <w:r>
+        <w:t>The solution and projects are ready to be upgraded.</w:t>
+      </w:r>
+    </w:p>
+    <w:p>
+      <w:pPr>
+        <w:pStyle w:val="SAGEBodyText"/>
+      </w:pPr>
+      <w:r>
+        <w:t xml:space="preserve">Click </w:t>
+      </w:r>
+      <w:r>
+        <w:rPr>
+          <w:rStyle w:val="SAGETextUI"/>
+        </w:rPr>
+        <w:t>Upgrade</w:t>
+      </w:r>
+      <w:r>
+        <w:t xml:space="preserve"> to upgrade the solution and projects or </w:t>
+      </w:r>
+      <w:proofErr w:type="gramStart"/>
+      <w:r>
+        <w:rPr>
+          <w:rStyle w:val="SAGETextUI"/>
+        </w:rPr>
+        <w:t>Back</w:t>
+      </w:r>
+      <w:proofErr w:type="gramEnd"/>
+      <w:r>
+        <w:t xml:space="preserve"> to go back to the previous step.</w:t>
+      </w:r>
+      <w:r>
+        <w:t xml:space="preserve"> </w:t>
+      </w:r>
+    </w:p>
+    <w:p>
+      <w:pPr>
+        <w:spacing w:after="200" w:line="0" w:lineRule="auto"/>
+        <w:rPr>
+          <w:b/>
+          <w:color w:val="2E3456"/>
+          <w:sz w:val="30"/>
+          <w:lang w:val="en-US"/>
+        </w:rPr>
+      </w:pPr>
+      <w:r>
+        <w:br w:type="page"/>
+      </w:r>
+    </w:p>
+    <w:p>
+      <w:pPr>
+        <w:pStyle w:val="SAGEHeading2"/>
+        <w:numPr>
+          <w:ilvl w:val="1"/>
+          <w:numId w:val="35"/>
+        </w:numPr>
+        <w:ind w:left="734" w:hanging="734"/>
+      </w:pPr>
+      <w:bookmarkStart w:id="18" w:name="_Toc79397921"/>
+      <w:r>
+        <w:lastRenderedPageBreak/>
+        <w:t xml:space="preserve">Step </w:t>
+      </w:r>
+      <w:r>
+        <w:t>9</w:t>
+      </w:r>
+      <w:r>
         <w:t xml:space="preserve"> – Recompile</w:t>
       </w:r>
-      <w:bookmarkEnd w:id="16"/>
+      <w:bookmarkEnd w:id="18"/>
     </w:p>
     <w:p>
       <w:pPr>
@@ -3503,7 +3992,7 @@
                     <pic:cNvPicPr/>
                   </pic:nvPicPr>
                   <pic:blipFill>
-                    <a:blip r:embed="rId19">
+                    <a:blip r:embed="rId20">
                       <a:extLst>
                         <a:ext uri="{28A0092B-C50C-407E-A947-70E740481C1C}">
                           <a14:useLocalDpi xmlns:a14="http://schemas.microsoft.com/office/drawing/2010/main" val="0"/>
@@ -3672,13 +4161,14 @@
       <w:pPr>
         <w:pStyle w:val="SAGEHeading1"/>
         <w:framePr w:wrap="around"/>
-      </w:pPr>
-      <w:bookmarkStart w:id="17" w:name="_Toc78377659"/>
+        <w:ind w:left="720" w:hanging="720"/>
+      </w:pPr>
+      <w:bookmarkStart w:id="19" w:name="_Toc79397922"/>
       <w:r>
         <w:lastRenderedPageBreak/>
         <w:t>Upgrade Log</w:t>
       </w:r>
-      <w:bookmarkEnd w:id="17"/>
+      <w:bookmarkEnd w:id="19"/>
     </w:p>
     <w:p>
       <w:pPr>
@@ -3710,9 +4200,9 @@
           <w:noProof/>
         </w:rPr>
         <w:drawing>
-          <wp:inline distT="0" distB="0" distL="0" distR="0" wp14:anchorId="47DB73CB" wp14:editId="4B727CFC">
-            <wp:extent cx="5964526" cy="4394200"/>
-            <wp:effectExtent l="0" t="0" r="0" b="6350"/>
+          <wp:inline distT="0" distB="0" distL="0" distR="0" wp14:anchorId="47DB73CB" wp14:editId="5BA7F824">
+            <wp:extent cx="5991694" cy="4140801"/>
+            <wp:effectExtent l="0" t="0" r="0" b="0"/>
             <wp:docPr id="30" name="Picture 30"/>
             <wp:cNvGraphicFramePr>
               <a:graphicFrameLocks xmlns:a="http://schemas.openxmlformats.org/drawingml/2006/main" noChangeAspect="1"/>
@@ -3725,7 +4215,7 @@
                     <pic:cNvPicPr/>
                   </pic:nvPicPr>
                   <pic:blipFill>
-                    <a:blip r:embed="rId20">
+                    <a:blip r:embed="rId21" cstate="print">
                       <a:extLst>
                         <a:ext uri="{28A0092B-C50C-407E-A947-70E740481C1C}">
                           <a14:useLocalDpi xmlns:a14="http://schemas.microsoft.com/office/drawing/2010/main" val="0"/>
@@ -3739,7 +4229,7 @@
                   <pic:spPr>
                     <a:xfrm>
                       <a:off x="0" y="0"/>
-                      <a:ext cx="5971930" cy="4399655"/>
+                      <a:ext cx="5991694" cy="4140801"/>
                     </a:xfrm>
                     <a:prstGeom prst="rect">
                       <a:avLst/>
@@ -3752,20 +4242,6 @@
         </w:drawing>
       </w:r>
     </w:p>
-    <w:p/>
-    <w:p>
-      <w:pPr>
-        <w:spacing w:after="200" w:line="0" w:lineRule="auto"/>
-        <w:rPr>
-          <w:rFonts w:ascii="Consolas" w:hAnsi="Consolas" w:cs="Consolas"/>
-          <w:color w:val="000000"/>
-          <w:sz w:val="19"/>
-          <w:szCs w:val="19"/>
-          <w:highlight w:val="white"/>
-          <w:lang w:val="en-US"/>
-        </w:rPr>
-      </w:pPr>
-    </w:p>
     <w:p>
       <w:pPr>
         <w:spacing w:after="200" w:line="0" w:lineRule="auto"/>
@@ -3773,45 +4249,52 @@
           <w:b/>
         </w:rPr>
       </w:pPr>
-      <w:r>
-        <w:rPr>
-          <w:b/>
-        </w:rPr>
-        <w:br w:type="page"/>
-      </w:r>
     </w:p>
     <w:p>
       <w:pPr>
-        <w:pStyle w:val="SAGEHeading1"/>
-        <w:framePr w:wrap="around"/>
+        <w:spacing w:after="200" w:line="0" w:lineRule="auto"/>
+        <w:rPr>
+          <w:highlight w:val="yellow"/>
+          <w:lang w:val="en-US"/>
+        </w:rPr>
+      </w:pPr>
+      <w:r>
         <w:rPr>
           <w:highlight w:val="yellow"/>
         </w:rPr>
-      </w:pPr>
-      <w:bookmarkStart w:id="18" w:name="_Toc78377660"/>
+        <w:br w:type="page"/>
+      </w:r>
+    </w:p>
+    <w:p>
+      <w:pPr>
+        <w:pStyle w:val="SAGEHeading1"/>
+        <w:framePr w:wrap="around"/>
+        <w:ind w:left="720" w:hanging="720"/>
+        <w:rPr>
+          <w:highlight w:val="yellow"/>
+        </w:rPr>
+      </w:pPr>
+      <w:bookmarkStart w:id="20" w:name="_Toc79397923"/>
       <w:r>
         <w:rPr>
           <w:highlight w:val="yellow"/>
         </w:rPr>
         <w:lastRenderedPageBreak/>
-        <w:t>Finder Alterations</w:t>
-      </w:r>
-      <w:bookmarkEnd w:id="18"/>
+        <w:t>F</w:t>
+      </w:r>
       <w:r>
         <w:rPr>
           <w:highlight w:val="yellow"/>
         </w:rPr>
-        <w:br w:type="page"/>
-      </w:r>
-    </w:p>
-    <w:p>
-      <w:pPr>
-        <w:pStyle w:val="SAGEHeading1Follow"/>
-        <w:framePr w:wrap="around"/>
+        <w:t>inder</w:t>
+      </w:r>
+      <w:r>
         <w:rPr>
           <w:highlight w:val="yellow"/>
         </w:rPr>
-      </w:pPr>
+        <w:t xml:space="preserve"> Alterations</w:t>
+      </w:r>
+      <w:bookmarkEnd w:id="20"/>
     </w:p>
     <w:p>
       <w:pPr>
@@ -3833,41 +4316,81 @@
     </w:p>
     <w:p>
       <w:pPr>
-        <w:pStyle w:val="SAGEBodyText"/>
+        <w:spacing w:after="200" w:line="0" w:lineRule="auto"/>
         <w:rPr>
-          <w:highlight w:val="yellow"/>
+          <w:lang w:val="en-US"/>
         </w:rPr>
       </w:pPr>
+      <w:r>
+        <w:br w:type="page"/>
+      </w:r>
     </w:p>
     <w:p>
       <w:pPr>
-        <w:spacing w:after="200" w:line="0" w:lineRule="auto"/>
-        <w:rPr>
-          <w:highlight w:val="yellow"/>
-          <w:lang w:val="en-US"/>
-        </w:rPr>
-      </w:pPr>
-      <w:r>
-        <w:rPr>
-          <w:highlight w:val="yellow"/>
-        </w:rPr>
-        <w:br w:type="page"/>
-      </w:r>
+        <w:pStyle w:val="SAGEHeading1"/>
+        <w:framePr w:wrap="around"/>
+        <w:ind w:left="720" w:hanging="720"/>
+      </w:pPr>
+      <w:bookmarkStart w:id="21" w:name="_Toc79397924"/>
+      <w:r>
+        <w:lastRenderedPageBreak/>
+        <w:t xml:space="preserve">Javascript Minification </w:t>
+      </w:r>
+      <w:r>
+        <w:t>Updates</w:t>
+      </w:r>
+      <w:bookmarkEnd w:id="21"/>
     </w:p>
     <w:p>
       <w:pPr>
-        <w:pStyle w:val="SAGEHeading1"/>
+        <w:pStyle w:val="SAGEHeading1Follow"/>
         <w:framePr w:wrap="around"/>
+      </w:pPr>
+    </w:p>
+    <w:p>
+      <w:pPr>
+        <w:pStyle w:val="SAGEBodyText"/>
+        <w:ind w:left="360"/>
+      </w:pPr>
+      <w:r>
+        <w:t xml:space="preserve">For the 2022.0 release of Sage 300, the javascript minification process no longer uses a tool/application called Web Grease. It has been replaced by a new application called </w:t>
+      </w:r>
+      <w:hyperlink r:id="rId22" w:history="1">
+        <w:r>
+          <w:rPr>
+            <w:rStyle w:val="Hyperlink"/>
+          </w:rPr>
+          <w:t>Terser</w:t>
+        </w:r>
+      </w:hyperlink>
+      <w:r>
+        <w:t xml:space="preserve">. Terser is a NodeJS-based </w:t>
+      </w:r>
+      <w:r>
+        <w:t>component and requires the download and installation of NodeJS.</w:t>
+      </w:r>
+    </w:p>
+    <w:p>
+      <w:pPr>
+        <w:pStyle w:val="SAGEBodyText"/>
+        <w:ind w:left="360"/>
+      </w:pPr>
+    </w:p>
+    <w:p>
+      <w:pPr>
+        <w:pStyle w:val="SAGEBodyText"/>
+        <w:ind w:left="360"/>
         <w:rPr>
-          <w:highlight w:val="yellow"/>
+          <w:b/>
+          <w:bCs/>
         </w:rPr>
       </w:pPr>
       <w:r>
         <w:rPr>
-          <w:highlight w:val="yellow"/>
+          <w:b/>
+          <w:bCs/>
         </w:rPr>
-        <w:lastRenderedPageBreak/>
-        <w:t>Final Alterations</w:t>
+        <w:t>Instructions for downloading/installing NodeJS</w:t>
       </w:r>
     </w:p>
     <w:p>
@@ -3877,28 +4400,52 @@
           <w:ilvl w:val="1"/>
           <w:numId w:val="36"/>
         </w:numPr>
-        <w:rPr>
-          <w:highlight w:val="yellow"/>
-        </w:rPr>
-      </w:pPr>
-      <w:r>
-        <w:rPr>
-          <w:highlight w:val="yellow"/>
-        </w:rPr>
-        <w:t>TODO – Add Detailed Instructions Here</w:t>
+      </w:pPr>
+      <w:r>
+        <w:t xml:space="preserve">Download the NodeJS installer from </w:t>
+      </w:r>
+      <w:hyperlink r:id="rId23" w:history="1">
+        <w:r>
+          <w:rPr>
+            <w:rStyle w:val="Hyperlink"/>
+          </w:rPr>
+          <w:t>https://nodejs.org/en/download/</w:t>
+        </w:r>
+      </w:hyperlink>
+      <w:r>
+        <w:t xml:space="preserve"> and select your target operating system.</w:t>
       </w:r>
     </w:p>
     <w:p>
       <w:pPr>
+        <w:pStyle w:val="SAGEBodyText"/>
+        <w:numPr>
+          <w:ilvl w:val="1"/>
+          <w:numId w:val="36"/>
+        </w:numPr>
+      </w:pPr>
+      <w:r>
+        <w:t>Follow the instructions in the installer to complete the setup process.</w:t>
+      </w:r>
+    </w:p>
+    <w:p>
+      <w:pPr>
+        <w:pStyle w:val="SAGEBodyText"/>
+        <w:ind w:left="360"/>
+      </w:pPr>
+    </w:p>
+    <w:p>
+      <w:pPr>
         <w:pStyle w:val="SAGEHeading1"/>
         <w:framePr w:wrap="around"/>
-      </w:pPr>
-      <w:bookmarkStart w:id="19" w:name="_Toc78377661"/>
+        <w:ind w:left="720" w:hanging="720"/>
+      </w:pPr>
+      <w:bookmarkStart w:id="22" w:name="_Toc79397925"/>
       <w:r>
         <w:lastRenderedPageBreak/>
         <w:t>Compilation Troubleshooting</w:t>
       </w:r>
-      <w:bookmarkEnd w:id="19"/>
+      <w:bookmarkEnd w:id="22"/>
     </w:p>
     <w:p>
       <w:pPr>
@@ -3975,12 +4522,12 @@
       </w:pPr>
     </w:p>
     <w:sectPr>
-      <w:headerReference w:type="even" r:id="rId21"/>
-      <w:headerReference w:type="default" r:id="rId22"/>
-      <w:footerReference w:type="even" r:id="rId23"/>
-      <w:footerReference w:type="default" r:id="rId24"/>
-      <w:headerReference w:type="first" r:id="rId25"/>
-      <w:footerReference w:type="first" r:id="rId26"/>
+      <w:headerReference w:type="even" r:id="rId24"/>
+      <w:headerReference w:type="default" r:id="rId25"/>
+      <w:footerReference w:type="even" r:id="rId26"/>
+      <w:footerReference w:type="default" r:id="rId27"/>
+      <w:headerReference w:type="first" r:id="rId28"/>
+      <w:footerReference w:type="first" r:id="rId29"/>
       <w:pgSz w:w="12242" w:h="15842" w:code="1"/>
       <w:pgMar w:top="709" w:right="1440" w:bottom="1701" w:left="1584" w:header="624" w:footer="397" w:gutter="0"/>
       <w:cols w:space="708"/>
@@ -4660,7 +5207,7 @@
         <v:path o:extrusionok="f" gradientshapeok="t" o:connecttype="rect"/>
         <o:lock v:ext="edit" aspectratio="t"/>
       </v:shapetype>
-      <v:shape id="_x0000_i1117" type="#_x0000_t75" style="width:21.6pt;height:21.6pt" o:bullet="t">
+      <v:shape id="_x0000_i1061" type="#_x0000_t75" style="width:20.05pt;height:20.05pt" o:bullet="t">
         <v:imagedata r:id="rId1" o:title="clip_image001"/>
       </v:shape>
     </w:pict>
@@ -7332,7 +7879,7 @@
         <w:lvlText w:val="%1."/>
         <w:lvlJc w:val="left"/>
         <w:pPr>
-          <w:ind w:left="360" w:hanging="360"/>
+          <w:ind w:left="5400" w:hanging="360"/>
         </w:pPr>
         <w:rPr>
           <w:rFonts w:hint="default"/>

</xml_diff>

<commit_message>
TK-340182 [Update screenshots in Upgrade Wizard document]
</commit_message>
<xml_diff>
--- a/docs/upgrades/Sage300SDK_2022_0UpgradeGuide.docx
+++ b/docs/upgrades/Sage300SDK_2022_0UpgradeGuide.docx
@@ -2037,7 +2037,15 @@
         <w:t>Note:</w:t>
       </w:r>
       <w:r>
-        <w:t xml:space="preserve"> If the previous Upgrade Wizard is installed, it must be uninstalled first (In Visual Studio - Tools, Components and Extensions, Uninstall option once the Upgrade Wizard is selected).</w:t>
+        <w:t xml:space="preserve"> If the previous Upgrade Wizard is installed, it must be uninstalled first (In Visual Studio - Tools, Components and Extensions, </w:t>
+      </w:r>
+      <w:proofErr w:type="gramStart"/>
+      <w:r>
+        <w:t>Uninstall</w:t>
+      </w:r>
+      <w:proofErr w:type="gramEnd"/>
+      <w:r>
+        <w:t xml:space="preserve"> option once the Upgrade Wizard is selected).</w:t>
       </w:r>
     </w:p>
     <w:p>
@@ -2656,12 +2664,14 @@
       <w:r>
         <w:t xml:space="preserve"> to proceed or </w:t>
       </w:r>
+      <w:proofErr w:type="gramStart"/>
       <w:r>
         <w:rPr>
           <w:rStyle w:val="SAGETextUI"/>
         </w:rPr>
         <w:t>Back</w:t>
       </w:r>
+      <w:proofErr w:type="gramEnd"/>
       <w:r>
         <w:t xml:space="preserve"> to go back to the previous step.</w:t>
       </w:r>
@@ -2823,9 +2833,11 @@
       <w:r>
         <w:t xml:space="preserve"> and </w:t>
       </w:r>
+      <w:proofErr w:type="gramStart"/>
       <w:r>
         <w:t>Assets</w:t>
       </w:r>
+      <w:proofErr w:type="gramEnd"/>
       <w:r>
         <w:t xml:space="preserve"> folders </w:t>
       </w:r>
@@ -2849,12 +2861,14 @@
       <w:r>
         <w:t xml:space="preserve"> to proceed or </w:t>
       </w:r>
+      <w:proofErr w:type="gramStart"/>
       <w:r>
         <w:rPr>
           <w:rStyle w:val="SAGETextUI"/>
         </w:rPr>
         <w:t>Back</w:t>
       </w:r>
+      <w:proofErr w:type="gramEnd"/>
       <w:r>
         <w:t xml:space="preserve"> to go back to the previous step.</w:t>
       </w:r>
@@ -3007,7 +3021,15 @@
         <w:t>AccpacDotNetVersion.props</w:t>
       </w:r>
       <w:r>
-        <w:t xml:space="preserve"> file is not found in the root of the solution folder but is found in one or more project folders, the wizard will update the project file (.csproj) in each of these folders with the correct path to the </w:t>
+        <w:t xml:space="preserve"> file is not found in the root of the solution folder but is found in one or more project folders, the wizard will update the project file (.</w:t>
+      </w:r>
+      <w:proofErr w:type="spellStart"/>
+      <w:r>
+        <w:t>csproj</w:t>
+      </w:r>
+      <w:proofErr w:type="spellEnd"/>
+      <w:r>
+        <w:t xml:space="preserve">) in each of these folders with the correct path to the </w:t>
       </w:r>
       <w:r>
         <w:rPr>
@@ -3066,12 +3088,14 @@
       <w:r>
         <w:t xml:space="preserve"> to proceed or </w:t>
       </w:r>
+      <w:proofErr w:type="gramStart"/>
       <w:r>
         <w:rPr>
           <w:rStyle w:val="SAGETextUI"/>
         </w:rPr>
         <w:t>Back</w:t>
       </w:r>
+      <w:proofErr w:type="gramEnd"/>
       <w:r>
         <w:t xml:space="preserve"> to go back to the previous step.</w:t>
       </w:r>
@@ -3236,12 +3260,14 @@
       <w:r>
         <w:t xml:space="preserve"> to proceed or </w:t>
       </w:r>
+      <w:proofErr w:type="gramStart"/>
       <w:r>
         <w:rPr>
           <w:rStyle w:val="SAGETextUI"/>
         </w:rPr>
         <w:t>Back</w:t>
       </w:r>
+      <w:proofErr w:type="gramEnd"/>
       <w:r>
         <w:t xml:space="preserve"> to go back to the previous step.</w:t>
       </w:r>
@@ -3286,8 +3312,8 @@
           <w:highlight w:val="yellow"/>
         </w:rPr>
         <w:drawing>
-          <wp:inline distT="0" distB="0" distL="0" distR="0" wp14:anchorId="6AC33208" wp14:editId="30AF526C">
-            <wp:extent cx="5853376" cy="5128256"/>
+          <wp:inline distT="0" distB="0" distL="0" distR="0" wp14:anchorId="6AC33208" wp14:editId="0D1A24D7">
+            <wp:extent cx="5853376" cy="5128255"/>
             <wp:effectExtent l="0" t="0" r="0" b="0"/>
             <wp:docPr id="4" name="Picture 4"/>
             <wp:cNvGraphicFramePr>
@@ -3315,7 +3341,7 @@
                   <pic:spPr>
                     <a:xfrm>
                       <a:off x="0" y="0"/>
-                      <a:ext cx="5853376" cy="5128256"/>
+                      <a:ext cx="5853376" cy="5128255"/>
                     </a:xfrm>
                     <a:prstGeom prst="rect">
                       <a:avLst/>
@@ -3360,12 +3386,14 @@
       <w:r>
         <w:t xml:space="preserve"> to proceed or </w:t>
       </w:r>
+      <w:proofErr w:type="gramStart"/>
       <w:r>
         <w:rPr>
           <w:rStyle w:val="SAGETextUI"/>
         </w:rPr>
         <w:t>Back</w:t>
       </w:r>
+      <w:proofErr w:type="gramEnd"/>
       <w:r>
         <w:t xml:space="preserve"> to go back to the previous step.</w:t>
       </w:r>
@@ -3384,31 +3412,22 @@
     <w:p>
       <w:pPr>
         <w:pStyle w:val="SAGEHeading2"/>
-        <w:rPr>
-          <w:highlight w:val="yellow"/>
-        </w:rPr>
       </w:pPr>
       <w:bookmarkStart w:id="15" w:name="_Toc79397918"/>
       <w:r>
-        <w:rPr>
-          <w:highlight w:val="yellow"/>
-        </w:rPr>
         <w:lastRenderedPageBreak/>
         <w:t xml:space="preserve">Step 6 – </w:t>
       </w:r>
       <w:r>
-        <w:rPr>
-          <w:highlight w:val="yellow"/>
-        </w:rPr>
         <w:t>Finder</w:t>
       </w:r>
       <w:r>
-        <w:rPr>
-          <w:highlight w:val="yellow"/>
-        </w:rPr>
-        <w:t xml:space="preserve"> Alterations [TODO – Alter Title and screenshot]</w:t>
+        <w:t xml:space="preserve"> </w:t>
       </w:r>
       <w:bookmarkEnd w:id="15"/>
+      <w:r>
+        <w:t>Alterations</w:t>
+      </w:r>
     </w:p>
     <w:p>
       <w:pPr>
@@ -3491,35 +3510,30 @@
       <w:r>
         <w:rPr>
           <w:color w:val="FD34A9" w:themeColor="accent1" w:themeTint="99"/>
-          <w:highlight w:val="yellow"/>
         </w:rPr>
         <w:t xml:space="preserve">Section </w:t>
       </w:r>
       <w:r>
         <w:rPr>
           <w:color w:val="FD34A9" w:themeColor="accent1" w:themeTint="99"/>
-          <w:highlight w:val="yellow"/>
         </w:rPr>
         <w:t>6</w:t>
       </w:r>
       <w:r>
         <w:rPr>
           <w:color w:val="FD34A9" w:themeColor="accent1" w:themeTint="99"/>
-          <w:highlight w:val="yellow"/>
         </w:rPr>
         <w:t xml:space="preserve"> – </w:t>
       </w:r>
       <w:r>
         <w:rPr>
           <w:color w:val="FD34A9" w:themeColor="accent1" w:themeTint="99"/>
-          <w:highlight w:val="yellow"/>
         </w:rPr>
         <w:t>Finder</w:t>
       </w:r>
       <w:r>
         <w:rPr>
           <w:color w:val="FD34A9" w:themeColor="accent1" w:themeTint="99"/>
-          <w:highlight w:val="yellow"/>
         </w:rPr>
         <w:t xml:space="preserve"> Alterations</w:t>
       </w:r>
@@ -3560,12 +3574,14 @@
       <w:r>
         <w:t xml:space="preserve"> to proceed or </w:t>
       </w:r>
+      <w:proofErr w:type="gramStart"/>
       <w:r>
         <w:rPr>
           <w:rStyle w:val="SAGETextUI"/>
         </w:rPr>
         <w:t>Back</w:t>
       </w:r>
+      <w:proofErr w:type="gramEnd"/>
       <w:r>
         <w:t xml:space="preserve"> to go back to the previous step.</w:t>
       </w:r>
@@ -3724,12 +3740,14 @@
       <w:r>
         <w:t xml:space="preserve"> to proceed or </w:t>
       </w:r>
+      <w:proofErr w:type="gramStart"/>
       <w:r>
         <w:rPr>
           <w:rStyle w:val="SAGETextUI"/>
         </w:rPr>
         <w:t>Back</w:t>
       </w:r>
+      <w:proofErr w:type="gramEnd"/>
       <w:r>
         <w:t xml:space="preserve"> to go back to the previous step.</w:t>
       </w:r>
@@ -3755,9 +3773,11 @@
           <w:lang w:val="en-US"/>
         </w:rPr>
       </w:pPr>
+      <w:proofErr w:type="spellStart"/>
       <w:r>
         <w:t>ddddd</w:t>
       </w:r>
+      <w:proofErr w:type="spellEnd"/>
       <w:r>
         <w:br w:type="page"/>
       </w:r>
@@ -3872,12 +3892,14 @@
       <w:r>
         <w:t xml:space="preserve"> to upgrade the solution and projects or </w:t>
       </w:r>
+      <w:proofErr w:type="gramStart"/>
       <w:r>
         <w:rPr>
           <w:rStyle w:val="SAGETextUI"/>
         </w:rPr>
         <w:t>Back</w:t>
       </w:r>
+      <w:proofErr w:type="gramEnd"/>
       <w:r>
         <w:t xml:space="preserve"> to go back to the previous step.</w:t>
       </w:r>
@@ -4158,8 +4180,8 @@
           <w:noProof/>
         </w:rPr>
         <w:drawing>
-          <wp:inline distT="0" distB="0" distL="0" distR="0" wp14:anchorId="47DB73CB" wp14:editId="5BA7F824">
-            <wp:extent cx="5991694" cy="4140801"/>
+          <wp:inline distT="0" distB="0" distL="0" distR="0" wp14:anchorId="47DB73CB" wp14:editId="10C9F9B0">
+            <wp:extent cx="6036309" cy="4718304"/>
             <wp:effectExtent l="0" t="0" r="0" b="0"/>
             <wp:docPr id="30" name="Picture 30"/>
             <wp:cNvGraphicFramePr>
@@ -4187,7 +4209,7 @@
                   <pic:spPr>
                     <a:xfrm>
                       <a:off x="0" y="0"/>
-                      <a:ext cx="5991694" cy="4140801"/>
+                      <a:ext cx="6044687" cy="4724853"/>
                     </a:xfrm>
                     <a:prstGeom prst="rect">
                       <a:avLst/>
@@ -4228,28 +4250,16 @@
         <w:pStyle w:val="SAGEHeading1"/>
         <w:framePr w:wrap="around"/>
         <w:ind w:left="720" w:hanging="720"/>
-        <w:rPr>
-          <w:highlight w:val="yellow"/>
-        </w:rPr>
       </w:pPr>
       <w:bookmarkStart w:id="20" w:name="_Toc79397923"/>
       <w:r>
-        <w:rPr>
-          <w:highlight w:val="yellow"/>
-        </w:rPr>
         <w:lastRenderedPageBreak/>
         <w:t>F</w:t>
       </w:r>
       <w:r>
-        <w:rPr>
-          <w:highlight w:val="yellow"/>
-        </w:rPr>
         <w:t>inder</w:t>
       </w:r>
       <w:r>
-        <w:rPr>
-          <w:highlight w:val="yellow"/>
-        </w:rPr>
         <w:t xml:space="preserve"> Alterations</w:t>
       </w:r>
       <w:bookmarkEnd w:id="20"/>
@@ -5165,7 +5175,7 @@
         <v:path o:extrusionok="f" gradientshapeok="t" o:connecttype="rect"/>
         <o:lock v:ext="edit" aspectratio="t"/>
       </v:shapetype>
-      <v:shape id="_x0000_i1063" type="#_x0000_t75" style="width:20.4pt;height:20.4pt" o:bullet="t">
+      <v:shape id="_x0000_i1078" type="#_x0000_t75" style="width:20.15pt;height:20.15pt" o:bullet="t">
         <v:imagedata r:id="rId1" o:title="clip_image001"/>
       </v:shape>
     </w:pict>
@@ -7853,9 +7863,9 @@
         <w:lvlJc w:val="left"/>
         <w:pPr>
           <w:tabs>
-            <w:tab w:val="num" w:pos="737"/>
+            <w:tab w:val="num" w:pos="3257"/>
           </w:tabs>
-          <w:ind w:left="737" w:hanging="737"/>
+          <w:ind w:left="3257" w:hanging="737"/>
         </w:pPr>
         <w:rPr>
           <w:rFonts w:hint="default"/>

</xml_diff>

<commit_message>
TK-340172 [Update MergeISVProject document - Add a prerequisite section documenting the need for node.js and the use of Terser] Updated table of contents in Sage300SDK_2022_0UpgradeGuide.docx
</commit_message>
<xml_diff>
--- a/docs/upgrades/Sage300SDK_2022_0UpgradeGuide.docx
+++ b/docs/upgrades/Sage300SDK_2022_0UpgradeGuide.docx
@@ -215,7 +215,7 @@
       <w:r>
         <w:fldChar w:fldCharType="separate"/>
       </w:r>
-      <w:hyperlink w:anchor="_Toc79397908" w:history="1">
+      <w:hyperlink w:anchor="_Toc80369181" w:history="1">
         <w:r>
           <w:rPr>
             <w:rStyle w:val="Hyperlink"/>
@@ -258,7 +258,7 @@
             <w:noProof/>
             <w:webHidden/>
           </w:rPr>
-          <w:instrText xml:space="preserve"> PAGEREF _Toc79397908 \h </w:instrText>
+          <w:instrText xml:space="preserve"> PAGEREF _Toc80369181 \h </w:instrText>
         </w:r>
         <w:r>
           <w:rPr>
@@ -296,7 +296,7 @@
           <w:rFonts w:asciiTheme="minorHAnsi" w:eastAsiaTheme="minorEastAsia" w:hAnsiTheme="minorHAnsi"/>
         </w:rPr>
       </w:pPr>
-      <w:hyperlink w:anchor="_Toc79397909" w:history="1">
+      <w:hyperlink w:anchor="_Toc80369182" w:history="1">
         <w:r>
           <w:rPr>
             <w:rStyle w:val="Hyperlink"/>
@@ -331,7 +331,7 @@
           <w:rPr>
             <w:webHidden/>
           </w:rPr>
-          <w:instrText xml:space="preserve"> PAGEREF _Toc79397909 \h </w:instrText>
+          <w:instrText xml:space="preserve"> PAGEREF _Toc80369182 \h </w:instrText>
         </w:r>
         <w:r>
           <w:rPr>
@@ -368,7 +368,7 @@
           <w:sz w:val="22"/>
         </w:rPr>
       </w:pPr>
-      <w:hyperlink w:anchor="_Toc79397910" w:history="1">
+      <w:hyperlink w:anchor="_Toc80369183" w:history="1">
         <w:r>
           <w:rPr>
             <w:rStyle w:val="Hyperlink"/>
@@ -411,7 +411,7 @@
             <w:noProof/>
             <w:webHidden/>
           </w:rPr>
-          <w:instrText xml:space="preserve"> PAGEREF _Toc79397910 \h </w:instrText>
+          <w:instrText xml:space="preserve"> PAGEREF _Toc80369183 \h </w:instrText>
         </w:r>
         <w:r>
           <w:rPr>
@@ -452,7 +452,7 @@
           <w:sz w:val="22"/>
         </w:rPr>
       </w:pPr>
-      <w:hyperlink w:anchor="_Toc79397911" w:history="1">
+      <w:hyperlink w:anchor="_Toc80369184" w:history="1">
         <w:r>
           <w:rPr>
             <w:rStyle w:val="Hyperlink"/>
@@ -495,7 +495,7 @@
             <w:noProof/>
             <w:webHidden/>
           </w:rPr>
-          <w:instrText xml:space="preserve"> PAGEREF _Toc79397911 \h </w:instrText>
+          <w:instrText xml:space="preserve"> PAGEREF _Toc80369184 \h </w:instrText>
         </w:r>
         <w:r>
           <w:rPr>
@@ -536,7 +536,7 @@
           <w:sz w:val="22"/>
         </w:rPr>
       </w:pPr>
-      <w:hyperlink w:anchor="_Toc79397912" w:history="1">
+      <w:hyperlink w:anchor="_Toc80369185" w:history="1">
         <w:r>
           <w:rPr>
             <w:rStyle w:val="Hyperlink"/>
@@ -579,7 +579,7 @@
             <w:noProof/>
             <w:webHidden/>
           </w:rPr>
-          <w:instrText xml:space="preserve"> PAGEREF _Toc79397912 \h </w:instrText>
+          <w:instrText xml:space="preserve"> PAGEREF _Toc80369185 \h </w:instrText>
         </w:r>
         <w:r>
           <w:rPr>
@@ -617,7 +617,7 @@
           <w:rFonts w:asciiTheme="minorHAnsi" w:eastAsiaTheme="minorEastAsia" w:hAnsiTheme="minorHAnsi"/>
         </w:rPr>
       </w:pPr>
-      <w:hyperlink w:anchor="_Toc79397913" w:history="1">
+      <w:hyperlink w:anchor="_Toc80369186" w:history="1">
         <w:r>
           <w:rPr>
             <w:rStyle w:val="Hyperlink"/>
@@ -652,7 +652,7 @@
           <w:rPr>
             <w:webHidden/>
           </w:rPr>
-          <w:instrText xml:space="preserve"> PAGEREF _Toc79397913 \h </w:instrText>
+          <w:instrText xml:space="preserve"> PAGEREF _Toc80369186 \h </w:instrText>
         </w:r>
         <w:r>
           <w:rPr>
@@ -686,7 +686,7 @@
           <w:rFonts w:asciiTheme="minorHAnsi" w:eastAsiaTheme="minorEastAsia" w:hAnsiTheme="minorHAnsi"/>
         </w:rPr>
       </w:pPr>
-      <w:hyperlink w:anchor="_Toc79397914" w:history="1">
+      <w:hyperlink w:anchor="_Toc80369187" w:history="1">
         <w:r>
           <w:rPr>
             <w:rStyle w:val="Hyperlink"/>
@@ -721,7 +721,7 @@
           <w:rPr>
             <w:webHidden/>
           </w:rPr>
-          <w:instrText xml:space="preserve"> PAGEREF _Toc79397914 \h </w:instrText>
+          <w:instrText xml:space="preserve"> PAGEREF _Toc80369187 \h </w:instrText>
         </w:r>
         <w:r>
           <w:rPr>
@@ -755,7 +755,7 @@
           <w:rFonts w:asciiTheme="minorHAnsi" w:eastAsiaTheme="minorEastAsia" w:hAnsiTheme="minorHAnsi"/>
         </w:rPr>
       </w:pPr>
-      <w:hyperlink w:anchor="_Toc79397915" w:history="1">
+      <w:hyperlink w:anchor="_Toc80369188" w:history="1">
         <w:r>
           <w:rPr>
             <w:rStyle w:val="Hyperlink"/>
@@ -790,7 +790,7 @@
           <w:rPr>
             <w:webHidden/>
           </w:rPr>
-          <w:instrText xml:space="preserve"> PAGEREF _Toc79397915 \h </w:instrText>
+          <w:instrText xml:space="preserve"> PAGEREF _Toc80369188 \h </w:instrText>
         </w:r>
         <w:r>
           <w:rPr>
@@ -824,7 +824,7 @@
           <w:rFonts w:asciiTheme="minorHAnsi" w:eastAsiaTheme="minorEastAsia" w:hAnsiTheme="minorHAnsi"/>
         </w:rPr>
       </w:pPr>
-      <w:hyperlink w:anchor="_Toc79397916" w:history="1">
+      <w:hyperlink w:anchor="_Toc80369189" w:history="1">
         <w:r>
           <w:rPr>
             <w:rStyle w:val="Hyperlink"/>
@@ -859,7 +859,7 @@
           <w:rPr>
             <w:webHidden/>
           </w:rPr>
-          <w:instrText xml:space="preserve"> PAGEREF _Toc79397916 \h </w:instrText>
+          <w:instrText xml:space="preserve"> PAGEREF _Toc80369189 \h </w:instrText>
         </w:r>
         <w:r>
           <w:rPr>
@@ -893,7 +893,7 @@
           <w:rFonts w:asciiTheme="minorHAnsi" w:eastAsiaTheme="minorEastAsia" w:hAnsiTheme="minorHAnsi"/>
         </w:rPr>
       </w:pPr>
-      <w:hyperlink w:anchor="_Toc79397917" w:history="1">
+      <w:hyperlink w:anchor="_Toc80369190" w:history="1">
         <w:r>
           <w:rPr>
             <w:rStyle w:val="Hyperlink"/>
@@ -928,7 +928,7 @@
           <w:rPr>
             <w:webHidden/>
           </w:rPr>
-          <w:instrText xml:space="preserve"> PAGEREF _Toc79397917 \h </w:instrText>
+          <w:instrText xml:space="preserve"> PAGEREF _Toc80369190 \h </w:instrText>
         </w:r>
         <w:r>
           <w:rPr>
@@ -962,11 +962,10 @@
           <w:rFonts w:asciiTheme="minorHAnsi" w:eastAsiaTheme="minorEastAsia" w:hAnsiTheme="minorHAnsi"/>
         </w:rPr>
       </w:pPr>
-      <w:hyperlink w:anchor="_Toc79397918" w:history="1">
+      <w:hyperlink w:anchor="_Toc80369191" w:history="1">
         <w:r>
           <w:rPr>
             <w:rStyle w:val="Hyperlink"/>
-            <w:highlight w:val="yellow"/>
           </w:rPr>
           <w:t>4.6</w:t>
         </w:r>
@@ -979,9 +978,8 @@
         <w:r>
           <w:rPr>
             <w:rStyle w:val="Hyperlink"/>
-            <w:highlight w:val="yellow"/>
           </w:rPr>
-          <w:t>Step 6 – Finder Alterations [TODO – Alter Title and screenshot]</w:t>
+          <w:t>Step 6 – Finder Alterations</w:t>
         </w:r>
         <w:r>
           <w:rPr>
@@ -999,7 +997,7 @@
           <w:rPr>
             <w:webHidden/>
           </w:rPr>
-          <w:instrText xml:space="preserve"> PAGEREF _Toc79397918 \h </w:instrText>
+          <w:instrText xml:space="preserve"> PAGEREF _Toc80369191 \h </w:instrText>
         </w:r>
         <w:r>
           <w:rPr>
@@ -1033,7 +1031,7 @@
           <w:rFonts w:asciiTheme="minorHAnsi" w:eastAsiaTheme="minorEastAsia" w:hAnsiTheme="minorHAnsi"/>
         </w:rPr>
       </w:pPr>
-      <w:hyperlink w:anchor="_Toc79397919" w:history="1">
+      <w:hyperlink w:anchor="_Toc80369192" w:history="1">
         <w:r>
           <w:rPr>
             <w:rStyle w:val="Hyperlink"/>
@@ -1068,7 +1066,7 @@
           <w:rPr>
             <w:webHidden/>
           </w:rPr>
-          <w:instrText xml:space="preserve"> PAGEREF _Toc79397919 \h </w:instrText>
+          <w:instrText xml:space="preserve"> PAGEREF _Toc80369192 \h </w:instrText>
         </w:r>
         <w:r>
           <w:rPr>
@@ -1102,7 +1100,7 @@
           <w:rFonts w:asciiTheme="minorHAnsi" w:eastAsiaTheme="minorEastAsia" w:hAnsiTheme="minorHAnsi"/>
         </w:rPr>
       </w:pPr>
-      <w:hyperlink w:anchor="_Toc79397920" w:history="1">
+      <w:hyperlink w:anchor="_Toc80369193" w:history="1">
         <w:r>
           <w:rPr>
             <w:rStyle w:val="Hyperlink"/>
@@ -1137,7 +1135,7 @@
           <w:rPr>
             <w:webHidden/>
           </w:rPr>
-          <w:instrText xml:space="preserve"> PAGEREF _Toc79397920 \h </w:instrText>
+          <w:instrText xml:space="preserve"> PAGEREF _Toc80369193 \h </w:instrText>
         </w:r>
         <w:r>
           <w:rPr>
@@ -1171,7 +1169,7 @@
           <w:rFonts w:asciiTheme="minorHAnsi" w:eastAsiaTheme="minorEastAsia" w:hAnsiTheme="minorHAnsi"/>
         </w:rPr>
       </w:pPr>
-      <w:hyperlink w:anchor="_Toc79397921" w:history="1">
+      <w:hyperlink w:anchor="_Toc80369194" w:history="1">
         <w:r>
           <w:rPr>
             <w:rStyle w:val="Hyperlink"/>
@@ -1206,7 +1204,7 @@
           <w:rPr>
             <w:webHidden/>
           </w:rPr>
-          <w:instrText xml:space="preserve"> PAGEREF _Toc79397921 \h </w:instrText>
+          <w:instrText xml:space="preserve"> PAGEREF _Toc80369194 \h </w:instrText>
         </w:r>
         <w:r>
           <w:rPr>
@@ -1243,7 +1241,7 @@
           <w:sz w:val="22"/>
         </w:rPr>
       </w:pPr>
-      <w:hyperlink w:anchor="_Toc79397922" w:history="1">
+      <w:hyperlink w:anchor="_Toc80369195" w:history="1">
         <w:r>
           <w:rPr>
             <w:rStyle w:val="Hyperlink"/>
@@ -1286,7 +1284,7 @@
             <w:noProof/>
             <w:webHidden/>
           </w:rPr>
-          <w:instrText xml:space="preserve"> PAGEREF _Toc79397922 \h </w:instrText>
+          <w:instrText xml:space="preserve"> PAGEREF _Toc80369195 \h </w:instrText>
         </w:r>
         <w:r>
           <w:rPr>
@@ -1327,12 +1325,11 @@
           <w:sz w:val="22"/>
         </w:rPr>
       </w:pPr>
-      <w:hyperlink w:anchor="_Toc79397923" w:history="1">
+      <w:hyperlink w:anchor="_Toc80369196" w:history="1">
         <w:r>
           <w:rPr>
             <w:rStyle w:val="Hyperlink"/>
             <w:noProof/>
-            <w:highlight w:val="yellow"/>
           </w:rPr>
           <w:t>6.</w:t>
         </w:r>
@@ -1349,7 +1346,6 @@
           <w:rPr>
             <w:rStyle w:val="Hyperlink"/>
             <w:noProof/>
-            <w:highlight w:val="yellow"/>
           </w:rPr>
           <w:t>Finder Alterations</w:t>
         </w:r>
@@ -1372,7 +1368,7 @@
             <w:noProof/>
             <w:webHidden/>
           </w:rPr>
-          <w:instrText xml:space="preserve"> PAGEREF _Toc79397923 \h </w:instrText>
+          <w:instrText xml:space="preserve"> PAGEREF _Toc80369196 \h </w:instrText>
         </w:r>
         <w:r>
           <w:rPr>
@@ -1413,7 +1409,7 @@
           <w:sz w:val="22"/>
         </w:rPr>
       </w:pPr>
-      <w:hyperlink w:anchor="_Toc79397924" w:history="1">
+      <w:hyperlink w:anchor="_Toc80369197" w:history="1">
         <w:r>
           <w:rPr>
             <w:rStyle w:val="Hyperlink"/>
@@ -1456,7 +1452,7 @@
             <w:noProof/>
             <w:webHidden/>
           </w:rPr>
-          <w:instrText xml:space="preserve"> PAGEREF _Toc79397924 \h </w:instrText>
+          <w:instrText xml:space="preserve"> PAGEREF _Toc80369197 \h </w:instrText>
         </w:r>
         <w:r>
           <w:rPr>
@@ -1497,7 +1493,7 @@
           <w:sz w:val="22"/>
         </w:rPr>
       </w:pPr>
-      <w:hyperlink w:anchor="_Toc79397925" w:history="1">
+      <w:hyperlink w:anchor="_Toc80369198" w:history="1">
         <w:r>
           <w:rPr>
             <w:rStyle w:val="Hyperlink"/>
@@ -1540,7 +1536,7 @@
             <w:noProof/>
             <w:webHidden/>
           </w:rPr>
-          <w:instrText xml:space="preserve"> PAGEREF _Toc79397925 \h </w:instrText>
+          <w:instrText xml:space="preserve"> PAGEREF _Toc80369198 \h </w:instrText>
         </w:r>
         <w:r>
           <w:rPr>
@@ -1582,7 +1578,7 @@
         <w:fldChar w:fldCharType="end"/>
       </w:r>
       <w:bookmarkStart w:id="0" w:name="_Toc440376140"/>
-      <w:bookmarkStart w:id="1" w:name="_Toc79397908"/>
+      <w:bookmarkStart w:id="1" w:name="_Toc80369181"/>
       <w:r>
         <w:t>O</w:t>
       </w:r>
@@ -1904,7 +1900,7 @@
       <w:pPr>
         <w:pStyle w:val="SAGEHeading2"/>
       </w:pPr>
-      <w:bookmarkStart w:id="2" w:name="_Toc79397909"/>
+      <w:bookmarkStart w:id="2" w:name="_Toc80369182"/>
       <w:r>
         <w:lastRenderedPageBreak/>
         <w:t>Required Version of Sage 300</w:t>
@@ -1982,7 +1978,7 @@
         <w:framePr w:wrap="around"/>
         <w:ind w:left="720" w:hanging="720"/>
       </w:pPr>
-      <w:bookmarkStart w:id="3" w:name="_Toc79397910"/>
+      <w:bookmarkStart w:id="3" w:name="_Toc80369183"/>
       <w:r>
         <w:lastRenderedPageBreak/>
         <w:t>Install</w:t>
@@ -2161,7 +2157,7 @@
         <w:ind w:left="720" w:hanging="720"/>
       </w:pPr>
       <w:bookmarkStart w:id="4" w:name="_Toc453606102"/>
-      <w:bookmarkStart w:id="5" w:name="_Toc79397911"/>
+      <w:bookmarkStart w:id="5" w:name="_Toc80369184"/>
       <w:r>
         <w:lastRenderedPageBreak/>
         <w:t>Accessing</w:t>
@@ -2381,7 +2377,7 @@
         <w:ind w:left="720" w:hanging="720"/>
       </w:pPr>
       <w:bookmarkStart w:id="6" w:name="_Toc440882986"/>
-      <w:bookmarkStart w:id="7" w:name="_Toc79397912"/>
+      <w:bookmarkStart w:id="7" w:name="_Toc80369185"/>
       <w:r>
         <w:lastRenderedPageBreak/>
         <w:t xml:space="preserve">Using </w:t>
@@ -2572,7 +2568,7 @@
         </w:numPr>
         <w:ind w:left="720" w:hanging="720"/>
       </w:pPr>
-      <w:bookmarkStart w:id="8" w:name="_Toc79397913"/>
+      <w:bookmarkStart w:id="8" w:name="_Toc80369186"/>
       <w:r>
         <w:lastRenderedPageBreak/>
         <w:t>Step 1 – Synchronize Kendo Files</w:t>
@@ -2719,7 +2715,7 @@
         </w:numPr>
         <w:ind w:left="734" w:hanging="734"/>
       </w:pPr>
-      <w:bookmarkStart w:id="9" w:name="_Toc79397914"/>
+      <w:bookmarkStart w:id="9" w:name="_Toc80369187"/>
       <w:r>
         <w:lastRenderedPageBreak/>
         <w:t xml:space="preserve">Step </w:t>
@@ -2886,8 +2882,8 @@
         <w:br w:type="page"/>
       </w:r>
       <w:bookmarkStart w:id="10" w:name="_Toc17880097"/>
-      <w:bookmarkStart w:id="11" w:name="_Toc79397915"/>
-      <w:bookmarkStart w:id="12" w:name="_Hlk27142894"/>
+      <w:bookmarkStart w:id="11" w:name="_Hlk27142894"/>
+      <w:bookmarkStart w:id="12" w:name="_Toc80369188"/>
       <w:r>
         <w:lastRenderedPageBreak/>
         <w:t xml:space="preserve">Step 3 – </w:t>
@@ -2896,7 +2892,7 @@
       <w:r>
         <w:t>Synchronize Accpac Libraries</w:t>
       </w:r>
-      <w:bookmarkEnd w:id="11"/>
+      <w:bookmarkEnd w:id="12"/>
     </w:p>
     <w:p>
       <w:pPr>
@@ -3100,7 +3096,7 @@
         <w:t xml:space="preserve"> to go back to the previous step.</w:t>
       </w:r>
     </w:p>
-    <w:bookmarkEnd w:id="12"/>
+    <w:bookmarkEnd w:id="11"/>
     <w:p>
       <w:pPr>
         <w:spacing w:after="200" w:line="0" w:lineRule="auto"/>
@@ -3124,7 +3120,7 @@
         </w:numPr>
         <w:ind w:left="734" w:hanging="734"/>
       </w:pPr>
-      <w:bookmarkStart w:id="13" w:name="_Toc79397916"/>
+      <w:bookmarkStart w:id="13" w:name="_Toc80369189"/>
       <w:r>
         <w:lastRenderedPageBreak/>
         <w:t>Step 4 – Remove previous version of jQuery libraries</w:t>
@@ -3287,7 +3283,7 @@
       <w:pPr>
         <w:pStyle w:val="SAGEHeading2"/>
       </w:pPr>
-      <w:bookmarkStart w:id="14" w:name="_Toc79397917"/>
+      <w:bookmarkStart w:id="14" w:name="_Toc80369190"/>
       <w:r>
         <w:lastRenderedPageBreak/>
         <w:t xml:space="preserve">Step 5 – </w:t>
@@ -3413,7 +3409,7 @@
       <w:pPr>
         <w:pStyle w:val="SAGEHeading2"/>
       </w:pPr>
-      <w:bookmarkStart w:id="15" w:name="_Toc79397918"/>
+      <w:bookmarkStart w:id="15" w:name="_Toc80369191"/>
       <w:r>
         <w:lastRenderedPageBreak/>
         <w:t xml:space="preserve">Step 6 – </w:t>
@@ -3424,10 +3420,10 @@
       <w:r>
         <w:t xml:space="preserve"> </w:t>
       </w:r>
+      <w:r>
+        <w:t>Alterations</w:t>
+      </w:r>
       <w:bookmarkEnd w:id="15"/>
-      <w:r>
-        <w:t>Alterations</w:t>
-      </w:r>
     </w:p>
     <w:p>
       <w:pPr>
@@ -3605,7 +3601,7 @@
       <w:pPr>
         <w:pStyle w:val="SAGEHeading2"/>
       </w:pPr>
-      <w:bookmarkStart w:id="16" w:name="_Toc79397919"/>
+      <w:bookmarkStart w:id="16" w:name="_Toc80369192"/>
       <w:r>
         <w:lastRenderedPageBreak/>
         <w:t xml:space="preserve">Step 7 – </w:t>
@@ -3791,7 +3787,7 @@
         </w:numPr>
         <w:ind w:left="734" w:hanging="734"/>
       </w:pPr>
-      <w:bookmarkStart w:id="17" w:name="_Toc79397920"/>
+      <w:bookmarkStart w:id="17" w:name="_Toc80369193"/>
       <w:r>
         <w:lastRenderedPageBreak/>
         <w:t xml:space="preserve">Step </w:t>
@@ -3930,7 +3926,7 @@
         </w:numPr>
         <w:ind w:left="734" w:hanging="734"/>
       </w:pPr>
-      <w:bookmarkStart w:id="18" w:name="_Toc79397921"/>
+      <w:bookmarkStart w:id="18" w:name="_Toc80369194"/>
       <w:r>
         <w:lastRenderedPageBreak/>
         <w:t xml:space="preserve">Step </w:t>
@@ -4143,7 +4139,7 @@
         <w:framePr w:wrap="around"/>
         <w:ind w:left="720" w:hanging="720"/>
       </w:pPr>
-      <w:bookmarkStart w:id="19" w:name="_Toc79397922"/>
+      <w:bookmarkStart w:id="19" w:name="_Toc80369195"/>
       <w:r>
         <w:lastRenderedPageBreak/>
         <w:t>Upgrade Log</w:t>
@@ -4251,7 +4247,7 @@
         <w:framePr w:wrap="around"/>
         <w:ind w:left="720" w:hanging="720"/>
       </w:pPr>
-      <w:bookmarkStart w:id="20" w:name="_Toc79397923"/>
+      <w:bookmarkStart w:id="20" w:name="_Toc80369196"/>
       <w:r>
         <w:lastRenderedPageBreak/>
         <w:t>F</w:t>
@@ -4299,7 +4295,7 @@
         <w:framePr w:wrap="around"/>
         <w:ind w:left="720" w:hanging="720"/>
       </w:pPr>
-      <w:bookmarkStart w:id="21" w:name="_Toc79397924"/>
+      <w:bookmarkStart w:id="21" w:name="_Toc80369197"/>
       <w:r>
         <w:lastRenderedPageBreak/>
         <w:t xml:space="preserve">Javascript Minification </w:t>
@@ -4320,6 +4316,7 @@
         <w:pStyle w:val="SAGEBodyText"/>
         <w:ind w:left="360"/>
       </w:pPr>
+      <w:bookmarkStart w:id="22" w:name="_Hlk80369279"/>
       <w:r>
         <w:t xml:space="preserve">For the 2022.0 release of Sage 300, the javascript minification process no longer uses a tool/application called Web Grease. It has been replaced by a new application called </w:t>
       </w:r>
@@ -4396,6 +4393,7 @@
         <w:t>Follow the instructions in the installer to complete the setup process.</w:t>
       </w:r>
     </w:p>
+    <w:bookmarkEnd w:id="22"/>
     <w:p>
       <w:pPr>
         <w:pStyle w:val="SAGEBodyText"/>
@@ -4408,12 +4406,12 @@
         <w:framePr w:wrap="around"/>
         <w:ind w:left="720" w:hanging="720"/>
       </w:pPr>
-      <w:bookmarkStart w:id="22" w:name="_Toc79397925"/>
+      <w:bookmarkStart w:id="23" w:name="_Toc80369198"/>
       <w:r>
         <w:lastRenderedPageBreak/>
         <w:t>Compilation Troubleshooting</w:t>
       </w:r>
-      <w:bookmarkEnd w:id="22"/>
+      <w:bookmarkEnd w:id="23"/>
     </w:p>
     <w:p>
       <w:pPr>
@@ -5175,7 +5173,7 @@
         <v:path o:extrusionok="f" gradientshapeok="t" o:connecttype="rect"/>
         <o:lock v:ext="edit" aspectratio="t"/>
       </v:shapetype>
-      <v:shape id="_x0000_i1078" type="#_x0000_t75" style="width:20.15pt;height:20.15pt" o:bullet="t">
+      <v:shape id="_x0000_i1149" type="#_x0000_t75" style="width:20.15pt;height:20.15pt" o:bullet="t">
         <v:imagedata r:id="rId1" o:title="clip_image001"/>
       </v:shape>
     </w:pict>

</xml_diff>

<commit_message>
TK-340206 [Update Wizard - Update content for 'Finder Alterations' section (update binary)]
</commit_message>
<xml_diff>
--- a/docs/upgrades/Sage300SDK_2022_0UpgradeGuide.docx
+++ b/docs/upgrades/Sage300SDK_2022_0UpgradeGuide.docx
@@ -1839,13 +1839,11 @@
         </w:numPr>
         <w:rPr>
           <w:rStyle w:val="SAGETextBoldListItem"/>
-          <w:highlight w:val="yellow"/>
         </w:rPr>
       </w:pPr>
       <w:r>
         <w:rPr>
           <w:rStyle w:val="SAGETextBoldListItem"/>
-          <w:highlight w:val="yellow"/>
         </w:rPr>
         <w:t>Finder Alterations</w:t>
       </w:r>
@@ -2882,8 +2880,8 @@
         <w:br w:type="page"/>
       </w:r>
       <w:bookmarkStart w:id="10" w:name="_Toc17880097"/>
-      <w:bookmarkStart w:id="11" w:name="_Hlk27142894"/>
-      <w:bookmarkStart w:id="12" w:name="_Toc80369188"/>
+      <w:bookmarkStart w:id="11" w:name="_Toc80369188"/>
+      <w:bookmarkStart w:id="12" w:name="_Hlk27142894"/>
       <w:r>
         <w:lastRenderedPageBreak/>
         <w:t xml:space="preserve">Step 3 – </w:t>
@@ -2892,7 +2890,7 @@
       <w:r>
         <w:t>Synchronize Accpac Libraries</w:t>
       </w:r>
-      <w:bookmarkEnd w:id="12"/>
+      <w:bookmarkEnd w:id="11"/>
     </w:p>
     <w:p>
       <w:pPr>
@@ -3096,7 +3094,7 @@
         <w:t xml:space="preserve"> to go back to the previous step.</w:t>
       </w:r>
     </w:p>
-    <w:bookmarkEnd w:id="11"/>
+    <w:bookmarkEnd w:id="12"/>
     <w:p>
       <w:pPr>
         <w:spacing w:after="200" w:line="0" w:lineRule="auto"/>
@@ -3445,8 +3443,8 @@
           <w:noProof/>
         </w:rPr>
         <w:drawing>
-          <wp:inline distT="0" distB="0" distL="0" distR="0" wp14:anchorId="7D840A98" wp14:editId="58CDFFFA">
-            <wp:extent cx="5853380" cy="5128260"/>
+          <wp:inline distT="0" distB="0" distL="0" distR="0" wp14:anchorId="7D840A98" wp14:editId="0AA345EC">
+            <wp:extent cx="5853380" cy="5128259"/>
             <wp:effectExtent l="0" t="0" r="0" b="0"/>
             <wp:docPr id="5" name="Picture 5"/>
             <wp:cNvGraphicFramePr>
@@ -3474,7 +3472,7 @@
                   <pic:spPr>
                     <a:xfrm>
                       <a:off x="0" y="0"/>
-                      <a:ext cx="5853380" cy="5128260"/>
+                      <a:ext cx="5853380" cy="5128259"/>
                     </a:xfrm>
                     <a:prstGeom prst="rect">
                       <a:avLst/>
@@ -3490,60 +3488,55 @@
     <w:p>
       <w:pPr>
         <w:pStyle w:val="SAGEBodyText"/>
+      </w:pPr>
+      <w:r>
+        <w:t xml:space="preserve">This is simply an informational step. </w:t>
+      </w:r>
+      <w:r>
+        <w:t xml:space="preserve">See </w:t>
+      </w:r>
+      <w:r>
         <w:rPr>
-          <w:color w:val="FD34A9" w:themeColor="accent1" w:themeTint="99"/>
-        </w:rPr>
-      </w:pPr>
-      <w:r>
-        <w:t xml:space="preserve">This is simply an informational step. </w:t>
-      </w:r>
-      <w:r>
-        <w:rPr>
-          <w:color w:val="FD34A9" w:themeColor="accent1" w:themeTint="99"/>
-        </w:rPr>
-        <w:t xml:space="preserve">See </w:t>
-      </w:r>
-      <w:r>
-        <w:rPr>
+          <w:b/>
+          <w:bCs/>
           <w:color w:val="FD34A9" w:themeColor="accent1" w:themeTint="99"/>
         </w:rPr>
         <w:t xml:space="preserve">Section </w:t>
       </w:r>
       <w:r>
         <w:rPr>
+          <w:b/>
+          <w:bCs/>
           <w:color w:val="FD34A9" w:themeColor="accent1" w:themeTint="99"/>
         </w:rPr>
         <w:t>6</w:t>
       </w:r>
       <w:r>
         <w:rPr>
+          <w:b/>
+          <w:bCs/>
           <w:color w:val="FD34A9" w:themeColor="accent1" w:themeTint="99"/>
         </w:rPr>
         <w:t xml:space="preserve"> – </w:t>
       </w:r>
       <w:r>
         <w:rPr>
+          <w:b/>
+          <w:bCs/>
           <w:color w:val="FD34A9" w:themeColor="accent1" w:themeTint="99"/>
         </w:rPr>
         <w:t>Finder</w:t>
       </w:r>
       <w:r>
         <w:rPr>
+          <w:b/>
+          <w:bCs/>
           <w:color w:val="FD34A9" w:themeColor="accent1" w:themeTint="99"/>
         </w:rPr>
         <w:t xml:space="preserve"> Alterations</w:t>
       </w:r>
       <w:r>
-        <w:rPr>
-          <w:color w:val="FD34A9" w:themeColor="accent1" w:themeTint="99"/>
-        </w:rPr>
-        <w:t xml:space="preserve"> </w:t>
-      </w:r>
-      <w:r>
-        <w:rPr>
-          <w:color w:val="FD34A9" w:themeColor="accent1" w:themeTint="99"/>
-        </w:rPr>
-        <w:t>for full details on the manual modifications required.</w:t>
+        <w:t xml:space="preserve"> for full details on the manual modifications required.</w:t>
       </w:r>
     </w:p>
     <w:p>
@@ -3682,34 +3675,26 @@
         <w:t xml:space="preserve">This is simply an informational step. </w:t>
       </w:r>
       <w:r>
+        <w:t xml:space="preserve">See </w:t>
+      </w:r>
+      <w:r>
         <w:rPr>
-          <w:color w:val="FD34A9" w:themeColor="accent1" w:themeTint="99"/>
-        </w:rPr>
-        <w:t xml:space="preserve">See </w:t>
-      </w:r>
-      <w:r>
-        <w:rPr>
+          <w:b/>
+          <w:bCs/>
           <w:color w:val="FD34A9" w:themeColor="accent1" w:themeTint="99"/>
         </w:rPr>
         <w:t xml:space="preserve">Section 7 – Javascript Minification </w:t>
       </w:r>
       <w:r>
         <w:rPr>
+          <w:b/>
+          <w:bCs/>
           <w:color w:val="FD34A9" w:themeColor="accent1" w:themeTint="99"/>
         </w:rPr>
         <w:t>Updates</w:t>
       </w:r>
       <w:r>
-        <w:rPr>
-          <w:color w:val="FD34A9" w:themeColor="accent1" w:themeTint="99"/>
-        </w:rPr>
-        <w:t xml:space="preserve"> </w:t>
-      </w:r>
-      <w:r>
-        <w:rPr>
-          <w:color w:val="FD34A9" w:themeColor="accent1" w:themeTint="99"/>
-        </w:rPr>
-        <w:t>for full details on the manual modifications required.</w:t>
+        <w:t xml:space="preserve"> for full details on the manual modifications required.</w:t>
       </w:r>
     </w:p>
     <w:p>
@@ -5173,7 +5158,7 @@
         <v:path o:extrusionok="f" gradientshapeok="t" o:connecttype="rect"/>
         <o:lock v:ext="edit" aspectratio="t"/>
       </v:shapetype>
-      <v:shape id="_x0000_i1149" type="#_x0000_t75" style="width:20.15pt;height:20.15pt" o:bullet="t">
+      <v:shape id="_x0000_i1073" type="#_x0000_t75" style="width:20.15pt;height:20.15pt" o:bullet="t">
         <v:imagedata r:id="rId1" o:title="clip_image001"/>
       </v:shape>
     </w:pict>

</xml_diff>

<commit_message>
Manually merged JT's changes to Sage300SDK_2022_0WebSDKOverview.pptx and Sage300SDK_2022_0UpgradeGuide.docx
</commit_message>
<xml_diff>
--- a/docs/upgrades/Sage300SDK_2022_0UpgradeGuide.docx
+++ b/docs/upgrades/Sage300SDK_2022_0UpgradeGuide.docx
@@ -215,7 +215,7 @@
       <w:r>
         <w:fldChar w:fldCharType="separate"/>
       </w:r>
-      <w:hyperlink w:anchor="_Toc80369181" w:history="1">
+      <w:hyperlink w:anchor="_Toc80621797" w:history="1">
         <w:r>
           <w:rPr>
             <w:rStyle w:val="Hyperlink"/>
@@ -258,7 +258,7 @@
             <w:noProof/>
             <w:webHidden/>
           </w:rPr>
-          <w:instrText xml:space="preserve"> PAGEREF _Toc80369181 \h </w:instrText>
+          <w:instrText xml:space="preserve"> PAGEREF _Toc80621797 \h </w:instrText>
         </w:r>
         <w:r>
           <w:rPr>
@@ -296,7 +296,7 @@
           <w:rFonts w:asciiTheme="minorHAnsi" w:eastAsiaTheme="minorEastAsia" w:hAnsiTheme="minorHAnsi"/>
         </w:rPr>
       </w:pPr>
-      <w:hyperlink w:anchor="_Toc80369182" w:history="1">
+      <w:hyperlink w:anchor="_Toc80621798" w:history="1">
         <w:r>
           <w:rPr>
             <w:rStyle w:val="Hyperlink"/>
@@ -331,7 +331,7 @@
           <w:rPr>
             <w:webHidden/>
           </w:rPr>
-          <w:instrText xml:space="preserve"> PAGEREF _Toc80369182 \h </w:instrText>
+          <w:instrText xml:space="preserve"> PAGEREF _Toc80621798 \h </w:instrText>
         </w:r>
         <w:r>
           <w:rPr>
@@ -368,7 +368,7 @@
           <w:sz w:val="22"/>
         </w:rPr>
       </w:pPr>
-      <w:hyperlink w:anchor="_Toc80369183" w:history="1">
+      <w:hyperlink w:anchor="_Toc80621799" w:history="1">
         <w:r>
           <w:rPr>
             <w:rStyle w:val="Hyperlink"/>
@@ -411,7 +411,7 @@
             <w:noProof/>
             <w:webHidden/>
           </w:rPr>
-          <w:instrText xml:space="preserve"> PAGEREF _Toc80369183 \h </w:instrText>
+          <w:instrText xml:space="preserve"> PAGEREF _Toc80621799 \h </w:instrText>
         </w:r>
         <w:r>
           <w:rPr>
@@ -452,7 +452,7 @@
           <w:sz w:val="22"/>
         </w:rPr>
       </w:pPr>
-      <w:hyperlink w:anchor="_Toc80369184" w:history="1">
+      <w:hyperlink w:anchor="_Toc80621800" w:history="1">
         <w:r>
           <w:rPr>
             <w:rStyle w:val="Hyperlink"/>
@@ -495,7 +495,7 @@
             <w:noProof/>
             <w:webHidden/>
           </w:rPr>
-          <w:instrText xml:space="preserve"> PAGEREF _Toc80369184 \h </w:instrText>
+          <w:instrText xml:space="preserve"> PAGEREF _Toc80621800 \h </w:instrText>
         </w:r>
         <w:r>
           <w:rPr>
@@ -536,7 +536,7 @@
           <w:sz w:val="22"/>
         </w:rPr>
       </w:pPr>
-      <w:hyperlink w:anchor="_Toc80369185" w:history="1">
+      <w:hyperlink w:anchor="_Toc80621801" w:history="1">
         <w:r>
           <w:rPr>
             <w:rStyle w:val="Hyperlink"/>
@@ -579,7 +579,7 @@
             <w:noProof/>
             <w:webHidden/>
           </w:rPr>
-          <w:instrText xml:space="preserve"> PAGEREF _Toc80369185 \h </w:instrText>
+          <w:instrText xml:space="preserve"> PAGEREF _Toc80621801 \h </w:instrText>
         </w:r>
         <w:r>
           <w:rPr>
@@ -617,7 +617,7 @@
           <w:rFonts w:asciiTheme="minorHAnsi" w:eastAsiaTheme="minorEastAsia" w:hAnsiTheme="minorHAnsi"/>
         </w:rPr>
       </w:pPr>
-      <w:hyperlink w:anchor="_Toc80369186" w:history="1">
+      <w:hyperlink w:anchor="_Toc80621802" w:history="1">
         <w:r>
           <w:rPr>
             <w:rStyle w:val="Hyperlink"/>
@@ -652,7 +652,7 @@
           <w:rPr>
             <w:webHidden/>
           </w:rPr>
-          <w:instrText xml:space="preserve"> PAGEREF _Toc80369186 \h </w:instrText>
+          <w:instrText xml:space="preserve"> PAGEREF _Toc80621802 \h </w:instrText>
         </w:r>
         <w:r>
           <w:rPr>
@@ -686,7 +686,7 @@
           <w:rFonts w:asciiTheme="minorHAnsi" w:eastAsiaTheme="minorEastAsia" w:hAnsiTheme="minorHAnsi"/>
         </w:rPr>
       </w:pPr>
-      <w:hyperlink w:anchor="_Toc80369187" w:history="1">
+      <w:hyperlink w:anchor="_Toc80621803" w:history="1">
         <w:r>
           <w:rPr>
             <w:rStyle w:val="Hyperlink"/>
@@ -721,7 +721,7 @@
           <w:rPr>
             <w:webHidden/>
           </w:rPr>
-          <w:instrText xml:space="preserve"> PAGEREF _Toc80369187 \h </w:instrText>
+          <w:instrText xml:space="preserve"> PAGEREF _Toc80621803 \h </w:instrText>
         </w:r>
         <w:r>
           <w:rPr>
@@ -755,7 +755,7 @@
           <w:rFonts w:asciiTheme="minorHAnsi" w:eastAsiaTheme="minorEastAsia" w:hAnsiTheme="minorHAnsi"/>
         </w:rPr>
       </w:pPr>
-      <w:hyperlink w:anchor="_Toc80369188" w:history="1">
+      <w:hyperlink w:anchor="_Toc80621804" w:history="1">
         <w:r>
           <w:rPr>
             <w:rStyle w:val="Hyperlink"/>
@@ -790,7 +790,7 @@
           <w:rPr>
             <w:webHidden/>
           </w:rPr>
-          <w:instrText xml:space="preserve"> PAGEREF _Toc80369188 \h </w:instrText>
+          <w:instrText xml:space="preserve"> PAGEREF _Toc80621804 \h </w:instrText>
         </w:r>
         <w:r>
           <w:rPr>
@@ -824,7 +824,7 @@
           <w:rFonts w:asciiTheme="minorHAnsi" w:eastAsiaTheme="minorEastAsia" w:hAnsiTheme="minorHAnsi"/>
         </w:rPr>
       </w:pPr>
-      <w:hyperlink w:anchor="_Toc80369189" w:history="1">
+      <w:hyperlink w:anchor="_Toc80621805" w:history="1">
         <w:r>
           <w:rPr>
             <w:rStyle w:val="Hyperlink"/>
@@ -859,7 +859,7 @@
           <w:rPr>
             <w:webHidden/>
           </w:rPr>
-          <w:instrText xml:space="preserve"> PAGEREF _Toc80369189 \h </w:instrText>
+          <w:instrText xml:space="preserve"> PAGEREF _Toc80621805 \h </w:instrText>
         </w:r>
         <w:r>
           <w:rPr>
@@ -893,7 +893,7 @@
           <w:rFonts w:asciiTheme="minorHAnsi" w:eastAsiaTheme="minorEastAsia" w:hAnsiTheme="minorHAnsi"/>
         </w:rPr>
       </w:pPr>
-      <w:hyperlink w:anchor="_Toc80369190" w:history="1">
+      <w:hyperlink w:anchor="_Toc80621806" w:history="1">
         <w:r>
           <w:rPr>
             <w:rStyle w:val="Hyperlink"/>
@@ -928,7 +928,7 @@
           <w:rPr>
             <w:webHidden/>
           </w:rPr>
-          <w:instrText xml:space="preserve"> PAGEREF _Toc80369190 \h </w:instrText>
+          <w:instrText xml:space="preserve"> PAGEREF _Toc80621806 \h </w:instrText>
         </w:r>
         <w:r>
           <w:rPr>
@@ -962,7 +962,7 @@
           <w:rFonts w:asciiTheme="minorHAnsi" w:eastAsiaTheme="minorEastAsia" w:hAnsiTheme="minorHAnsi"/>
         </w:rPr>
       </w:pPr>
-      <w:hyperlink w:anchor="_Toc80369191" w:history="1">
+      <w:hyperlink w:anchor="_Toc80621807" w:history="1">
         <w:r>
           <w:rPr>
             <w:rStyle w:val="Hyperlink"/>
@@ -997,7 +997,7 @@
           <w:rPr>
             <w:webHidden/>
           </w:rPr>
-          <w:instrText xml:space="preserve"> PAGEREF _Toc80369191 \h </w:instrText>
+          <w:instrText xml:space="preserve"> PAGEREF _Toc80621807 \h </w:instrText>
         </w:r>
         <w:r>
           <w:rPr>
@@ -1031,7 +1031,7 @@
           <w:rFonts w:asciiTheme="minorHAnsi" w:eastAsiaTheme="minorEastAsia" w:hAnsiTheme="minorHAnsi"/>
         </w:rPr>
       </w:pPr>
-      <w:hyperlink w:anchor="_Toc80369192" w:history="1">
+      <w:hyperlink w:anchor="_Toc80621808" w:history="1">
         <w:r>
           <w:rPr>
             <w:rStyle w:val="Hyperlink"/>
@@ -1066,7 +1066,7 @@
           <w:rPr>
             <w:webHidden/>
           </w:rPr>
-          <w:instrText xml:space="preserve"> PAGEREF _Toc80369192 \h </w:instrText>
+          <w:instrText xml:space="preserve"> PAGEREF _Toc80621808 \h </w:instrText>
         </w:r>
         <w:r>
           <w:rPr>
@@ -1100,7 +1100,7 @@
           <w:rFonts w:asciiTheme="minorHAnsi" w:eastAsiaTheme="minorEastAsia" w:hAnsiTheme="minorHAnsi"/>
         </w:rPr>
       </w:pPr>
-      <w:hyperlink w:anchor="_Toc80369193" w:history="1">
+      <w:hyperlink w:anchor="_Toc80621809" w:history="1">
         <w:r>
           <w:rPr>
             <w:rStyle w:val="Hyperlink"/>
@@ -1135,7 +1135,7 @@
           <w:rPr>
             <w:webHidden/>
           </w:rPr>
-          <w:instrText xml:space="preserve"> PAGEREF _Toc80369193 \h </w:instrText>
+          <w:instrText xml:space="preserve"> PAGEREF _Toc80621809 \h </w:instrText>
         </w:r>
         <w:r>
           <w:rPr>
@@ -1169,7 +1169,7 @@
           <w:rFonts w:asciiTheme="minorHAnsi" w:eastAsiaTheme="minorEastAsia" w:hAnsiTheme="minorHAnsi"/>
         </w:rPr>
       </w:pPr>
-      <w:hyperlink w:anchor="_Toc80369194" w:history="1">
+      <w:hyperlink w:anchor="_Toc80621810" w:history="1">
         <w:r>
           <w:rPr>
             <w:rStyle w:val="Hyperlink"/>
@@ -1204,7 +1204,7 @@
           <w:rPr>
             <w:webHidden/>
           </w:rPr>
-          <w:instrText xml:space="preserve"> PAGEREF _Toc80369194 \h </w:instrText>
+          <w:instrText xml:space="preserve"> PAGEREF _Toc80621810 \h </w:instrText>
         </w:r>
         <w:r>
           <w:rPr>
@@ -1241,7 +1241,7 @@
           <w:sz w:val="22"/>
         </w:rPr>
       </w:pPr>
-      <w:hyperlink w:anchor="_Toc80369195" w:history="1">
+      <w:hyperlink w:anchor="_Toc80621811" w:history="1">
         <w:r>
           <w:rPr>
             <w:rStyle w:val="Hyperlink"/>
@@ -1284,7 +1284,7 @@
             <w:noProof/>
             <w:webHidden/>
           </w:rPr>
-          <w:instrText xml:space="preserve"> PAGEREF _Toc80369195 \h </w:instrText>
+          <w:instrText xml:space="preserve"> PAGEREF _Toc80621811 \h </w:instrText>
         </w:r>
         <w:r>
           <w:rPr>
@@ -1325,7 +1325,7 @@
           <w:sz w:val="22"/>
         </w:rPr>
       </w:pPr>
-      <w:hyperlink w:anchor="_Toc80369196" w:history="1">
+      <w:hyperlink w:anchor="_Toc80621812" w:history="1">
         <w:r>
           <w:rPr>
             <w:rStyle w:val="Hyperlink"/>
@@ -1368,7 +1368,7 @@
             <w:noProof/>
             <w:webHidden/>
           </w:rPr>
-          <w:instrText xml:space="preserve"> PAGEREF _Toc80369196 \h </w:instrText>
+          <w:instrText xml:space="preserve"> PAGEREF _Toc80621812 \h </w:instrText>
         </w:r>
         <w:r>
           <w:rPr>
@@ -1401,6 +1401,558 @@
     </w:p>
     <w:p>
       <w:pPr>
+        <w:pStyle w:val="TOC2"/>
+        <w:rPr>
+          <w:rFonts w:asciiTheme="minorHAnsi" w:eastAsiaTheme="minorEastAsia" w:hAnsiTheme="minorHAnsi"/>
+        </w:rPr>
+      </w:pPr>
+      <w:hyperlink w:anchor="_Toc80621813" w:history="1">
+        <w:r>
+          <w:rPr>
+            <w:rStyle w:val="Hyperlink"/>
+          </w:rPr>
+          <w:t>6.1</w:t>
+        </w:r>
+        <w:r>
+          <w:rPr>
+            <w:rFonts w:asciiTheme="minorHAnsi" w:eastAsiaTheme="minorEastAsia" w:hAnsiTheme="minorHAnsi"/>
+          </w:rPr>
+          <w:tab/>
+        </w:r>
+        <w:r>
+          <w:rPr>
+            <w:rStyle w:val="Hyperlink"/>
+          </w:rPr>
+          <w:t>Overview</w:t>
+        </w:r>
+        <w:r>
+          <w:rPr>
+            <w:webHidden/>
+          </w:rPr>
+          <w:tab/>
+        </w:r>
+        <w:r>
+          <w:rPr>
+            <w:webHidden/>
+          </w:rPr>
+          <w:fldChar w:fldCharType="begin"/>
+        </w:r>
+        <w:r>
+          <w:rPr>
+            <w:webHidden/>
+          </w:rPr>
+          <w:instrText xml:space="preserve"> PAGEREF _Toc80621813 \h </w:instrText>
+        </w:r>
+        <w:r>
+          <w:rPr>
+            <w:webHidden/>
+          </w:rPr>
+        </w:r>
+        <w:r>
+          <w:rPr>
+            <w:webHidden/>
+          </w:rPr>
+          <w:fldChar w:fldCharType="separate"/>
+        </w:r>
+        <w:r>
+          <w:rPr>
+            <w:webHidden/>
+          </w:rPr>
+          <w:t>19</w:t>
+        </w:r>
+        <w:r>
+          <w:rPr>
+            <w:webHidden/>
+          </w:rPr>
+          <w:fldChar w:fldCharType="end"/>
+        </w:r>
+      </w:hyperlink>
+    </w:p>
+    <w:p>
+      <w:pPr>
+        <w:pStyle w:val="TOC2"/>
+        <w:rPr>
+          <w:rFonts w:asciiTheme="minorHAnsi" w:eastAsiaTheme="minorEastAsia" w:hAnsiTheme="minorHAnsi"/>
+        </w:rPr>
+      </w:pPr>
+      <w:hyperlink w:anchor="_Toc80621814" w:history="1">
+        <w:r>
+          <w:rPr>
+            <w:rStyle w:val="Hyperlink"/>
+          </w:rPr>
+          <w:t>6.2</w:t>
+        </w:r>
+        <w:r>
+          <w:rPr>
+            <w:rFonts w:asciiTheme="minorHAnsi" w:eastAsiaTheme="minorEastAsia" w:hAnsiTheme="minorHAnsi"/>
+          </w:rPr>
+          <w:tab/>
+        </w:r>
+        <w:r>
+          <w:rPr>
+            <w:rStyle w:val="Hyperlink"/>
+          </w:rPr>
+          <w:t>Finder Architecture</w:t>
+        </w:r>
+        <w:r>
+          <w:rPr>
+            <w:webHidden/>
+          </w:rPr>
+          <w:tab/>
+        </w:r>
+        <w:r>
+          <w:rPr>
+            <w:webHidden/>
+          </w:rPr>
+          <w:fldChar w:fldCharType="begin"/>
+        </w:r>
+        <w:r>
+          <w:rPr>
+            <w:webHidden/>
+          </w:rPr>
+          <w:instrText xml:space="preserve"> PAGEREF _Toc80621814 \h </w:instrText>
+        </w:r>
+        <w:r>
+          <w:rPr>
+            <w:webHidden/>
+          </w:rPr>
+        </w:r>
+        <w:r>
+          <w:rPr>
+            <w:webHidden/>
+          </w:rPr>
+          <w:fldChar w:fldCharType="separate"/>
+        </w:r>
+        <w:r>
+          <w:rPr>
+            <w:webHidden/>
+          </w:rPr>
+          <w:t>19</w:t>
+        </w:r>
+        <w:r>
+          <w:rPr>
+            <w:webHidden/>
+          </w:rPr>
+          <w:fldChar w:fldCharType="end"/>
+        </w:r>
+      </w:hyperlink>
+    </w:p>
+    <w:p>
+      <w:pPr>
+        <w:pStyle w:val="TOC2"/>
+        <w:rPr>
+          <w:rFonts w:asciiTheme="minorHAnsi" w:eastAsiaTheme="minorEastAsia" w:hAnsiTheme="minorHAnsi"/>
+        </w:rPr>
+      </w:pPr>
+      <w:hyperlink w:anchor="_Toc80621815" w:history="1">
+        <w:r>
+          <w:rPr>
+            <w:rStyle w:val="Hyperlink"/>
+          </w:rPr>
+          <w:t>6.3</w:t>
+        </w:r>
+        <w:r>
+          <w:rPr>
+            <w:rFonts w:asciiTheme="minorHAnsi" w:eastAsiaTheme="minorEastAsia" w:hAnsiTheme="minorHAnsi"/>
+          </w:rPr>
+          <w:tab/>
+        </w:r>
+        <w:r>
+          <w:rPr>
+            <w:rStyle w:val="Hyperlink"/>
+          </w:rPr>
+          <w:t>Screen Implementations</w:t>
+        </w:r>
+        <w:r>
+          <w:rPr>
+            <w:webHidden/>
+          </w:rPr>
+          <w:tab/>
+        </w:r>
+        <w:r>
+          <w:rPr>
+            <w:webHidden/>
+          </w:rPr>
+          <w:fldChar w:fldCharType="begin"/>
+        </w:r>
+        <w:r>
+          <w:rPr>
+            <w:webHidden/>
+          </w:rPr>
+          <w:instrText xml:space="preserve"> PAGEREF _Toc80621815 \h </w:instrText>
+        </w:r>
+        <w:r>
+          <w:rPr>
+            <w:webHidden/>
+          </w:rPr>
+        </w:r>
+        <w:r>
+          <w:rPr>
+            <w:webHidden/>
+          </w:rPr>
+          <w:fldChar w:fldCharType="separate"/>
+        </w:r>
+        <w:r>
+          <w:rPr>
+            <w:webHidden/>
+          </w:rPr>
+          <w:t>19</w:t>
+        </w:r>
+        <w:r>
+          <w:rPr>
+            <w:webHidden/>
+          </w:rPr>
+          <w:fldChar w:fldCharType="end"/>
+        </w:r>
+      </w:hyperlink>
+    </w:p>
+    <w:p>
+      <w:pPr>
+        <w:pStyle w:val="TOC3"/>
+        <w:rPr>
+          <w:rFonts w:asciiTheme="minorHAnsi" w:eastAsiaTheme="minorEastAsia" w:hAnsiTheme="minorHAnsi"/>
+        </w:rPr>
+      </w:pPr>
+      <w:hyperlink w:anchor="_Toc80621816" w:history="1">
+        <w:r>
+          <w:rPr>
+            <w:rStyle w:val="Hyperlink"/>
+          </w:rPr>
+          <w:t>6.3.1</w:t>
+        </w:r>
+        <w:r>
+          <w:rPr>
+            <w:rFonts w:asciiTheme="minorHAnsi" w:eastAsiaTheme="minorEastAsia" w:hAnsiTheme="minorHAnsi"/>
+          </w:rPr>
+          <w:tab/>
+        </w:r>
+        <w:r>
+          <w:rPr>
+            <w:rStyle w:val="Hyperlink"/>
+          </w:rPr>
+          <w:t>Screen Implementation Steps (summary)</w:t>
+        </w:r>
+        <w:r>
+          <w:rPr>
+            <w:webHidden/>
+          </w:rPr>
+          <w:tab/>
+        </w:r>
+        <w:r>
+          <w:rPr>
+            <w:webHidden/>
+          </w:rPr>
+          <w:fldChar w:fldCharType="begin"/>
+        </w:r>
+        <w:r>
+          <w:rPr>
+            <w:webHidden/>
+          </w:rPr>
+          <w:instrText xml:space="preserve"> PAGEREF _Toc80621816 \h </w:instrText>
+        </w:r>
+        <w:r>
+          <w:rPr>
+            <w:webHidden/>
+          </w:rPr>
+        </w:r>
+        <w:r>
+          <w:rPr>
+            <w:webHidden/>
+          </w:rPr>
+          <w:fldChar w:fldCharType="separate"/>
+        </w:r>
+        <w:r>
+          <w:rPr>
+            <w:webHidden/>
+          </w:rPr>
+          <w:t>20</w:t>
+        </w:r>
+        <w:r>
+          <w:rPr>
+            <w:webHidden/>
+          </w:rPr>
+          <w:fldChar w:fldCharType="end"/>
+        </w:r>
+      </w:hyperlink>
+    </w:p>
+    <w:p>
+      <w:pPr>
+        <w:pStyle w:val="TOC2"/>
+        <w:rPr>
+          <w:rFonts w:asciiTheme="minorHAnsi" w:eastAsiaTheme="minorEastAsia" w:hAnsiTheme="minorHAnsi"/>
+        </w:rPr>
+      </w:pPr>
+      <w:hyperlink w:anchor="_Toc80621817" w:history="1">
+        <w:r>
+          <w:rPr>
+            <w:rStyle w:val="Hyperlink"/>
+          </w:rPr>
+          <w:t>6.4</w:t>
+        </w:r>
+        <w:r>
+          <w:rPr>
+            <w:rFonts w:asciiTheme="minorHAnsi" w:eastAsiaTheme="minorEastAsia" w:hAnsiTheme="minorHAnsi"/>
+          </w:rPr>
+          <w:tab/>
+        </w:r>
+        <w:r>
+          <w:rPr>
+            <w:rStyle w:val="Hyperlink"/>
+          </w:rPr>
+          <w:t>Removal of Old Finders</w:t>
+        </w:r>
+        <w:r>
+          <w:rPr>
+            <w:webHidden/>
+          </w:rPr>
+          <w:tab/>
+        </w:r>
+        <w:r>
+          <w:rPr>
+            <w:webHidden/>
+          </w:rPr>
+          <w:fldChar w:fldCharType="begin"/>
+        </w:r>
+        <w:r>
+          <w:rPr>
+            <w:webHidden/>
+          </w:rPr>
+          <w:instrText xml:space="preserve"> PAGEREF _Toc80621817 \h </w:instrText>
+        </w:r>
+        <w:r>
+          <w:rPr>
+            <w:webHidden/>
+          </w:rPr>
+        </w:r>
+        <w:r>
+          <w:rPr>
+            <w:webHidden/>
+          </w:rPr>
+          <w:fldChar w:fldCharType="separate"/>
+        </w:r>
+        <w:r>
+          <w:rPr>
+            <w:webHidden/>
+          </w:rPr>
+          <w:t>21</w:t>
+        </w:r>
+        <w:r>
+          <w:rPr>
+            <w:webHidden/>
+          </w:rPr>
+          <w:fldChar w:fldCharType="end"/>
+        </w:r>
+      </w:hyperlink>
+    </w:p>
+    <w:p>
+      <w:pPr>
+        <w:pStyle w:val="TOC3"/>
+        <w:rPr>
+          <w:rFonts w:asciiTheme="minorHAnsi" w:eastAsiaTheme="minorEastAsia" w:hAnsiTheme="minorHAnsi"/>
+        </w:rPr>
+      </w:pPr>
+      <w:hyperlink w:anchor="_Toc80621818" w:history="1">
+        <w:r>
+          <w:rPr>
+            <w:rStyle w:val="Hyperlink"/>
+          </w:rPr>
+          <w:t>6.4.1</w:t>
+        </w:r>
+        <w:r>
+          <w:rPr>
+            <w:rFonts w:asciiTheme="minorHAnsi" w:eastAsiaTheme="minorEastAsia" w:hAnsiTheme="minorHAnsi"/>
+          </w:rPr>
+          <w:tab/>
+        </w:r>
+        <w:r>
+          <w:rPr>
+            <w:rStyle w:val="Hyperlink"/>
+          </w:rPr>
+          <w:t>Finder Controllers</w:t>
+        </w:r>
+        <w:r>
+          <w:rPr>
+            <w:webHidden/>
+          </w:rPr>
+          <w:tab/>
+        </w:r>
+        <w:r>
+          <w:rPr>
+            <w:webHidden/>
+          </w:rPr>
+          <w:fldChar w:fldCharType="begin"/>
+        </w:r>
+        <w:r>
+          <w:rPr>
+            <w:webHidden/>
+          </w:rPr>
+          <w:instrText xml:space="preserve"> PAGEREF _Toc80621818 \h </w:instrText>
+        </w:r>
+        <w:r>
+          <w:rPr>
+            <w:webHidden/>
+          </w:rPr>
+        </w:r>
+        <w:r>
+          <w:rPr>
+            <w:webHidden/>
+          </w:rPr>
+          <w:fldChar w:fldCharType="separate"/>
+        </w:r>
+        <w:r>
+          <w:rPr>
+            <w:webHidden/>
+          </w:rPr>
+          <w:t>21</w:t>
+        </w:r>
+        <w:r>
+          <w:rPr>
+            <w:webHidden/>
+          </w:rPr>
+          <w:fldChar w:fldCharType="end"/>
+        </w:r>
+      </w:hyperlink>
+    </w:p>
+    <w:p>
+      <w:pPr>
+        <w:pStyle w:val="TOC3"/>
+        <w:rPr>
+          <w:rFonts w:asciiTheme="minorHAnsi" w:eastAsiaTheme="minorEastAsia" w:hAnsiTheme="minorHAnsi"/>
+        </w:rPr>
+      </w:pPr>
+      <w:hyperlink w:anchor="_Toc80621819" w:history="1">
+        <w:r>
+          <w:rPr>
+            <w:rStyle w:val="Hyperlink"/>
+          </w:rPr>
+          <w:t>6.4.2</w:t>
+        </w:r>
+        <w:r>
+          <w:rPr>
+            <w:rFonts w:asciiTheme="minorHAnsi" w:eastAsiaTheme="minorEastAsia" w:hAnsiTheme="minorHAnsi"/>
+          </w:rPr>
+          <w:tab/>
+        </w:r>
+        <w:r>
+          <w:rPr>
+            <w:rStyle w:val="Hyperlink"/>
+          </w:rPr>
+          <w:t>Finder Registrations</w:t>
+        </w:r>
+        <w:r>
+          <w:rPr>
+            <w:webHidden/>
+          </w:rPr>
+          <w:tab/>
+        </w:r>
+        <w:r>
+          <w:rPr>
+            <w:webHidden/>
+          </w:rPr>
+          <w:fldChar w:fldCharType="begin"/>
+        </w:r>
+        <w:r>
+          <w:rPr>
+            <w:webHidden/>
+          </w:rPr>
+          <w:instrText xml:space="preserve"> PAGEREF _Toc80621819 \h </w:instrText>
+        </w:r>
+        <w:r>
+          <w:rPr>
+            <w:webHidden/>
+          </w:rPr>
+        </w:r>
+        <w:r>
+          <w:rPr>
+            <w:webHidden/>
+          </w:rPr>
+          <w:fldChar w:fldCharType="separate"/>
+        </w:r>
+        <w:r>
+          <w:rPr>
+            <w:webHidden/>
+          </w:rPr>
+          <w:t>21</w:t>
+        </w:r>
+        <w:r>
+          <w:rPr>
+            <w:webHidden/>
+          </w:rPr>
+          <w:fldChar w:fldCharType="end"/>
+        </w:r>
+      </w:hyperlink>
+    </w:p>
+    <w:p>
+      <w:pPr>
+        <w:pStyle w:val="TOC2"/>
+        <w:rPr>
+          <w:rFonts w:asciiTheme="minorHAnsi" w:eastAsiaTheme="minorEastAsia" w:hAnsiTheme="minorHAnsi"/>
+        </w:rPr>
+      </w:pPr>
+      <w:hyperlink w:anchor="_Toc80621820" w:history="1">
+        <w:r>
+          <w:rPr>
+            <w:rStyle w:val="Hyperlink"/>
+          </w:rPr>
+          <w:t>6.5</w:t>
+        </w:r>
+        <w:r>
+          <w:rPr>
+            <w:rFonts w:asciiTheme="minorHAnsi" w:eastAsiaTheme="minorEastAsia" w:hAnsiTheme="minorHAnsi"/>
+          </w:rPr>
+          <w:tab/>
+        </w:r>
+        <w:r>
+          <w:rPr>
+            <w:rStyle w:val="Hyperlink"/>
+          </w:rPr>
+          <w:t>Web SDK Samples</w:t>
+        </w:r>
+        <w:r>
+          <w:rPr>
+            <w:webHidden/>
+          </w:rPr>
+          <w:tab/>
+        </w:r>
+        <w:r>
+          <w:rPr>
+            <w:webHidden/>
+          </w:rPr>
+          <w:fldChar w:fldCharType="begin"/>
+        </w:r>
+        <w:r>
+          <w:rPr>
+            <w:webHidden/>
+          </w:rPr>
+          <w:instrText xml:space="preserve"> PAGEREF _Toc80621820 \h </w:instrText>
+        </w:r>
+        <w:r>
+          <w:rPr>
+            <w:webHidden/>
+          </w:rPr>
+        </w:r>
+        <w:r>
+          <w:rPr>
+            <w:webHidden/>
+          </w:rPr>
+          <w:fldChar w:fldCharType="separate"/>
+        </w:r>
+        <w:r>
+          <w:rPr>
+            <w:webHidden/>
+          </w:rPr>
+          <w:t>21</w:t>
+        </w:r>
+        <w:r>
+          <w:rPr>
+            <w:webHidden/>
+          </w:rPr>
+          <w:fldChar w:fldCharType="end"/>
+        </w:r>
+      </w:hyperlink>
+    </w:p>
+    <w:p>
+      <w:pPr>
         <w:pStyle w:val="TOC1"/>
         <w:rPr>
           <w:rFonts w:asciiTheme="minorHAnsi" w:eastAsiaTheme="minorEastAsia" w:hAnsiTheme="minorHAnsi"/>
@@ -1409,7 +1961,7 @@
           <w:sz w:val="22"/>
         </w:rPr>
       </w:pPr>
-      <w:hyperlink w:anchor="_Toc80369197" w:history="1">
+      <w:hyperlink w:anchor="_Toc80621821" w:history="1">
         <w:r>
           <w:rPr>
             <w:rStyle w:val="Hyperlink"/>
@@ -1452,7 +2004,7 @@
             <w:noProof/>
             <w:webHidden/>
           </w:rPr>
-          <w:instrText xml:space="preserve"> PAGEREF _Toc80369197 \h </w:instrText>
+          <w:instrText xml:space="preserve"> PAGEREF _Toc80621821 \h </w:instrText>
         </w:r>
         <w:r>
           <w:rPr>
@@ -1472,7 +2024,7 @@
             <w:noProof/>
             <w:webHidden/>
           </w:rPr>
-          <w:t>20</w:t>
+          <w:t>22</w:t>
         </w:r>
         <w:r>
           <w:rPr>
@@ -1493,7 +2045,7 @@
           <w:sz w:val="22"/>
         </w:rPr>
       </w:pPr>
-      <w:hyperlink w:anchor="_Toc80369198" w:history="1">
+      <w:hyperlink w:anchor="_Toc80621822" w:history="1">
         <w:r>
           <w:rPr>
             <w:rStyle w:val="Hyperlink"/>
@@ -1536,7 +2088,7 @@
             <w:noProof/>
             <w:webHidden/>
           </w:rPr>
-          <w:instrText xml:space="preserve"> PAGEREF _Toc80369198 \h </w:instrText>
+          <w:instrText xml:space="preserve"> PAGEREF _Toc80621822 \h </w:instrText>
         </w:r>
         <w:r>
           <w:rPr>
@@ -1556,7 +2108,7 @@
             <w:noProof/>
             <w:webHidden/>
           </w:rPr>
-          <w:t>21</w:t>
+          <w:t>23</w:t>
         </w:r>
         <w:r>
           <w:rPr>
@@ -1578,7 +2130,7 @@
         <w:fldChar w:fldCharType="end"/>
       </w:r>
       <w:bookmarkStart w:id="0" w:name="_Toc440376140"/>
-      <w:bookmarkStart w:id="1" w:name="_Toc80369181"/>
+      <w:bookmarkStart w:id="1" w:name="_Toc80621797"/>
       <w:r>
         <w:t>O</w:t>
       </w:r>
@@ -1898,7 +2450,7 @@
       <w:pPr>
         <w:pStyle w:val="SAGEHeading2"/>
       </w:pPr>
-      <w:bookmarkStart w:id="2" w:name="_Toc80369182"/>
+      <w:bookmarkStart w:id="2" w:name="_Toc80621798"/>
       <w:r>
         <w:lastRenderedPageBreak/>
         <w:t>Required Version of Sage 300</w:t>
@@ -1976,7 +2528,7 @@
         <w:framePr w:wrap="around"/>
         <w:ind w:left="720" w:hanging="720"/>
       </w:pPr>
-      <w:bookmarkStart w:id="3" w:name="_Toc80369183"/>
+      <w:bookmarkStart w:id="3" w:name="_Toc80621799"/>
       <w:r>
         <w:lastRenderedPageBreak/>
         <w:t>Install</w:t>
@@ -2031,15 +2583,7 @@
         <w:t>Note:</w:t>
       </w:r>
       <w:r>
-        <w:t xml:space="preserve"> If the previous Upgrade Wizard is installed, it must be uninstalled first (In Visual Studio - Tools, Components and Extensions, </w:t>
-      </w:r>
-      <w:proofErr w:type="gramStart"/>
-      <w:r>
-        <w:t>Uninstall</w:t>
-      </w:r>
-      <w:proofErr w:type="gramEnd"/>
-      <w:r>
-        <w:t xml:space="preserve"> option once the Upgrade Wizard is selected).</w:t>
+        <w:t xml:space="preserve"> If the previous Upgrade Wizard is installed, it must be uninstalled first (In Visual Studio - Tools, Components and Extensions, Uninstall option once the Upgrade Wizard is selected).</w:t>
       </w:r>
     </w:p>
     <w:p>
@@ -2155,7 +2699,7 @@
         <w:ind w:left="720" w:hanging="720"/>
       </w:pPr>
       <w:bookmarkStart w:id="4" w:name="_Toc453606102"/>
-      <w:bookmarkStart w:id="5" w:name="_Toc80369184"/>
+      <w:bookmarkStart w:id="5" w:name="_Toc80621800"/>
       <w:r>
         <w:lastRenderedPageBreak/>
         <w:t>Accessing</w:t>
@@ -2375,7 +2919,7 @@
         <w:ind w:left="720" w:hanging="720"/>
       </w:pPr>
       <w:bookmarkStart w:id="6" w:name="_Toc440882986"/>
-      <w:bookmarkStart w:id="7" w:name="_Toc80369185"/>
+      <w:bookmarkStart w:id="7" w:name="_Toc80621801"/>
       <w:r>
         <w:lastRenderedPageBreak/>
         <w:t xml:space="preserve">Using </w:t>
@@ -2566,7 +3110,7 @@
         </w:numPr>
         <w:ind w:left="720" w:hanging="720"/>
       </w:pPr>
-      <w:bookmarkStart w:id="8" w:name="_Toc80369186"/>
+      <w:bookmarkStart w:id="8" w:name="_Toc80621802"/>
       <w:r>
         <w:lastRenderedPageBreak/>
         <w:t>Step 1 – Synchronize Kendo Files</w:t>
@@ -2658,14 +3202,12 @@
       <w:r>
         <w:t xml:space="preserve"> to proceed or </w:t>
       </w:r>
-      <w:proofErr w:type="gramStart"/>
       <w:r>
         <w:rPr>
           <w:rStyle w:val="SAGETextUI"/>
         </w:rPr>
         <w:t>Back</w:t>
       </w:r>
-      <w:proofErr w:type="gramEnd"/>
       <w:r>
         <w:t xml:space="preserve"> to go back to the previous step.</w:t>
       </w:r>
@@ -2713,7 +3255,7 @@
         </w:numPr>
         <w:ind w:left="734" w:hanging="734"/>
       </w:pPr>
-      <w:bookmarkStart w:id="9" w:name="_Toc80369187"/>
+      <w:bookmarkStart w:id="9" w:name="_Toc80621803"/>
       <w:r>
         <w:lastRenderedPageBreak/>
         <w:t xml:space="preserve">Step </w:t>
@@ -2827,11 +3369,9 @@
       <w:r>
         <w:t xml:space="preserve"> and </w:t>
       </w:r>
-      <w:proofErr w:type="gramStart"/>
       <w:r>
         <w:t>Assets</w:t>
       </w:r>
-      <w:proofErr w:type="gramEnd"/>
       <w:r>
         <w:t xml:space="preserve"> folders </w:t>
       </w:r>
@@ -2855,14 +3395,12 @@
       <w:r>
         <w:t xml:space="preserve"> to proceed or </w:t>
       </w:r>
-      <w:proofErr w:type="gramStart"/>
       <w:r>
         <w:rPr>
           <w:rStyle w:val="SAGETextUI"/>
         </w:rPr>
         <w:t>Back</w:t>
       </w:r>
-      <w:proofErr w:type="gramEnd"/>
       <w:r>
         <w:t xml:space="preserve"> to go back to the previous step.</w:t>
       </w:r>
@@ -2880,7 +3418,7 @@
         <w:br w:type="page"/>
       </w:r>
       <w:bookmarkStart w:id="10" w:name="_Toc17880097"/>
-      <w:bookmarkStart w:id="11" w:name="_Toc80369188"/>
+      <w:bookmarkStart w:id="11" w:name="_Toc80621804"/>
       <w:bookmarkStart w:id="12" w:name="_Hlk27142894"/>
       <w:r>
         <w:lastRenderedPageBreak/>
@@ -3015,15 +3553,7 @@
         <w:t>AccpacDotNetVersion.props</w:t>
       </w:r>
       <w:r>
-        <w:t xml:space="preserve"> file is not found in the root of the solution folder but is found in one or more project folders, the wizard will update the project file (.</w:t>
-      </w:r>
-      <w:proofErr w:type="spellStart"/>
-      <w:r>
-        <w:t>csproj</w:t>
-      </w:r>
-      <w:proofErr w:type="spellEnd"/>
-      <w:r>
-        <w:t xml:space="preserve">) in each of these folders with the correct path to the </w:t>
+        <w:t xml:space="preserve"> file is not found in the root of the solution folder but is found in one or more project folders, the wizard will update the project file (.csproj) in each of these folders with the correct path to the </w:t>
       </w:r>
       <w:r>
         <w:rPr>
@@ -3082,14 +3612,12 @@
       <w:r>
         <w:t xml:space="preserve"> to proceed or </w:t>
       </w:r>
-      <w:proofErr w:type="gramStart"/>
       <w:r>
         <w:rPr>
           <w:rStyle w:val="SAGETextUI"/>
         </w:rPr>
         <w:t>Back</w:t>
       </w:r>
-      <w:proofErr w:type="gramEnd"/>
       <w:r>
         <w:t xml:space="preserve"> to go back to the previous step.</w:t>
       </w:r>
@@ -3118,7 +3646,7 @@
         </w:numPr>
         <w:ind w:left="734" w:hanging="734"/>
       </w:pPr>
-      <w:bookmarkStart w:id="13" w:name="_Toc80369189"/>
+      <w:bookmarkStart w:id="13" w:name="_Toc80621805"/>
       <w:r>
         <w:lastRenderedPageBreak/>
         <w:t>Step 4 – Remove previous version of jQuery libraries</w:t>
@@ -3254,14 +3782,12 @@
       <w:r>
         <w:t xml:space="preserve"> to proceed or </w:t>
       </w:r>
-      <w:proofErr w:type="gramStart"/>
       <w:r>
         <w:rPr>
           <w:rStyle w:val="SAGETextUI"/>
         </w:rPr>
         <w:t>Back</w:t>
       </w:r>
-      <w:proofErr w:type="gramEnd"/>
       <w:r>
         <w:t xml:space="preserve"> to go back to the previous step.</w:t>
       </w:r>
@@ -3281,7 +3807,7 @@
       <w:pPr>
         <w:pStyle w:val="SAGEHeading2"/>
       </w:pPr>
-      <w:bookmarkStart w:id="14" w:name="_Toc80369190"/>
+      <w:bookmarkStart w:id="14" w:name="_Toc80621806"/>
       <w:r>
         <w:lastRenderedPageBreak/>
         <w:t xml:space="preserve">Step 5 – </w:t>
@@ -3380,14 +3906,12 @@
       <w:r>
         <w:t xml:space="preserve"> to proceed or </w:t>
       </w:r>
-      <w:proofErr w:type="gramStart"/>
       <w:r>
         <w:rPr>
           <w:rStyle w:val="SAGETextUI"/>
         </w:rPr>
         <w:t>Back</w:t>
       </w:r>
-      <w:proofErr w:type="gramEnd"/>
       <w:r>
         <w:t xml:space="preserve"> to go back to the previous step.</w:t>
       </w:r>
@@ -3407,7 +3931,7 @@
       <w:pPr>
         <w:pStyle w:val="SAGEHeading2"/>
       </w:pPr>
-      <w:bookmarkStart w:id="15" w:name="_Toc80369191"/>
+      <w:bookmarkStart w:id="15" w:name="_Toc80621807"/>
       <w:r>
         <w:lastRenderedPageBreak/>
         <w:t xml:space="preserve">Step 6 – </w:t>
@@ -3563,14 +4087,12 @@
       <w:r>
         <w:t xml:space="preserve"> to proceed or </w:t>
       </w:r>
-      <w:proofErr w:type="gramStart"/>
       <w:r>
         <w:rPr>
           <w:rStyle w:val="SAGETextUI"/>
         </w:rPr>
         <w:t>Back</w:t>
       </w:r>
-      <w:proofErr w:type="gramEnd"/>
       <w:r>
         <w:t xml:space="preserve"> to go back to the previous step.</w:t>
       </w:r>
@@ -3594,7 +4116,7 @@
       <w:pPr>
         <w:pStyle w:val="SAGEHeading2"/>
       </w:pPr>
-      <w:bookmarkStart w:id="16" w:name="_Toc80369192"/>
+      <w:bookmarkStart w:id="16" w:name="_Toc80621808"/>
       <w:r>
         <w:lastRenderedPageBreak/>
         <w:t xml:space="preserve">Step 7 – </w:t>
@@ -3721,14 +4243,12 @@
       <w:r>
         <w:t xml:space="preserve"> to proceed or </w:t>
       </w:r>
-      <w:proofErr w:type="gramStart"/>
       <w:r>
         <w:rPr>
           <w:rStyle w:val="SAGETextUI"/>
         </w:rPr>
         <w:t>Back</w:t>
       </w:r>
-      <w:proofErr w:type="gramEnd"/>
       <w:r>
         <w:t xml:space="preserve"> to go back to the previous step.</w:t>
       </w:r>
@@ -3754,11 +4274,9 @@
           <w:lang w:val="en-US"/>
         </w:rPr>
       </w:pPr>
-      <w:proofErr w:type="spellStart"/>
       <w:r>
         <w:t>ddddd</w:t>
       </w:r>
-      <w:proofErr w:type="spellEnd"/>
       <w:r>
         <w:br w:type="page"/>
       </w:r>
@@ -3772,7 +4290,7 @@
         </w:numPr>
         <w:ind w:left="734" w:hanging="734"/>
       </w:pPr>
-      <w:bookmarkStart w:id="17" w:name="_Toc80369193"/>
+      <w:bookmarkStart w:id="17" w:name="_Toc80621809"/>
       <w:r>
         <w:lastRenderedPageBreak/>
         <w:t xml:space="preserve">Step </w:t>
@@ -3873,14 +4391,12 @@
       <w:r>
         <w:t xml:space="preserve"> to upgrade the solution and projects or </w:t>
       </w:r>
-      <w:proofErr w:type="gramStart"/>
       <w:r>
         <w:rPr>
           <w:rStyle w:val="SAGETextUI"/>
         </w:rPr>
         <w:t>Back</w:t>
       </w:r>
-      <w:proofErr w:type="gramEnd"/>
       <w:r>
         <w:t xml:space="preserve"> to go back to the previous step.</w:t>
       </w:r>
@@ -3911,7 +4427,7 @@
         </w:numPr>
         <w:ind w:left="734" w:hanging="734"/>
       </w:pPr>
-      <w:bookmarkStart w:id="18" w:name="_Toc80369194"/>
+      <w:bookmarkStart w:id="18" w:name="_Toc80621810"/>
       <w:r>
         <w:lastRenderedPageBreak/>
         <w:t xml:space="preserve">Step </w:t>
@@ -4124,7 +4640,7 @@
         <w:framePr w:wrap="around"/>
         <w:ind w:left="720" w:hanging="720"/>
       </w:pPr>
-      <w:bookmarkStart w:id="19" w:name="_Toc80369195"/>
+      <w:bookmarkStart w:id="19" w:name="_Toc80621811"/>
       <w:r>
         <w:lastRenderedPageBreak/>
         <w:t>Upgrade Log</w:t>
@@ -4232,7 +4748,7 @@
         <w:framePr w:wrap="around"/>
         <w:ind w:left="720" w:hanging="720"/>
       </w:pPr>
-      <w:bookmarkStart w:id="20" w:name="_Toc80369196"/>
+      <w:bookmarkStart w:id="20" w:name="_Toc80621812"/>
       <w:r>
         <w:lastRenderedPageBreak/>
         <w:t>F</w:t>
@@ -4247,21 +4763,1192 @@
     </w:p>
     <w:p>
       <w:pPr>
+        <w:pStyle w:val="SAGEHeading2"/>
+      </w:pPr>
+      <w:bookmarkStart w:id="21" w:name="_Toc80621813"/>
+      <w:r>
+        <w:t>Overview</w:t>
+      </w:r>
+      <w:bookmarkEnd w:id="21"/>
+    </w:p>
+    <w:p>
+      <w:pPr>
+        <w:pStyle w:val="SAGEBodyText"/>
+      </w:pPr>
+      <w:r>
+        <w:t xml:space="preserve">When the web screens were </w:t>
+      </w:r>
+      <w:r>
+        <w:t xml:space="preserve">originally </w:t>
+      </w:r>
+      <w:r>
+        <w:t xml:space="preserve">developed, a web finder was implemented that was different from the desktop finder for </w:t>
+      </w:r>
+      <w:r>
+        <w:t>various</w:t>
+      </w:r>
+      <w:r>
+        <w:t xml:space="preserve"> reasons. This “original” implementation had numerous issues; such as, </w:t>
+      </w:r>
+      <w:r>
+        <w:t>it</w:t>
+      </w:r>
+      <w:r>
+        <w:t xml:space="preserve"> contained too much code, there was too much redundant and complex code, customization and dynamic creation were difficult</w:t>
+      </w:r>
+      <w:r>
+        <w:t xml:space="preserve"> or not possible</w:t>
+      </w:r>
+      <w:r>
+        <w:t>.</w:t>
+      </w:r>
+    </w:p>
+    <w:p>
+      <w:pPr>
+        <w:pStyle w:val="SAGEBodyText"/>
+      </w:pPr>
+      <w:r>
+        <w:t xml:space="preserve">A few releases back, the screens introduced a new and improved web finder that reduced </w:t>
+      </w:r>
+      <w:r>
+        <w:t>t</w:t>
+      </w:r>
+      <w:r>
+        <w:t>he amount of code required to configure a finder, interacted directly with the Accpac view (for performance and simplicity), and even allowed for dynamic creation. While this “new” finder has co-existed for several releases with the old finder, the release of Sage 300 2022 introduced significant improvements to th</w:t>
+      </w:r>
+      <w:r>
+        <w:t xml:space="preserve">is </w:t>
+      </w:r>
+      <w:r>
+        <w:t>web finder that were not made in the “original” web finder.</w:t>
+      </w:r>
+    </w:p>
+    <w:p>
+      <w:pPr>
+        <w:pStyle w:val="SAGEBodyText"/>
+      </w:pPr>
+      <w:r>
+        <w:t>For consistency the “original” web finder framework has been removed from the application and all “original” web finders have been replaced with new web finders. This effort constituted two-phases for Sage 300 web screens in 2022:</w:t>
+      </w:r>
+    </w:p>
+    <w:p>
+      <w:pPr>
         <w:pStyle w:val="SAGEBodyText"/>
         <w:numPr>
-          <w:ilvl w:val="1"/>
-          <w:numId w:val="36"/>
+          <w:ilvl w:val="0"/>
+          <w:numId w:val="41"/>
         </w:numPr>
+      </w:pPr>
+      <w:r>
+        <w:t>Replace the finder implementation per screen</w:t>
+      </w:r>
+    </w:p>
+    <w:p>
+      <w:pPr>
+        <w:pStyle w:val="SAGEBodyText"/>
+        <w:numPr>
+          <w:ilvl w:val="0"/>
+          <w:numId w:val="41"/>
+        </w:numPr>
+      </w:pPr>
+      <w:r>
+        <w:t>Deprecate and remove the old finder definitions</w:t>
+      </w:r>
+      <w:r>
+        <w:t xml:space="preserve"> and registrations</w:t>
+      </w:r>
+    </w:p>
+    <w:p>
+      <w:pPr>
+        <w:pStyle w:val="SAGEBodyText"/>
+      </w:pPr>
+      <w:r>
+        <w:t>This section will document the steps required to replace a finder in a screen and for “original” partner created finders to be removed.</w:t>
+      </w:r>
+    </w:p>
+    <w:p>
+      <w:pPr>
+        <w:pStyle w:val="SAGEHeading2"/>
+      </w:pPr>
+      <w:bookmarkStart w:id="22" w:name="_Toc80621814"/>
+      <w:r>
+        <w:t>Finder Architecture</w:t>
+      </w:r>
+      <w:bookmarkEnd w:id="22"/>
+    </w:p>
+    <w:p>
+      <w:pPr>
+        <w:pStyle w:val="SAGEBodyText"/>
+      </w:pPr>
+      <w:r>
+        <w:t xml:space="preserve">In the Web SDK in the docs/development folder, the </w:t>
+      </w:r>
+      <w:r>
         <w:rPr>
+          <w:b/>
+          <w:bCs/>
+        </w:rPr>
+        <w:t>Sage300SDK_FinderArchitecture</w:t>
+      </w:r>
+      <w:r>
+        <w:t xml:space="preserve"> document </w:t>
+      </w:r>
+      <w:r>
+        <w:t xml:space="preserve">shows the “original” interface, </w:t>
+      </w:r>
+      <w:r>
+        <w:t xml:space="preserve">explains the </w:t>
+      </w:r>
+      <w:r>
+        <w:t>“new” interface, finder configurations, and provides some examples of the new implementation. Please refer to this document.</w:t>
+      </w:r>
+    </w:p>
+    <w:p>
+      <w:pPr>
+        <w:pStyle w:val="SAGEHeading2"/>
+      </w:pPr>
+      <w:bookmarkStart w:id="23" w:name="_Toc80621815"/>
+      <w:r>
+        <w:t>Screen Implementations</w:t>
+      </w:r>
+      <w:bookmarkEnd w:id="23"/>
+    </w:p>
+    <w:p>
+      <w:pPr>
+        <w:pStyle w:val="SAGEBodyText"/>
+      </w:pPr>
+      <w:r>
+        <w:t xml:space="preserve">As noted </w:t>
+      </w:r>
+      <w:r>
+        <w:t>i</w:t>
+      </w:r>
+      <w:r>
+        <w:t>n section 6.2, please refer to the finder document for the finder interface and examples.</w:t>
+      </w:r>
+    </w:p>
+    <w:p>
+      <w:pPr>
+        <w:pStyle w:val="SAGEBodyText"/>
+      </w:pPr>
+      <w:r>
+        <w:t>If a Sage 300 “original” finder was being invoked (i.e.</w:t>
+      </w:r>
+      <w:r>
+        <w:t>,</w:t>
+      </w:r>
+      <w:r>
+        <w:t xml:space="preserve"> sg.setFinder…) in a partner screen, this Sage 300 finder no longer exists as it has been removed along with the finder framework that supported it. The “new” definition resides in the ViewFinderProperties.js file. </w:t>
+      </w:r>
+      <w:r>
+        <w:t>Here are a couple examples of new finder implementations that invoke a finder based upon a definition in the ViewFinderProperties.js file:</w:t>
+      </w:r>
+    </w:p>
+    <w:p>
+      <w:pPr>
+        <w:pStyle w:val="SAGEBodyText"/>
+      </w:pPr>
+    </w:p>
+    <w:p>
+      <w:pPr>
+        <w:pStyle w:val="ListParagraph"/>
+        <w:numPr>
+          <w:ilvl w:val="0"/>
+          <w:numId w:val="42"/>
+        </w:numPr>
+        <w:autoSpaceDE w:val="0"/>
+        <w:autoSpaceDN w:val="0"/>
+        <w:spacing w:line="240" w:lineRule="auto"/>
+        <w:contextualSpacing w:val="0"/>
+        <w:rPr>
+          <w:rFonts w:ascii="Consolas" w:eastAsia="Times New Roman" w:hAnsi="Consolas"/>
+          <w:color w:val="000000"/>
+          <w:sz w:val="16"/>
+          <w:szCs w:val="16"/>
+        </w:rPr>
+      </w:pPr>
+      <w:r>
+        <w:rPr>
+          <w:rFonts w:ascii="Consolas" w:eastAsia="Times New Roman" w:hAnsi="Consolas"/>
+          <w:color w:val="000000"/>
+          <w:sz w:val="16"/>
+          <w:szCs w:val="16"/>
+        </w:rPr>
+        <w:t>sg.viewFinderHelper.setViewFinderEx(</w:t>
+      </w:r>
+      <w:r>
+        <w:rPr>
+          <w:rFonts w:ascii="Consolas" w:eastAsia="Times New Roman" w:hAnsi="Consolas"/>
+          <w:color w:val="A31515"/>
+          <w:sz w:val="16"/>
+          <w:szCs w:val="16"/>
+        </w:rPr>
+        <w:t>"btnFindVendorNumber"</w:t>
+      </w:r>
+      <w:r>
+        <w:rPr>
+          <w:rFonts w:ascii="Consolas" w:eastAsia="Times New Roman" w:hAnsi="Consolas"/>
+          <w:color w:val="000000"/>
+          <w:sz w:val="16"/>
+          <w:szCs w:val="16"/>
+        </w:rPr>
+        <w:t xml:space="preserve">, </w:t>
+      </w:r>
+      <w:r>
+        <w:rPr>
+          <w:rFonts w:ascii="Consolas" w:eastAsia="Times New Roman" w:hAnsi="Consolas"/>
+          <w:color w:val="A31515"/>
+          <w:sz w:val="16"/>
+          <w:szCs w:val="16"/>
+        </w:rPr>
+        <w:t>"Data_VendorNumber"</w:t>
+      </w:r>
+      <w:r>
+        <w:rPr>
+          <w:rFonts w:ascii="Consolas" w:eastAsia="Times New Roman" w:hAnsi="Consolas"/>
+          <w:color w:val="000000"/>
+          <w:sz w:val="16"/>
+          <w:szCs w:val="16"/>
+        </w:rPr>
+        <w:t>,</w:t>
+      </w:r>
+    </w:p>
+    <w:p>
+      <w:pPr>
+        <w:rPr>
+          <w:rFonts w:ascii="Consolas" w:eastAsiaTheme="minorHAnsi" w:hAnsi="Consolas"/>
+          <w:color w:val="000000"/>
+          <w:sz w:val="16"/>
+          <w:szCs w:val="16"/>
+        </w:rPr>
+      </w:pPr>
+      <w:r>
+        <w:rPr>
+          <w:rFonts w:ascii="Consolas" w:hAnsi="Consolas"/>
+          <w:color w:val="000000"/>
+          <w:sz w:val="16"/>
+          <w:szCs w:val="16"/>
+        </w:rPr>
+        <w:lastRenderedPageBreak/>
+        <w:t>           </w:t>
+      </w:r>
+      <w:r>
+        <w:rPr>
+          <w:rFonts w:ascii="Consolas" w:hAnsi="Consolas"/>
+          <w:color w:val="000000"/>
+          <w:sz w:val="16"/>
+          <w:szCs w:val="16"/>
           <w:highlight w:val="yellow"/>
         </w:rPr>
-      </w:pPr>
+        <w:t>sg.viewFinderProperties.AP.APVendor</w:t>
+      </w:r>
       <w:r>
         <w:rPr>
+          <w:rFonts w:ascii="Consolas" w:hAnsi="Consolas"/>
+          <w:color w:val="000000"/>
+          <w:sz w:val="16"/>
+          <w:szCs w:val="16"/>
+        </w:rPr>
+        <w:t>, onFinderSuccess.VendorNumberFinder, $.noop);</w:t>
+      </w:r>
+    </w:p>
+    <w:p>
+      <w:pPr>
+        <w:rPr>
+          <w:rFonts w:ascii="Consolas" w:hAnsi="Consolas"/>
+          <w:color w:val="000000"/>
+          <w:sz w:val="16"/>
+          <w:szCs w:val="16"/>
+        </w:rPr>
+      </w:pPr>
+    </w:p>
+    <w:p>
+      <w:pPr>
+        <w:pStyle w:val="ListParagraph"/>
+        <w:numPr>
+          <w:ilvl w:val="0"/>
+          <w:numId w:val="42"/>
+        </w:numPr>
+        <w:autoSpaceDE w:val="0"/>
+        <w:autoSpaceDN w:val="0"/>
+        <w:spacing w:line="240" w:lineRule="auto"/>
+        <w:contextualSpacing w:val="0"/>
+        <w:rPr>
+          <w:rFonts w:ascii="Consolas" w:eastAsia="Times New Roman" w:hAnsi="Consolas"/>
+          <w:color w:val="000000"/>
+          <w:sz w:val="16"/>
+          <w:szCs w:val="16"/>
+        </w:rPr>
+      </w:pPr>
+      <w:r>
+        <w:rPr>
+          <w:rFonts w:ascii="Consolas" w:eastAsia="Times New Roman" w:hAnsi="Consolas"/>
+          <w:color w:val="0000FF"/>
+          <w:sz w:val="16"/>
+          <w:szCs w:val="16"/>
+        </w:rPr>
+        <w:t>const</w:t>
+      </w:r>
+      <w:r>
+        <w:rPr>
+          <w:rFonts w:ascii="Consolas" w:eastAsia="Times New Roman" w:hAnsi="Consolas"/>
+          <w:color w:val="000000"/>
+          <w:sz w:val="16"/>
+          <w:szCs w:val="16"/>
+        </w:rPr>
+        <w:t xml:space="preserve"> taxClassesFinderInfo = () =&gt; {</w:t>
+      </w:r>
+    </w:p>
+    <w:p>
+      <w:pPr>
+        <w:autoSpaceDE w:val="0"/>
+        <w:autoSpaceDN w:val="0"/>
+        <w:rPr>
+          <w:rFonts w:ascii="Consolas" w:eastAsiaTheme="minorHAnsi" w:hAnsi="Consolas"/>
+          <w:color w:val="000000"/>
+          <w:sz w:val="16"/>
+          <w:szCs w:val="16"/>
+        </w:rPr>
+      </w:pPr>
+      <w:r>
+        <w:rPr>
+          <w:rFonts w:ascii="Consolas" w:hAnsi="Consolas"/>
+          <w:color w:val="000000"/>
+          <w:sz w:val="16"/>
+          <w:szCs w:val="16"/>
+        </w:rPr>
+        <w:t>           </w:t>
+      </w:r>
+      <w:r>
+        <w:rPr>
+          <w:rFonts w:ascii="Consolas" w:hAnsi="Consolas"/>
+          <w:color w:val="0000FF"/>
+          <w:sz w:val="16"/>
+          <w:szCs w:val="16"/>
+        </w:rPr>
+        <w:t>const</w:t>
+      </w:r>
+      <w:r>
+        <w:rPr>
+          <w:rFonts w:ascii="Consolas" w:hAnsi="Consolas"/>
+          <w:color w:val="000000"/>
+          <w:sz w:val="16"/>
+          <w:szCs w:val="16"/>
+        </w:rPr>
+        <w:t xml:space="preserve"> property = sg.utls.deepCopy(</w:t>
+      </w:r>
+      <w:r>
+        <w:rPr>
+          <w:rFonts w:ascii="Consolas" w:hAnsi="Consolas"/>
+          <w:color w:val="000000"/>
+          <w:sz w:val="16"/>
+          <w:szCs w:val="16"/>
           <w:highlight w:val="yellow"/>
         </w:rPr>
-        <w:t>TODO – Add Detailed Instructions Here</w:t>
-      </w:r>
+        <w:t>sg.viewFinderProperties.TX.TaxClasses</w:t>
+      </w:r>
+      <w:r>
+        <w:rPr>
+          <w:rFonts w:ascii="Consolas" w:hAnsi="Consolas"/>
+          <w:color w:val="000000"/>
+          <w:sz w:val="16"/>
+          <w:szCs w:val="16"/>
+        </w:rPr>
+        <w:t>);</w:t>
+      </w:r>
+    </w:p>
+    <w:p>
+      <w:pPr>
+        <w:autoSpaceDE w:val="0"/>
+        <w:autoSpaceDN w:val="0"/>
+        <w:rPr>
+          <w:rFonts w:ascii="Consolas" w:hAnsi="Consolas"/>
+          <w:color w:val="000000"/>
+          <w:sz w:val="16"/>
+          <w:szCs w:val="16"/>
+        </w:rPr>
+      </w:pPr>
+      <w:r>
+        <w:rPr>
+          <w:rFonts w:ascii="Consolas" w:hAnsi="Consolas"/>
+          <w:color w:val="000000"/>
+          <w:sz w:val="16"/>
+          <w:szCs w:val="16"/>
+        </w:rPr>
+        <w:t xml:space="preserve">            </w:t>
+      </w:r>
+      <w:r>
+        <w:rPr>
+          <w:rFonts w:ascii="Consolas" w:hAnsi="Consolas"/>
+          <w:color w:val="0000FF"/>
+          <w:sz w:val="16"/>
+          <w:szCs w:val="16"/>
+        </w:rPr>
+        <w:t>const</w:t>
+      </w:r>
+      <w:r>
+        <w:rPr>
+          <w:rFonts w:ascii="Consolas" w:hAnsi="Consolas"/>
+          <w:color w:val="000000"/>
+          <w:sz w:val="16"/>
+          <w:szCs w:val="16"/>
+        </w:rPr>
+        <w:t xml:space="preserve"> selectedRowData = sg.utls.kndoUI.getSelectedRowData(vendorGridUtility.fetchTaxAuthorityGrid());</w:t>
+      </w:r>
+    </w:p>
+    <w:p>
+      <w:pPr>
+        <w:autoSpaceDE w:val="0"/>
+        <w:autoSpaceDN w:val="0"/>
+        <w:rPr>
+          <w:rFonts w:ascii="Consolas" w:hAnsi="Consolas"/>
+          <w:color w:val="000000"/>
+          <w:sz w:val="16"/>
+          <w:szCs w:val="16"/>
+        </w:rPr>
+      </w:pPr>
+    </w:p>
+    <w:p>
+      <w:pPr>
+        <w:autoSpaceDE w:val="0"/>
+        <w:autoSpaceDN w:val="0"/>
+        <w:rPr>
+          <w:rFonts w:ascii="Consolas" w:hAnsi="Consolas"/>
+          <w:color w:val="000000"/>
+          <w:sz w:val="16"/>
+          <w:szCs w:val="16"/>
+        </w:rPr>
+      </w:pPr>
+      <w:r>
+        <w:rPr>
+          <w:rFonts w:ascii="Consolas" w:hAnsi="Consolas"/>
+          <w:color w:val="000000"/>
+          <w:sz w:val="16"/>
+          <w:szCs w:val="16"/>
+        </w:rPr>
+        <w:t xml:space="preserve">            </w:t>
+      </w:r>
+      <w:r>
+        <w:rPr>
+          <w:rFonts w:ascii="Consolas" w:hAnsi="Consolas"/>
+          <w:color w:val="0000FF"/>
+          <w:sz w:val="16"/>
+          <w:szCs w:val="16"/>
+        </w:rPr>
+        <w:t>const</w:t>
+      </w:r>
+      <w:r>
+        <w:rPr>
+          <w:rFonts w:ascii="Consolas" w:hAnsi="Consolas"/>
+          <w:color w:val="000000"/>
+          <w:sz w:val="16"/>
+          <w:szCs w:val="16"/>
+        </w:rPr>
+        <w:t xml:space="preserve"> authority = selectedRowData.TaxAuthority;</w:t>
+      </w:r>
+    </w:p>
+    <w:p>
+      <w:pPr>
+        <w:autoSpaceDE w:val="0"/>
+        <w:autoSpaceDN w:val="0"/>
+        <w:rPr>
+          <w:rFonts w:ascii="Consolas" w:hAnsi="Consolas"/>
+          <w:color w:val="000000"/>
+          <w:sz w:val="16"/>
+          <w:szCs w:val="16"/>
+        </w:rPr>
+      </w:pPr>
+      <w:r>
+        <w:rPr>
+          <w:rFonts w:ascii="Consolas" w:hAnsi="Consolas"/>
+          <w:color w:val="000000"/>
+          <w:sz w:val="16"/>
+          <w:szCs w:val="16"/>
+        </w:rPr>
+        <w:t xml:space="preserve">            </w:t>
+      </w:r>
+      <w:r>
+        <w:rPr>
+          <w:rFonts w:ascii="Consolas" w:hAnsi="Consolas"/>
+          <w:color w:val="0000FF"/>
+          <w:sz w:val="16"/>
+          <w:szCs w:val="16"/>
+        </w:rPr>
+        <w:t>const</w:t>
+      </w:r>
+      <w:r>
+        <w:rPr>
+          <w:rFonts w:ascii="Consolas" w:hAnsi="Consolas"/>
+          <w:color w:val="000000"/>
+          <w:sz w:val="16"/>
+          <w:szCs w:val="16"/>
+        </w:rPr>
+        <w:t xml:space="preserve"> classType = 2;</w:t>
+      </w:r>
+    </w:p>
+    <w:p>
+      <w:pPr>
+        <w:autoSpaceDE w:val="0"/>
+        <w:autoSpaceDN w:val="0"/>
+        <w:rPr>
+          <w:rFonts w:ascii="Consolas" w:hAnsi="Consolas"/>
+          <w:color w:val="000000"/>
+          <w:sz w:val="16"/>
+          <w:szCs w:val="16"/>
+        </w:rPr>
+      </w:pPr>
+      <w:r>
+        <w:rPr>
+          <w:rFonts w:ascii="Consolas" w:hAnsi="Consolas"/>
+          <w:color w:val="000000"/>
+          <w:sz w:val="16"/>
+          <w:szCs w:val="16"/>
+        </w:rPr>
+        <w:t xml:space="preserve">            </w:t>
+      </w:r>
+      <w:r>
+        <w:rPr>
+          <w:rFonts w:ascii="Consolas" w:hAnsi="Consolas"/>
+          <w:color w:val="0000FF"/>
+          <w:sz w:val="16"/>
+          <w:szCs w:val="16"/>
+        </w:rPr>
+        <w:t>const</w:t>
+      </w:r>
+      <w:r>
+        <w:rPr>
+          <w:rFonts w:ascii="Consolas" w:hAnsi="Consolas"/>
+          <w:color w:val="000000"/>
+          <w:sz w:val="16"/>
+          <w:szCs w:val="16"/>
+        </w:rPr>
+        <w:t xml:space="preserve"> classAxis = 1;</w:t>
+      </w:r>
+    </w:p>
+    <w:p>
+      <w:pPr>
+        <w:autoSpaceDE w:val="0"/>
+        <w:autoSpaceDN w:val="0"/>
+        <w:rPr>
+          <w:rFonts w:ascii="Consolas" w:hAnsi="Consolas"/>
+          <w:color w:val="000000"/>
+          <w:sz w:val="16"/>
+          <w:szCs w:val="16"/>
+        </w:rPr>
+      </w:pPr>
+    </w:p>
+    <w:p>
+      <w:pPr>
+        <w:autoSpaceDE w:val="0"/>
+        <w:autoSpaceDN w:val="0"/>
+        <w:rPr>
+          <w:rFonts w:ascii="Consolas" w:hAnsi="Consolas"/>
+          <w:color w:val="000000"/>
+          <w:sz w:val="16"/>
+          <w:szCs w:val="16"/>
+        </w:rPr>
+      </w:pPr>
+      <w:r>
+        <w:rPr>
+          <w:rFonts w:ascii="Consolas" w:hAnsi="Consolas"/>
+          <w:color w:val="000000"/>
+          <w:sz w:val="16"/>
+          <w:szCs w:val="16"/>
+        </w:rPr>
+        <w:t>            property.initKeyValues = [authority, classType, classAxis, selectedRowData.TaxClass];</w:t>
+      </w:r>
+    </w:p>
+    <w:p>
+      <w:pPr>
+        <w:autoSpaceDE w:val="0"/>
+        <w:autoSpaceDN w:val="0"/>
+        <w:rPr>
+          <w:rFonts w:ascii="Consolas" w:hAnsi="Consolas"/>
+          <w:color w:val="000000"/>
+          <w:sz w:val="16"/>
+          <w:szCs w:val="16"/>
+        </w:rPr>
+      </w:pPr>
+      <w:r>
+        <w:rPr>
+          <w:rFonts w:ascii="Consolas" w:hAnsi="Consolas"/>
+          <w:color w:val="000000"/>
+          <w:sz w:val="16"/>
+          <w:szCs w:val="16"/>
+        </w:rPr>
+        <w:t>            property.filter = $.validator.format(property[</w:t>
+      </w:r>
+      <w:r>
+        <w:rPr>
+          <w:rFonts w:ascii="Consolas" w:hAnsi="Consolas"/>
+          <w:color w:val="A31515"/>
+          <w:sz w:val="16"/>
+          <w:szCs w:val="16"/>
+        </w:rPr>
+        <w:t>"filterTemplate"</w:t>
+      </w:r>
+      <w:r>
+        <w:rPr>
+          <w:rFonts w:ascii="Consolas" w:hAnsi="Consolas"/>
+          <w:color w:val="000000"/>
+          <w:sz w:val="16"/>
+          <w:szCs w:val="16"/>
+        </w:rPr>
+        <w:t>], authority, classType, classAxis);</w:t>
+      </w:r>
+    </w:p>
+    <w:p>
+      <w:pPr>
+        <w:autoSpaceDE w:val="0"/>
+        <w:autoSpaceDN w:val="0"/>
+        <w:rPr>
+          <w:rFonts w:ascii="Consolas" w:hAnsi="Consolas"/>
+          <w:color w:val="000000"/>
+          <w:sz w:val="16"/>
+          <w:szCs w:val="16"/>
+        </w:rPr>
+      </w:pPr>
+      <w:r>
+        <w:rPr>
+          <w:rFonts w:ascii="Consolas" w:hAnsi="Consolas"/>
+          <w:color w:val="000000"/>
+          <w:sz w:val="16"/>
+          <w:szCs w:val="16"/>
+        </w:rPr>
+        <w:t xml:space="preserve">            </w:t>
+      </w:r>
+      <w:r>
+        <w:rPr>
+          <w:rFonts w:ascii="Consolas" w:hAnsi="Consolas"/>
+          <w:color w:val="0000FF"/>
+          <w:sz w:val="16"/>
+          <w:szCs w:val="16"/>
+        </w:rPr>
+        <w:t>return</w:t>
+      </w:r>
+      <w:r>
+        <w:rPr>
+          <w:rFonts w:ascii="Consolas" w:hAnsi="Consolas"/>
+          <w:color w:val="000000"/>
+          <w:sz w:val="16"/>
+          <w:szCs w:val="16"/>
+        </w:rPr>
+        <w:t xml:space="preserve"> property;</w:t>
+      </w:r>
+    </w:p>
+    <w:p>
+      <w:pPr>
+        <w:autoSpaceDE w:val="0"/>
+        <w:autoSpaceDN w:val="0"/>
+        <w:rPr>
+          <w:rFonts w:ascii="Consolas" w:hAnsi="Consolas"/>
+          <w:color w:val="000000"/>
+          <w:sz w:val="16"/>
+          <w:szCs w:val="16"/>
+        </w:rPr>
+      </w:pPr>
+      <w:r>
+        <w:rPr>
+          <w:rFonts w:ascii="Consolas" w:hAnsi="Consolas"/>
+          <w:color w:val="000000"/>
+          <w:sz w:val="16"/>
+          <w:szCs w:val="16"/>
+        </w:rPr>
+        <w:t>        };</w:t>
+      </w:r>
+    </w:p>
+    <w:p>
+      <w:pPr>
+        <w:autoSpaceDE w:val="0"/>
+        <w:autoSpaceDN w:val="0"/>
+        <w:rPr>
+          <w:rFonts w:ascii="Consolas" w:hAnsi="Consolas"/>
+          <w:color w:val="000000"/>
+          <w:sz w:val="16"/>
+          <w:szCs w:val="16"/>
+        </w:rPr>
+      </w:pPr>
+      <w:r>
+        <w:rPr>
+          <w:rFonts w:ascii="Consolas" w:hAnsi="Consolas"/>
+          <w:color w:val="000000"/>
+          <w:sz w:val="16"/>
+          <w:szCs w:val="16"/>
+        </w:rPr>
+        <w:t>        sg.viewFinderHelper.setViewFinder(</w:t>
+      </w:r>
+      <w:r>
+        <w:rPr>
+          <w:rFonts w:ascii="Consolas" w:hAnsi="Consolas"/>
+          <w:color w:val="A31515"/>
+          <w:sz w:val="16"/>
+          <w:szCs w:val="16"/>
+        </w:rPr>
+        <w:t>"btntaxclassfield"</w:t>
+      </w:r>
+      <w:r>
+        <w:rPr>
+          <w:rFonts w:ascii="Consolas" w:hAnsi="Consolas"/>
+          <w:color w:val="000000"/>
+          <w:sz w:val="16"/>
+          <w:szCs w:val="16"/>
+        </w:rPr>
+        <w:t>, onFinderSuccess.OnTaxClassSelection,</w:t>
+      </w:r>
+    </w:p>
+    <w:p>
+      <w:pPr>
+        <w:autoSpaceDE w:val="0"/>
+        <w:autoSpaceDN w:val="0"/>
+        <w:rPr>
+          <w:rFonts w:ascii="Consolas" w:hAnsi="Consolas"/>
+          <w:color w:val="000000"/>
+          <w:sz w:val="16"/>
+          <w:szCs w:val="16"/>
+        </w:rPr>
+      </w:pPr>
+      <w:r>
+        <w:rPr>
+          <w:rFonts w:ascii="Consolas" w:hAnsi="Consolas"/>
+          <w:color w:val="000000"/>
+          <w:sz w:val="16"/>
+          <w:szCs w:val="16"/>
+        </w:rPr>
+        <w:t>            taxClassesFinderInfo, onFinderCancel.onTaxClassCancel);</w:t>
+      </w:r>
+    </w:p>
+    <w:p>
+      <w:pPr>
+        <w:pStyle w:val="SAGEBodyText"/>
+      </w:pPr>
+    </w:p>
+    <w:p>
+      <w:pPr>
+        <w:pStyle w:val="SAGEBodyText"/>
+      </w:pPr>
+      <w:r>
+        <w:t xml:space="preserve">You will need to revise your </w:t>
+      </w:r>
+      <w:r>
+        <w:rPr>
+          <w:i/>
+          <w:iCs/>
+        </w:rPr>
+        <w:t>initFinder</w:t>
+      </w:r>
+      <w:r>
+        <w:t xml:space="preserve">(), </w:t>
+      </w:r>
+      <w:r>
+        <w:rPr>
+          <w:i/>
+          <w:iCs/>
+        </w:rPr>
+        <w:t>setFilter</w:t>
+      </w:r>
+      <w:r>
+        <w:t xml:space="preserve">(), and call back routines in the screen’s …Behvaiour.js file to not only invoke the new finder but also to support the new behavior since the new finder’s are bound to the finder widget and interact directly with the widget. </w:t>
+      </w:r>
+    </w:p>
+    <w:p>
+      <w:pPr>
+        <w:pStyle w:val="SAGEBodyText"/>
+      </w:pPr>
+      <w:r>
+        <w:t xml:space="preserve">Please also refer to the samples in the Web SDK </w:t>
+      </w:r>
+      <w:r>
+        <w:t xml:space="preserve">as examples </w:t>
+      </w:r>
+      <w:r>
+        <w:t>as their finders have been replaced with new finders.</w:t>
+      </w:r>
+    </w:p>
+    <w:p>
+      <w:pPr>
+        <w:pStyle w:val="SAGEBodyText"/>
+      </w:pPr>
+      <w:r>
+        <w:t>If you are a partner or ISV that has created a module/application and your screens are invoking your finders, the new configurations must be created first in your version of ViewFinderProperties.js. A new Wizard has been created for 2022 called the Finder Definition Generator</w:t>
+      </w:r>
+      <w:r>
+        <w:t xml:space="preserve"> (available in Visual Studio as a plugin (part of the </w:t>
+      </w:r>
+      <w:r>
+        <w:rPr>
+          <w:i/>
+          <w:iCs/>
+        </w:rPr>
+        <w:t>S</w:t>
+      </w:r>
+      <w:r>
+        <w:rPr>
+          <w:i/>
+          <w:iCs/>
+        </w:rPr>
+        <w:t>age300UIWizardPackage.vsix</w:t>
+      </w:r>
+      <w:r>
+        <w:t>))</w:t>
+      </w:r>
+      <w:r>
+        <w:t xml:space="preserve"> that allows finder definitions to be created. Please see the Finder Definition Generator </w:t>
+      </w:r>
+      <w:r>
+        <w:t>Document</w:t>
+      </w:r>
+      <w:r>
+        <w:t xml:space="preserve"> in the Web SDK in the docs/wizards folder.</w:t>
+      </w:r>
+    </w:p>
+    <w:p>
+      <w:pPr>
+        <w:pStyle w:val="SAGEAdmonitionWarning"/>
+      </w:pPr>
+      <w:r>
+        <w:t>When creating the partner finder definition, please reference your finder defined in the Controller/Finder folder of your web project for the configured columns. The finder controllers will be removed in the next section.</w:t>
+      </w:r>
+    </w:p>
+    <w:p>
+      <w:pPr>
+        <w:pStyle w:val="SAGEHeading3"/>
+      </w:pPr>
+      <w:bookmarkStart w:id="24" w:name="_Toc80621816"/>
+      <w:r>
+        <w:t>Screen Implementation Steps</w:t>
+      </w:r>
+      <w:r>
+        <w:t xml:space="preserve"> (summary)</w:t>
+      </w:r>
+      <w:bookmarkEnd w:id="24"/>
+    </w:p>
+    <w:p>
+      <w:pPr>
+        <w:pStyle w:val="SAGEBullet2"/>
+      </w:pPr>
+      <w:r>
+        <w:t>Replace any Sage 300 Finder (AR, AP, GL, etc.) invocation with code that invokes the new Sage 300 Finder based upon sg.viewFinderProperties.{</w:t>
+      </w:r>
+      <w:r>
+        <w:rPr>
+          <w:i/>
+          <w:iCs/>
+        </w:rPr>
+        <w:t>module</w:t>
+      </w:r>
+      <w:r>
+        <w:t>}.{</w:t>
+      </w:r>
+      <w:r>
+        <w:rPr>
+          <w:i/>
+          <w:iCs/>
+        </w:rPr>
+        <w:t>name</w:t>
+      </w:r>
+      <w:r>
+        <w:t>} configuration</w:t>
+      </w:r>
+    </w:p>
+    <w:p>
+      <w:pPr>
+        <w:pStyle w:val="SAGEBullet2"/>
+        <w:numPr>
+          <w:ilvl w:val="1"/>
+          <w:numId w:val="19"/>
+        </w:numPr>
+      </w:pPr>
+      <w:r>
+        <w:t>See samples in the Web SDK for examples</w:t>
+      </w:r>
+    </w:p>
+    <w:p>
+      <w:pPr>
+        <w:pStyle w:val="SAGEBullet2"/>
+      </w:pPr>
+      <w:r>
+        <w:t>For partner created finders:</w:t>
+      </w:r>
+    </w:p>
+    <w:p>
+      <w:pPr>
+        <w:pStyle w:val="SAGEBullet2"/>
+        <w:numPr>
+          <w:ilvl w:val="1"/>
+          <w:numId w:val="19"/>
+        </w:numPr>
+      </w:pPr>
+      <w:r>
+        <w:t>Invoke the Finder Definition Generator in Visual Studio to create a finder definition</w:t>
+      </w:r>
+    </w:p>
+    <w:p>
+      <w:pPr>
+        <w:pStyle w:val="SAGEBullet2"/>
+        <w:numPr>
+          <w:ilvl w:val="1"/>
+          <w:numId w:val="19"/>
+        </w:numPr>
+      </w:pPr>
+      <w:r>
+        <w:t>This utility will add the definition to your version of ViewFinderProperties.js</w:t>
+      </w:r>
+    </w:p>
+    <w:p>
+      <w:pPr>
+        <w:pStyle w:val="SAGEBullet2"/>
+        <w:numPr>
+          <w:ilvl w:val="1"/>
+          <w:numId w:val="19"/>
+        </w:numPr>
+      </w:pPr>
+      <w:r>
+        <w:lastRenderedPageBreak/>
+        <w:t xml:space="preserve">Your version of ViewFinderProperties.js will be required to be added to the JavaScript bundle for your screen in the </w:t>
+      </w:r>
+      <w:r>
+        <w:rPr>
+          <w:i/>
+          <w:iCs/>
+        </w:rPr>
+        <w:t>BundleRegistration</w:t>
+      </w:r>
+      <w:r>
+        <w:t>.cs file of your web project</w:t>
+      </w:r>
+    </w:p>
+    <w:p>
+      <w:pPr>
+        <w:pStyle w:val="SAGEBullet2"/>
+        <w:numPr>
+          <w:ilvl w:val="1"/>
+          <w:numId w:val="19"/>
+        </w:numPr>
+      </w:pPr>
+      <w:r>
+        <w:t>Replace any partner finder invocation with code that invokes the new partner finder based upon the newly created configuration in your version of ViewFinderProperties.js</w:t>
+      </w:r>
+    </w:p>
+    <w:p>
+      <w:pPr>
+        <w:pStyle w:val="SAGEHeading2"/>
+      </w:pPr>
+      <w:bookmarkStart w:id="25" w:name="_Toc80621817"/>
+      <w:r>
+        <w:t>Removal of Old Finders</w:t>
+      </w:r>
+      <w:bookmarkEnd w:id="25"/>
+    </w:p>
+    <w:p>
+      <w:pPr>
+        <w:pStyle w:val="SAGEBullet2"/>
+        <w:numPr>
+          <w:ilvl w:val="0"/>
+          <w:numId w:val="0"/>
+        </w:numPr>
+      </w:pPr>
+      <w:r>
+        <w:t xml:space="preserve">Sage 300 release 2022 has removed all the “original” finder framework, all the Sage 300 module finders, and all the finder bootstrapper entries. </w:t>
+      </w:r>
+    </w:p>
+    <w:p>
+      <w:pPr>
+        <w:pStyle w:val="SAGEBullet2"/>
+        <w:numPr>
+          <w:ilvl w:val="0"/>
+          <w:numId w:val="0"/>
+        </w:numPr>
+      </w:pPr>
+      <w:r>
+        <w:t>The Upgrade Wizard for 2022 has modified the partner solution to remove the “original” finder framework components from the partner solution/web project.</w:t>
+      </w:r>
+    </w:p>
+    <w:p>
+      <w:pPr>
+        <w:pStyle w:val="SAGEBullet2"/>
+        <w:numPr>
+          <w:ilvl w:val="0"/>
+          <w:numId w:val="0"/>
+        </w:numPr>
+      </w:pPr>
+      <w:r>
+        <w:t>The section will explain the files and bootstrapper entries that now must be deleted for the application to compile and run successful</w:t>
+      </w:r>
+      <w:r>
+        <w:t>ly</w:t>
+      </w:r>
+      <w:r>
+        <w:t>.</w:t>
+      </w:r>
+    </w:p>
+    <w:p>
+      <w:pPr>
+        <w:pStyle w:val="SAGEHeading3"/>
+      </w:pPr>
+      <w:bookmarkStart w:id="26" w:name="_Toc80621818"/>
+      <w:r>
+        <w:t>Finder Controllers</w:t>
+      </w:r>
+      <w:bookmarkEnd w:id="26"/>
+    </w:p>
+    <w:p>
+      <w:pPr>
+        <w:pStyle w:val="SAGEBullet2"/>
+        <w:numPr>
+          <w:ilvl w:val="0"/>
+          <w:numId w:val="0"/>
+        </w:numPr>
+      </w:pPr>
+      <w:r>
+        <w:t>In your web project, you will see the “Finder” folder under your “Areas/{</w:t>
+      </w:r>
+      <w:r>
+        <w:rPr>
+          <w:i/>
+          <w:iCs/>
+        </w:rPr>
+        <w:t>module</w:t>
+      </w:r>
+      <w:r>
+        <w:t xml:space="preserve">}/Controllers folder. This folder contains the files for the “original” finder definitions (i.e., </w:t>
+      </w:r>
+      <w:r>
+        <w:rPr>
+          <w:i/>
+          <w:iCs/>
+        </w:rPr>
+        <w:t>FinderVendorControllerInternal</w:t>
+      </w:r>
+      <w:r>
+        <w:t>,cs).</w:t>
+      </w:r>
+    </w:p>
+    <w:p>
+      <w:pPr>
+        <w:pStyle w:val="SAGEBullet2"/>
+        <w:numPr>
+          <w:ilvl w:val="0"/>
+          <w:numId w:val="0"/>
+        </w:numPr>
+      </w:pPr>
+      <w:r>
+        <w:t>These finders are now configured/defined in the ViewFinderProperties.js file equivalent and therefore these files are now obsolete and must be deleted.</w:t>
+      </w:r>
+    </w:p>
+    <w:p>
+      <w:pPr>
+        <w:pStyle w:val="SAGEHeading3"/>
+      </w:pPr>
+      <w:bookmarkStart w:id="27" w:name="_Toc80621819"/>
+      <w:r>
+        <w:t>Finder Registrations</w:t>
+      </w:r>
+      <w:bookmarkEnd w:id="27"/>
+    </w:p>
+    <w:p>
+      <w:pPr>
+        <w:pStyle w:val="SAGEBullet2"/>
+        <w:numPr>
+          <w:ilvl w:val="0"/>
+          <w:numId w:val="0"/>
+        </w:numPr>
+      </w:pPr>
+      <w:r>
+        <w:t>In your web project, you will see the “</w:t>
+      </w:r>
+      <w:r>
+        <w:t>{</w:t>
+      </w:r>
+      <w:r>
+        <w:rPr>
+          <w:i/>
+          <w:iCs/>
+        </w:rPr>
+        <w:t>module</w:t>
+      </w:r>
+      <w:r>
+        <w:t>}WebBootstrapper.cs</w:t>
+      </w:r>
+      <w:r>
+        <w:t xml:space="preserve">” </w:t>
+      </w:r>
+      <w:r>
+        <w:t>file</w:t>
+      </w:r>
+      <w:r>
+        <w:t xml:space="preserve">. This </w:t>
+      </w:r>
+      <w:r>
+        <w:t>file contains the Unity registrations for the finder controller’s that were just deleted in step 6.4.1</w:t>
+      </w:r>
+      <w:r>
+        <w:t>.</w:t>
+      </w:r>
+    </w:p>
+    <w:p>
+      <w:pPr>
+        <w:pStyle w:val="SAGEBullet2"/>
+        <w:numPr>
+          <w:ilvl w:val="0"/>
+          <w:numId w:val="0"/>
+        </w:numPr>
+      </w:pPr>
+      <w:r>
+        <w:t xml:space="preserve">These </w:t>
+      </w:r>
+      <w:r>
+        <w:t>registrations must be deleted as they are no longer required</w:t>
+      </w:r>
+      <w:r>
+        <w:t>.</w:t>
+      </w:r>
+    </w:p>
+    <w:p>
+      <w:pPr>
+        <w:pStyle w:val="SAGEAdmonitionWarning"/>
+      </w:pPr>
+      <w:r>
+        <w:t xml:space="preserve">Failure to delete these registrations will cause a failure when running the partner solution. </w:t>
+      </w:r>
+    </w:p>
+    <w:p>
+      <w:pPr>
+        <w:pStyle w:val="SAGEHeading2"/>
+      </w:pPr>
+      <w:bookmarkStart w:id="28" w:name="_Toc80621820"/>
+      <w:r>
+        <w:t>Web SDK Samples</w:t>
+      </w:r>
+      <w:bookmarkEnd w:id="28"/>
+    </w:p>
+    <w:p>
+      <w:pPr>
+        <w:pStyle w:val="SAGEBullet2"/>
+        <w:numPr>
+          <w:ilvl w:val="0"/>
+          <w:numId w:val="0"/>
+        </w:numPr>
+      </w:pPr>
+      <w:r>
+        <w:t>Although it was mentioned several times in the proceeding sections, the Web SDK Samples have been updated to invoke the “new” web finders.</w:t>
+      </w:r>
+    </w:p>
+    <w:p>
+      <w:pPr>
+        <w:pStyle w:val="SAGEBullet2"/>
+        <w:numPr>
+          <w:ilvl w:val="0"/>
+          <w:numId w:val="0"/>
+        </w:numPr>
+      </w:pPr>
+      <w:r>
+        <w:t>These samples provide numerous examples of invoking finders and can be used as a roadmap to assist with the manual replacement of “original” finders with “new” finders.</w:t>
+      </w:r>
+    </w:p>
+    <w:p>
+      <w:pPr>
+        <w:pStyle w:val="SAGEBodyText"/>
+      </w:pPr>
     </w:p>
     <w:p>
       <w:pPr>
@@ -4280,7 +5967,7 @@
         <w:framePr w:wrap="around"/>
         <w:ind w:left="720" w:hanging="720"/>
       </w:pPr>
-      <w:bookmarkStart w:id="21" w:name="_Toc80369197"/>
+      <w:bookmarkStart w:id="29" w:name="_Toc80621821"/>
       <w:r>
         <w:lastRenderedPageBreak/>
         <w:t xml:space="preserve">Javascript Minification </w:t>
@@ -4288,7 +5975,7 @@
       <w:r>
         <w:t>Updates</w:t>
       </w:r>
-      <w:bookmarkEnd w:id="21"/>
+      <w:bookmarkEnd w:id="29"/>
     </w:p>
     <w:p>
       <w:pPr>
@@ -4301,7 +5988,7 @@
         <w:pStyle w:val="SAGEBodyText"/>
         <w:ind w:left="360"/>
       </w:pPr>
-      <w:bookmarkStart w:id="22" w:name="_Hlk80369279"/>
+      <w:bookmarkStart w:id="30" w:name="_Hlk80369279"/>
       <w:r>
         <w:t xml:space="preserve">For the 2022.0 release of Sage 300, the javascript minification process no longer uses a tool/application called Web Grease. It has been replaced by a new application called </w:t>
       </w:r>
@@ -4378,7 +6065,7 @@
         <w:t>Follow the instructions in the installer to complete the setup process.</w:t>
       </w:r>
     </w:p>
-    <w:bookmarkEnd w:id="22"/>
+    <w:bookmarkEnd w:id="30"/>
     <w:p>
       <w:pPr>
         <w:pStyle w:val="SAGEBodyText"/>
@@ -4391,12 +6078,12 @@
         <w:framePr w:wrap="around"/>
         <w:ind w:left="720" w:hanging="720"/>
       </w:pPr>
-      <w:bookmarkStart w:id="23" w:name="_Toc80369198"/>
+      <w:bookmarkStart w:id="31" w:name="_Toc80621822"/>
       <w:r>
         <w:lastRenderedPageBreak/>
         <w:t>Compilation Troubleshooting</w:t>
       </w:r>
-      <w:bookmarkEnd w:id="23"/>
+      <w:bookmarkEnd w:id="31"/>
     </w:p>
     <w:p>
       <w:pPr>
@@ -5158,7 +6845,7 @@
         <v:path o:extrusionok="f" gradientshapeok="t" o:connecttype="rect"/>
         <o:lock v:ext="edit" aspectratio="t"/>
       </v:shapetype>
-      <v:shape id="_x0000_i1073" type="#_x0000_t75" style="width:20.15pt;height:20.15pt" o:bullet="t">
+      <v:shape id="_x0000_i1117" type="#_x0000_t75" style="width:20.1pt;height:20.1pt" o:bullet="t">
         <v:imagedata r:id="rId1" o:title="clip_image001"/>
       </v:shape>
     </w:pict>
@@ -6199,6 +7886,92 @@
     </w:lvl>
   </w:abstractNum>
   <w:abstractNum w:abstractNumId="17" w15:restartNumberingAfterBreak="0">
+    <w:nsid w:val="1D48101B"/>
+    <w:multiLevelType w:val="hybridMultilevel"/>
+    <w:tmpl w:val="6708305E"/>
+    <w:lvl w:ilvl="0" w:tplc="0409000F">
+      <w:start w:val="1"/>
+      <w:numFmt w:val="decimal"/>
+      <w:lvlText w:val="%1."/>
+      <w:lvlJc w:val="left"/>
+      <w:pPr>
+        <w:ind w:left="720" w:hanging="360"/>
+      </w:pPr>
+    </w:lvl>
+    <w:lvl w:ilvl="1" w:tplc="04090019">
+      <w:start w:val="1"/>
+      <w:numFmt w:val="lowerLetter"/>
+      <w:lvlText w:val="%2."/>
+      <w:lvlJc w:val="left"/>
+      <w:pPr>
+        <w:ind w:left="1440" w:hanging="360"/>
+      </w:pPr>
+    </w:lvl>
+    <w:lvl w:ilvl="2" w:tplc="0409001B">
+      <w:start w:val="1"/>
+      <w:numFmt w:val="lowerRoman"/>
+      <w:lvlText w:val="%3."/>
+      <w:lvlJc w:val="right"/>
+      <w:pPr>
+        <w:ind w:left="2160" w:hanging="180"/>
+      </w:pPr>
+    </w:lvl>
+    <w:lvl w:ilvl="3" w:tplc="0409000F">
+      <w:start w:val="1"/>
+      <w:numFmt w:val="decimal"/>
+      <w:lvlText w:val="%4."/>
+      <w:lvlJc w:val="left"/>
+      <w:pPr>
+        <w:ind w:left="2880" w:hanging="360"/>
+      </w:pPr>
+    </w:lvl>
+    <w:lvl w:ilvl="4" w:tplc="04090019">
+      <w:start w:val="1"/>
+      <w:numFmt w:val="lowerLetter"/>
+      <w:lvlText w:val="%5."/>
+      <w:lvlJc w:val="left"/>
+      <w:pPr>
+        <w:ind w:left="3600" w:hanging="360"/>
+      </w:pPr>
+    </w:lvl>
+    <w:lvl w:ilvl="5" w:tplc="0409001B">
+      <w:start w:val="1"/>
+      <w:numFmt w:val="lowerRoman"/>
+      <w:lvlText w:val="%6."/>
+      <w:lvlJc w:val="right"/>
+      <w:pPr>
+        <w:ind w:left="4320" w:hanging="180"/>
+      </w:pPr>
+    </w:lvl>
+    <w:lvl w:ilvl="6" w:tplc="0409000F">
+      <w:start w:val="1"/>
+      <w:numFmt w:val="decimal"/>
+      <w:lvlText w:val="%7."/>
+      <w:lvlJc w:val="left"/>
+      <w:pPr>
+        <w:ind w:left="5040" w:hanging="360"/>
+      </w:pPr>
+    </w:lvl>
+    <w:lvl w:ilvl="7" w:tplc="04090019">
+      <w:start w:val="1"/>
+      <w:numFmt w:val="lowerLetter"/>
+      <w:lvlText w:val="%8."/>
+      <w:lvlJc w:val="left"/>
+      <w:pPr>
+        <w:ind w:left="5760" w:hanging="360"/>
+      </w:pPr>
+    </w:lvl>
+    <w:lvl w:ilvl="8" w:tplc="0409001B">
+      <w:start w:val="1"/>
+      <w:numFmt w:val="lowerRoman"/>
+      <w:lvlText w:val="%9."/>
+      <w:lvlJc w:val="right"/>
+      <w:pPr>
+        <w:ind w:left="6480" w:hanging="180"/>
+      </w:pPr>
+    </w:lvl>
+  </w:abstractNum>
+  <w:abstractNum w:abstractNumId="18" w15:restartNumberingAfterBreak="0">
     <w:nsid w:val="27DF59C8"/>
     <w:multiLevelType w:val="hybridMultilevel"/>
     <w:tmpl w:val="446C6FAC"/>
@@ -6311,7 +8084,7 @@
       </w:rPr>
     </w:lvl>
   </w:abstractNum>
-  <w:abstractNum w:abstractNumId="18" w15:restartNumberingAfterBreak="0">
+  <w:abstractNum w:abstractNumId="19" w15:restartNumberingAfterBreak="0">
     <w:nsid w:val="35FD6700"/>
     <w:multiLevelType w:val="multilevel"/>
     <w:tmpl w:val="F34A106A"/>
@@ -6471,7 +8244,7 @@
       </w:rPr>
     </w:lvl>
   </w:abstractNum>
-  <w:abstractNum w:abstractNumId="19" w15:restartNumberingAfterBreak="0">
+  <w:abstractNum w:abstractNumId="20" w15:restartNumberingAfterBreak="0">
     <w:nsid w:val="39262ABC"/>
     <w:multiLevelType w:val="multilevel"/>
     <w:tmpl w:val="2E6C6DA8"/>
@@ -6584,7 +8357,7 @@
       </w:rPr>
     </w:lvl>
   </w:abstractNum>
-  <w:abstractNum w:abstractNumId="20" w15:restartNumberingAfterBreak="0">
+  <w:abstractNum w:abstractNumId="21" w15:restartNumberingAfterBreak="0">
     <w:nsid w:val="3BCF329B"/>
     <w:multiLevelType w:val="hybridMultilevel"/>
     <w:tmpl w:val="2F7029D4"/>
@@ -6728,7 +8501,7 @@
       </w:rPr>
     </w:lvl>
   </w:abstractNum>
-  <w:abstractNum w:abstractNumId="21" w15:restartNumberingAfterBreak="0">
+  <w:abstractNum w:abstractNumId="22" w15:restartNumberingAfterBreak="0">
     <w:nsid w:val="3F8F0DC5"/>
     <w:multiLevelType w:val="multilevel"/>
     <w:tmpl w:val="DF5C4BBA"/>
@@ -6869,7 +8642,7 @@
       </w:rPr>
     </w:lvl>
   </w:abstractNum>
-  <w:abstractNum w:abstractNumId="22" w15:restartNumberingAfterBreak="0">
+  <w:abstractNum w:abstractNumId="23" w15:restartNumberingAfterBreak="0">
     <w:nsid w:val="417C6B6C"/>
     <w:multiLevelType w:val="hybridMultilevel"/>
     <w:tmpl w:val="76C0149C"/>
@@ -6962,7 +8735,7 @@
       </w:pPr>
     </w:lvl>
   </w:abstractNum>
-  <w:abstractNum w:abstractNumId="23" w15:restartNumberingAfterBreak="0">
+  <w:abstractNum w:abstractNumId="24" w15:restartNumberingAfterBreak="0">
     <w:nsid w:val="452141E2"/>
     <w:multiLevelType w:val="hybridMultilevel"/>
     <w:tmpl w:val="72E41D80"/>
@@ -7076,7 +8849,7 @@
       </w:rPr>
     </w:lvl>
   </w:abstractNum>
-  <w:abstractNum w:abstractNumId="24" w15:restartNumberingAfterBreak="0">
+  <w:abstractNum w:abstractNumId="25" w15:restartNumberingAfterBreak="0">
     <w:nsid w:val="4740299D"/>
     <w:multiLevelType w:val="hybridMultilevel"/>
     <w:tmpl w:val="324E5BEE"/>
@@ -7189,7 +8962,7 @@
       </w:rPr>
     </w:lvl>
   </w:abstractNum>
-  <w:abstractNum w:abstractNumId="25" w15:restartNumberingAfterBreak="0">
+  <w:abstractNum w:abstractNumId="26" w15:restartNumberingAfterBreak="0">
     <w:nsid w:val="58B019B2"/>
     <w:multiLevelType w:val="hybridMultilevel"/>
     <w:tmpl w:val="9AD8E522"/>
@@ -7302,7 +9075,7 @@
       </w:rPr>
     </w:lvl>
   </w:abstractNum>
-  <w:abstractNum w:abstractNumId="26" w15:restartNumberingAfterBreak="0">
+  <w:abstractNum w:abstractNumId="27" w15:restartNumberingAfterBreak="0">
     <w:nsid w:val="5E1A5A7D"/>
     <w:multiLevelType w:val="hybridMultilevel"/>
     <w:tmpl w:val="1C2E8910"/>
@@ -7388,7 +9161,7 @@
       </w:pPr>
     </w:lvl>
   </w:abstractNum>
-  <w:abstractNum w:abstractNumId="27" w15:restartNumberingAfterBreak="0">
+  <w:abstractNum w:abstractNumId="28" w15:restartNumberingAfterBreak="0">
     <w:nsid w:val="69DB46B7"/>
     <w:multiLevelType w:val="multilevel"/>
     <w:tmpl w:val="08090023"/>
@@ -7476,7 +9249,7 @@
       </w:pPr>
     </w:lvl>
   </w:abstractNum>
-  <w:abstractNum w:abstractNumId="28" w15:restartNumberingAfterBreak="0">
+  <w:abstractNum w:abstractNumId="29" w15:restartNumberingAfterBreak="0">
     <w:nsid w:val="74B17716"/>
     <w:multiLevelType w:val="multilevel"/>
     <w:tmpl w:val="0809001D"/>
@@ -7563,7 +9336,120 @@
       </w:pPr>
     </w:lvl>
   </w:abstractNum>
-  <w:abstractNum w:abstractNumId="29" w15:restartNumberingAfterBreak="0">
+  <w:abstractNum w:abstractNumId="30" w15:restartNumberingAfterBreak="0">
+    <w:nsid w:val="74D97246"/>
+    <w:multiLevelType w:val="hybridMultilevel"/>
+    <w:tmpl w:val="4C74910C"/>
+    <w:lvl w:ilvl="0" w:tplc="04090001">
+      <w:start w:val="1"/>
+      <w:numFmt w:val="bullet"/>
+      <w:lvlText w:val=""/>
+      <w:lvlJc w:val="left"/>
+      <w:pPr>
+        <w:ind w:left="720" w:hanging="360"/>
+      </w:pPr>
+      <w:rPr>
+        <w:rFonts w:ascii="Symbol" w:hAnsi="Symbol" w:hint="default"/>
+      </w:rPr>
+    </w:lvl>
+    <w:lvl w:ilvl="1" w:tplc="04090003" w:tentative="1">
+      <w:start w:val="1"/>
+      <w:numFmt w:val="bullet"/>
+      <w:lvlText w:val="o"/>
+      <w:lvlJc w:val="left"/>
+      <w:pPr>
+        <w:ind w:left="1440" w:hanging="360"/>
+      </w:pPr>
+      <w:rPr>
+        <w:rFonts w:ascii="Courier New" w:hAnsi="Courier New" w:cs="Courier New" w:hint="default"/>
+      </w:rPr>
+    </w:lvl>
+    <w:lvl w:ilvl="2" w:tplc="04090005" w:tentative="1">
+      <w:start w:val="1"/>
+      <w:numFmt w:val="bullet"/>
+      <w:lvlText w:val=""/>
+      <w:lvlJc w:val="left"/>
+      <w:pPr>
+        <w:ind w:left="2160" w:hanging="360"/>
+      </w:pPr>
+      <w:rPr>
+        <w:rFonts w:ascii="Wingdings" w:hAnsi="Wingdings" w:hint="default"/>
+      </w:rPr>
+    </w:lvl>
+    <w:lvl w:ilvl="3" w:tplc="04090001" w:tentative="1">
+      <w:start w:val="1"/>
+      <w:numFmt w:val="bullet"/>
+      <w:lvlText w:val=""/>
+      <w:lvlJc w:val="left"/>
+      <w:pPr>
+        <w:ind w:left="2880" w:hanging="360"/>
+      </w:pPr>
+      <w:rPr>
+        <w:rFonts w:ascii="Symbol" w:hAnsi="Symbol" w:hint="default"/>
+      </w:rPr>
+    </w:lvl>
+    <w:lvl w:ilvl="4" w:tplc="04090003" w:tentative="1">
+      <w:start w:val="1"/>
+      <w:numFmt w:val="bullet"/>
+      <w:lvlText w:val="o"/>
+      <w:lvlJc w:val="left"/>
+      <w:pPr>
+        <w:ind w:left="3600" w:hanging="360"/>
+      </w:pPr>
+      <w:rPr>
+        <w:rFonts w:ascii="Courier New" w:hAnsi="Courier New" w:cs="Courier New" w:hint="default"/>
+      </w:rPr>
+    </w:lvl>
+    <w:lvl w:ilvl="5" w:tplc="04090005" w:tentative="1">
+      <w:start w:val="1"/>
+      <w:numFmt w:val="bullet"/>
+      <w:lvlText w:val=""/>
+      <w:lvlJc w:val="left"/>
+      <w:pPr>
+        <w:ind w:left="4320" w:hanging="360"/>
+      </w:pPr>
+      <w:rPr>
+        <w:rFonts w:ascii="Wingdings" w:hAnsi="Wingdings" w:hint="default"/>
+      </w:rPr>
+    </w:lvl>
+    <w:lvl w:ilvl="6" w:tplc="04090001" w:tentative="1">
+      <w:start w:val="1"/>
+      <w:numFmt w:val="bullet"/>
+      <w:lvlText w:val=""/>
+      <w:lvlJc w:val="left"/>
+      <w:pPr>
+        <w:ind w:left="5040" w:hanging="360"/>
+      </w:pPr>
+      <w:rPr>
+        <w:rFonts w:ascii="Symbol" w:hAnsi="Symbol" w:hint="default"/>
+      </w:rPr>
+    </w:lvl>
+    <w:lvl w:ilvl="7" w:tplc="04090003" w:tentative="1">
+      <w:start w:val="1"/>
+      <w:numFmt w:val="bullet"/>
+      <w:lvlText w:val="o"/>
+      <w:lvlJc w:val="left"/>
+      <w:pPr>
+        <w:ind w:left="5760" w:hanging="360"/>
+      </w:pPr>
+      <w:rPr>
+        <w:rFonts w:ascii="Courier New" w:hAnsi="Courier New" w:cs="Courier New" w:hint="default"/>
+      </w:rPr>
+    </w:lvl>
+    <w:lvl w:ilvl="8" w:tplc="04090005" w:tentative="1">
+      <w:start w:val="1"/>
+      <w:numFmt w:val="bullet"/>
+      <w:lvlText w:val=""/>
+      <w:lvlJc w:val="left"/>
+      <w:pPr>
+        <w:ind w:left="6480" w:hanging="360"/>
+      </w:pPr>
+      <w:rPr>
+        <w:rFonts w:ascii="Wingdings" w:hAnsi="Wingdings" w:hint="default"/>
+      </w:rPr>
+    </w:lvl>
+  </w:abstractNum>
+  <w:abstractNum w:abstractNumId="31" w15:restartNumberingAfterBreak="0">
     <w:nsid w:val="75F63C88"/>
     <w:multiLevelType w:val="hybridMultilevel"/>
     <w:tmpl w:val="EC38A1E6"/>
@@ -7676,7 +9562,7 @@
       </w:rPr>
     </w:lvl>
   </w:abstractNum>
-  <w:abstractNum w:abstractNumId="30" w15:restartNumberingAfterBreak="0">
+  <w:abstractNum w:abstractNumId="32" w15:restartNumberingAfterBreak="0">
     <w:nsid w:val="76850F02"/>
     <w:multiLevelType w:val="multilevel"/>
     <w:tmpl w:val="0809001F"/>
@@ -7764,7 +9650,7 @@
     </w:lvl>
   </w:abstractNum>
   <w:num w:numId="1">
-    <w:abstractNumId w:val="18"/>
+    <w:abstractNumId w:val="19"/>
   </w:num>
   <w:num w:numId="2">
     <w:abstractNumId w:val="12"/>
@@ -7773,13 +9659,13 @@
     <w:abstractNumId w:val="11"/>
   </w:num>
   <w:num w:numId="4">
-    <w:abstractNumId w:val="30"/>
+    <w:abstractNumId w:val="32"/>
   </w:num>
   <w:num w:numId="5">
-    <w:abstractNumId w:val="28"/>
+    <w:abstractNumId w:val="29"/>
   </w:num>
   <w:num w:numId="6">
-    <w:abstractNumId w:val="27"/>
+    <w:abstractNumId w:val="28"/>
   </w:num>
   <w:num w:numId="7">
     <w:abstractNumId w:val="9"/>
@@ -7812,16 +9698,16 @@
     <w:abstractNumId w:val="0"/>
   </w:num>
   <w:num w:numId="17">
-    <w:abstractNumId w:val="22"/>
+    <w:abstractNumId w:val="23"/>
   </w:num>
   <w:num w:numId="18">
-    <w:abstractNumId w:val="20"/>
+    <w:abstractNumId w:val="21"/>
   </w:num>
   <w:num w:numId="19">
-    <w:abstractNumId w:val="23"/>
+    <w:abstractNumId w:val="24"/>
   </w:num>
   <w:num w:numId="20">
-    <w:abstractNumId w:val="21"/>
+    <w:abstractNumId w:val="22"/>
     <w:lvlOverride w:ilvl="0">
       <w:lvl w:ilvl="0">
         <w:start w:val="1"/>
@@ -7977,7 +9863,7 @@
     </w:lvlOverride>
   </w:num>
   <w:num w:numId="21">
-    <w:abstractNumId w:val="21"/>
+    <w:abstractNumId w:val="22"/>
   </w:num>
   <w:num w:numId="22">
     <w:abstractNumId w:val="15"/>
@@ -7986,28 +9872,28 @@
     <w:abstractNumId w:val="13"/>
   </w:num>
   <w:num w:numId="24">
-    <w:abstractNumId w:val="19"/>
+    <w:abstractNumId w:val="20"/>
   </w:num>
   <w:num w:numId="25">
-    <w:abstractNumId w:val="22"/>
+    <w:abstractNumId w:val="23"/>
     <w:lvlOverride w:ilvl="0">
       <w:startOverride w:val="1"/>
     </w:lvlOverride>
   </w:num>
   <w:num w:numId="26">
-    <w:abstractNumId w:val="22"/>
+    <w:abstractNumId w:val="23"/>
     <w:lvlOverride w:ilvl="0">
       <w:startOverride w:val="1"/>
     </w:lvlOverride>
   </w:num>
   <w:num w:numId="27">
-    <w:abstractNumId w:val="22"/>
+    <w:abstractNumId w:val="23"/>
     <w:lvlOverride w:ilvl="0">
       <w:startOverride w:val="1"/>
     </w:lvlOverride>
   </w:num>
   <w:num w:numId="28">
-    <w:abstractNumId w:val="22"/>
+    <w:abstractNumId w:val="23"/>
     <w:lvlOverride w:ilvl="0">
       <w:startOverride w:val="1"/>
     </w:lvlOverride>
@@ -8016,13 +9902,13 @@
     <w:abstractNumId w:val="16"/>
   </w:num>
   <w:num w:numId="30">
-    <w:abstractNumId w:val="26"/>
+    <w:abstractNumId w:val="27"/>
   </w:num>
   <w:num w:numId="31">
     <w:abstractNumId w:val="10"/>
   </w:num>
   <w:num w:numId="32">
-    <w:abstractNumId w:val="21"/>
+    <w:abstractNumId w:val="22"/>
     <w:lvlOverride w:ilvl="0">
       <w:lvl w:ilvl="0">
         <w:start w:val="1"/>
@@ -8096,13 +9982,13 @@
     <w:abstractNumId w:val="14"/>
   </w:num>
   <w:num w:numId="34">
-    <w:abstractNumId w:val="22"/>
+    <w:abstractNumId w:val="23"/>
     <w:lvlOverride w:ilvl="0">
       <w:startOverride w:val="1"/>
     </w:lvlOverride>
   </w:num>
   <w:num w:numId="35">
-    <w:abstractNumId w:val="21"/>
+    <w:abstractNumId w:val="22"/>
     <w:lvlOverride w:ilvl="0">
       <w:lvl w:ilvl="0">
         <w:start w:val="1"/>
@@ -8258,16 +10144,16 @@
     </w:lvlOverride>
   </w:num>
   <w:num w:numId="36">
-    <w:abstractNumId w:val="24"/>
+    <w:abstractNumId w:val="25"/>
   </w:num>
   <w:num w:numId="37">
-    <w:abstractNumId w:val="29"/>
+    <w:abstractNumId w:val="31"/>
   </w:num>
   <w:num w:numId="38">
-    <w:abstractNumId w:val="25"/>
+    <w:abstractNumId w:val="26"/>
   </w:num>
   <w:num w:numId="39">
-    <w:abstractNumId w:val="21"/>
+    <w:abstractNumId w:val="22"/>
     <w:lvlOverride w:ilvl="0">
       <w:lvl w:ilvl="0">
         <w:start w:val="1"/>
@@ -8423,7 +10309,40 @@
     </w:lvlOverride>
   </w:num>
   <w:num w:numId="40">
+    <w:abstractNumId w:val="18"/>
+  </w:num>
+  <w:num w:numId="41">
+    <w:abstractNumId w:val="30"/>
+  </w:num>
+  <w:num w:numId="42">
     <w:abstractNumId w:val="17"/>
+    <w:lvlOverride w:ilvl="0">
+      <w:startOverride w:val="1"/>
+    </w:lvlOverride>
+    <w:lvlOverride w:ilvl="1">
+      <w:startOverride w:val="1"/>
+    </w:lvlOverride>
+    <w:lvlOverride w:ilvl="2">
+      <w:startOverride w:val="1"/>
+    </w:lvlOverride>
+    <w:lvlOverride w:ilvl="3">
+      <w:startOverride w:val="1"/>
+    </w:lvlOverride>
+    <w:lvlOverride w:ilvl="4">
+      <w:startOverride w:val="1"/>
+    </w:lvlOverride>
+    <w:lvlOverride w:ilvl="5">
+      <w:startOverride w:val="1"/>
+    </w:lvlOverride>
+    <w:lvlOverride w:ilvl="6">
+      <w:startOverride w:val="1"/>
+    </w:lvlOverride>
+    <w:lvlOverride w:ilvl="7">
+      <w:startOverride w:val="1"/>
+    </w:lvlOverride>
+    <w:lvlOverride w:ilvl="8">
+      <w:startOverride w:val="1"/>
+    </w:lvlOverride>
   </w:num>
   <w:numIdMacAtCleanup w:val="28"/>
 </w:numbering>
@@ -8626,7 +10545,7 @@
     <w:lsdException w:name="Medium Shading 2 Accent 1" w:uiPriority="64"/>
     <w:lsdException w:name="Medium List 1 Accent 1" w:uiPriority="65"/>
     <w:lsdException w:name="Revision" w:semiHidden="1"/>
-    <w:lsdException w:name="List Paragraph" w:uiPriority="34"/>
+    <w:lsdException w:name="List Paragraph" w:uiPriority="34" w:qFormat="1"/>
     <w:lsdException w:name="Quote" w:uiPriority="29"/>
     <w:lsdException w:name="Intense Quote" w:uiPriority="30"/>
     <w:lsdException w:name="Medium List 2 Accent 1" w:uiPriority="66"/>
@@ -15625,7 +17544,7 @@
     <w:name w:val="List Paragraph"/>
     <w:basedOn w:val="Normal"/>
     <w:uiPriority w:val="34"/>
-    <w:semiHidden/>
+    <w:qFormat/>
     <w:rsid w:val="00CF53D7"/>
     <w:pPr>
       <w:ind w:left="720"/>

</xml_diff>